<commit_message>
Añadidos varios posibles Requisitos Funcionales y de Interfaz
</commit_message>
<xml_diff>
--- a/Especificación Requisitos Software.docx
+++ b/Especificación Requisitos Software.docx
@@ -1,6 +1,6 @@
 
 <file path=word/document.xml><?xml version="1.0" encoding="utf-8"?>
-<w:document xmlns:wpc="http://schemas.microsoft.com/office/word/2010/wordprocessingCanvas" xmlns:mc="http://schemas.openxmlformats.org/markup-compatibility/2006" xmlns:o="urn:schemas-microsoft-com:office:office" xmlns:r="http://schemas.openxmlformats.org/officeDocument/2006/relationships" xmlns:m="http://schemas.openxmlformats.org/officeDocument/2006/math" xmlns:v="urn:schemas-microsoft-com:vml" xmlns:wp14="http://schemas.microsoft.com/office/word/2010/wordprocessingDrawing" xmlns:wp="http://schemas.openxmlformats.org/drawingml/2006/wordprocessingDrawing" xmlns:w10="urn:schemas-microsoft-com:office:word" xmlns:w="http://schemas.openxmlformats.org/wordprocessingml/2006/main" xmlns:w14="http://schemas.microsoft.com/office/word/2010/wordml" xmlns:w15="http://schemas.microsoft.com/office/word/2012/wordml" xmlns:wpg="http://schemas.microsoft.com/office/word/2010/wordprocessingGroup" xmlns:wpi="http://schemas.microsoft.com/office/word/2010/wordprocessingInk" xmlns:wne="http://schemas.microsoft.com/office/word/2006/wordml" xmlns:wps="http://schemas.microsoft.com/office/word/2010/wordprocessingShape" mc:Ignorable="w14 w15 wp14">
+<w:document xmlns:o="urn:schemas-microsoft-com:office:office" xmlns:r="http://schemas.openxmlformats.org/officeDocument/2006/relationships" xmlns:v="urn:schemas-microsoft-com:vml" xmlns:w="http://schemas.openxmlformats.org/wordprocessingml/2006/main" xmlns:w10="urn:schemas-microsoft-com:office:word" xmlns:wp="http://schemas.openxmlformats.org/drawingml/2006/wordprocessingDrawing" xmlns:wps="http://schemas.microsoft.com/office/word/2010/wordprocessingShape" xmlns:wpg="http://schemas.microsoft.com/office/word/2010/wordprocessingGroup" xmlns:mc="http://schemas.openxmlformats.org/markup-compatibility/2006" xmlns:wp14="http://schemas.microsoft.com/office/word/2010/wordprocessingDrawing" xmlns:w14="http://schemas.microsoft.com/office/word/2010/wordml" mc:Ignorable="w14 wp14">
   <w:background w:color="FFFFFF"/>
   <w:body>
     <w:p>
@@ -10,13 +10,21 @@
           <w:ilvl w:val="0"/>
           <w:numId w:val="1"/>
         </w:numPr>
-        <w:ind w:hanging="360"/>
-        <w:jc w:val="both"/>
-      </w:pPr>
-      <w:bookmarkStart w:id="0" w:name="_12s11cwqbawy" w:colFirst="0" w:colLast="0"/>
+        <w:spacing w:before="400" w:after="120"/>
+        <w:ind w:left="720" w:hanging="360"/>
+        <w:contextualSpacing/>
+        <w:jc w:val="both"/>
+        <w:rPr/>
+      </w:pPr>
+      <w:bookmarkStart w:id="0" w:name="_12s11cwqbawy"/>
       <w:bookmarkEnd w:id="0"/>
       <w:r>
-        <w:t xml:space="preserve"> Introducción</w:t>
+        <w:rPr/>
+        <w:t xml:space="preserve"> </w:t>
+      </w:r>
+      <w:r>
+        <w:rPr/>
+        <w:t>Introducción</w:t>
       </w:r>
     </w:p>
     <w:p>
@@ -26,25 +34,27 @@
           <w:ilvl w:val="1"/>
           <w:numId w:val="1"/>
         </w:numPr>
-        <w:ind w:hanging="360"/>
-        <w:jc w:val="both"/>
-      </w:pPr>
-      <w:bookmarkStart w:id="1" w:name="_t72kk5jnrt6" w:colFirst="0" w:colLast="0"/>
+        <w:ind w:left="1440" w:hanging="360"/>
+        <w:jc w:val="both"/>
+        <w:rPr/>
+      </w:pPr>
+      <w:bookmarkStart w:id="1" w:name="_t72kk5jnrt6"/>
       <w:bookmarkEnd w:id="1"/>
       <w:r>
+        <w:rPr/>
         <w:t>Propósito</w:t>
       </w:r>
     </w:p>
     <w:p>
       <w:pPr>
+        <w:pStyle w:val="Normal"/>
         <w:ind w:left="720" w:firstLine="360"/>
         <w:jc w:val="both"/>
-      </w:pPr>
-      <w:r>
-        <w:t xml:space="preserve">El propósito de este documento es definir los requisitos funcionales, no funcionales y características del software que se pretende desarrollar en el marco del proyecto de la asignatura </w:t>
-      </w:r>
-      <w:r>
-        <w:t>IU (Interfaces de Usuario).</w:t>
+        <w:rPr/>
+      </w:pPr>
+      <w:r>
+        <w:rPr/>
+        <w:t>El propósito de este documento es definir los requisitos funcionales, no funcionales y características del software que se pretende desarrollar en el marco del proyecto de la asignatura IU (Interfaces de Usuario).</w:t>
       </w:r>
     </w:p>
     <w:p>
@@ -54,93 +64,69 @@
           <w:ilvl w:val="1"/>
           <w:numId w:val="1"/>
         </w:numPr>
-        <w:ind w:hanging="360"/>
-        <w:jc w:val="both"/>
-      </w:pPr>
-      <w:bookmarkStart w:id="2" w:name="_z39hmskhowzq" w:colFirst="0" w:colLast="0"/>
+        <w:ind w:left="1440" w:hanging="360"/>
+        <w:jc w:val="both"/>
+        <w:rPr/>
+      </w:pPr>
+      <w:bookmarkStart w:id="2" w:name="_z39hmskhowzq"/>
       <w:bookmarkEnd w:id="2"/>
       <w:r>
+        <w:rPr/>
         <w:t>Ámbito del Sistema</w:t>
       </w:r>
     </w:p>
     <w:p>
       <w:pPr>
+        <w:pStyle w:val="Normal"/>
         <w:ind w:left="720" w:firstLine="360"/>
         <w:jc w:val="both"/>
-      </w:pPr>
-      <w:r>
+        <w:rPr/>
+      </w:pPr>
+      <w:r>
+        <w:rPr/>
         <w:t>Se trata de una aplicación multiusuario que permitirá la gestión de un centro deportivo en el que se realizan diferentes actividades y eventos.</w:t>
       </w:r>
     </w:p>
     <w:p>
       <w:pPr>
+        <w:pStyle w:val="Normal"/>
         <w:ind w:left="720" w:firstLine="360"/>
         <w:jc w:val="both"/>
-      </w:pPr>
-      <w:r>
-        <w:t xml:space="preserve">La aplicación </w:t>
-      </w:r>
-      <w:r>
-        <w:t xml:space="preserve">proporcionará información acerca de las actividades </w:t>
-      </w:r>
-      <w:r>
-        <w:t>que se realizarán semanalmente así de como el espacio donde se real</w:t>
-      </w:r>
-      <w:r>
-        <w:t>i</w:t>
+        <w:rPr/>
+      </w:pPr>
+      <w:r>
+        <w:rPr/>
+        <w:t>La aplicación proporcionará información acerca de las actividades que se realizarán semanalmente así de como el espacio donde se reali</w:t>
       </w:r>
       <w:bookmarkStart w:id="3" w:name="_GoBack"/>
       <w:bookmarkEnd w:id="3"/>
       <w:r>
-        <w:t>zarán y permitirá un control de asistencia de los usuarios.</w:t>
-      </w:r>
-      <w:r>
-        <w:t xml:space="preserve">  </w:t>
-      </w:r>
-    </w:p>
-    <w:p>
-      <w:pPr>
+        <w:rPr/>
+        <w:t xml:space="preserve">zarán y permitirá un control de asistencia de los usuarios.  </w:t>
+      </w:r>
+    </w:p>
+    <w:p>
+      <w:pPr>
+        <w:pStyle w:val="Normal"/>
         <w:ind w:left="720" w:firstLine="360"/>
         <w:jc w:val="both"/>
-      </w:pPr>
-      <w:r>
-        <w:t xml:space="preserve">El sistema </w:t>
-      </w:r>
-      <w:r>
-        <w:t>es de uso exclusivo para los empleados del centro, es decir, sólo los administradores, los secretarios y los monitores harán uso de la aplicación.</w:t>
-      </w:r>
-      <w:r>
-        <w:t xml:space="preserve"> </w:t>
-      </w:r>
-    </w:p>
-    <w:p>
-      <w:pPr>
+        <w:rPr/>
+      </w:pPr>
+      <w:r>
+        <w:rPr/>
+        <w:t xml:space="preserve">El sistema es de uso exclusivo para los empleados del centro, es decir, sólo los administradores, los secretarios y los monitores harán uso de la aplicación. </w:t>
+      </w:r>
+    </w:p>
+    <w:p>
+      <w:pPr>
+        <w:pStyle w:val="Normal"/>
         <w:ind w:left="720" w:firstLine="360"/>
         <w:jc w:val="both"/>
-      </w:pPr>
-      <w:r>
-        <w:t>Los objetivos prin</w:t>
-      </w:r>
-      <w:r>
-        <w:t xml:space="preserve">cipales de esta aplicación son </w:t>
-      </w:r>
-      <w:r>
-        <w:t xml:space="preserve">gestionar las diferentes actividades del </w:t>
-      </w:r>
-      <w:r>
-        <w:t>centro</w:t>
-      </w:r>
-      <w:r>
-        <w:t xml:space="preserve"> y agilizar el trabajo de los </w:t>
-      </w:r>
-      <w:r>
-        <w:t>monitores a la hora de hacer un control de asistencia o realizar notificaciones</w:t>
-      </w:r>
-      <w:r>
-        <w:t>.</w:t>
-      </w:r>
-      <w:r>
-        <w:t xml:space="preserve"> Por otra parte se pretende una mejora informática a la hora de almacenar los datos de usuario, siendo estos más accesibles.</w:t>
+        <w:rPr/>
+      </w:pPr>
+      <w:r>
+        <w:rPr/>
+        <w:t>Los objetivos principales de esta aplicación son gestionar las diferentes actividades del centro y agilizar el trabajo de los monitores a la hora de hacer un control de asistencia o realizar notificaciones. Por otra parte se pretende una mejora informática a la hora de almacenar los datos de usuario, siendo estos más accesibles.</w:t>
       </w:r>
     </w:p>
     <w:p>
@@ -150,12 +136,14 @@
           <w:ilvl w:val="1"/>
           <w:numId w:val="1"/>
         </w:numPr>
-        <w:ind w:hanging="360"/>
-        <w:jc w:val="both"/>
-      </w:pPr>
-      <w:bookmarkStart w:id="4" w:name="_630smo1xha05" w:colFirst="0" w:colLast="0"/>
+        <w:ind w:left="1440" w:hanging="360"/>
+        <w:jc w:val="both"/>
+        <w:rPr/>
+      </w:pPr>
+      <w:bookmarkStart w:id="4" w:name="_630smo1xha05"/>
       <w:bookmarkEnd w:id="4"/>
       <w:r>
+        <w:rPr/>
         <w:t>Definiciones, Acrónimos y Abreviaturas</w:t>
       </w:r>
       <w:r>
@@ -168,8 +156,10 @@
     </w:p>
     <w:p>
       <w:pPr>
-        <w:spacing w:after="220"/>
-        <w:ind w:left="720"/>
+        <w:pStyle w:val="Normal"/>
+        <w:spacing w:before="0" w:after="220"/>
+        <w:ind w:left="720" w:hanging="0"/>
+        <w:rPr/>
       </w:pPr>
       <w:r>
         <w:rPr>
@@ -182,8 +172,10 @@
     </w:p>
     <w:p>
       <w:pPr>
-        <w:ind w:left="720"/>
-        <w:jc w:val="both"/>
+        <w:pStyle w:val="Normal"/>
+        <w:ind w:left="720" w:hanging="0"/>
+        <w:jc w:val="both"/>
+        <w:rPr/>
       </w:pPr>
       <w:r>
         <w:rPr>
@@ -192,25 +184,27 @@
         <w:t>Actividad</w:t>
       </w:r>
       <w:r>
-        <w:t>:</w:t>
-      </w:r>
-      <w:r>
-        <w:t xml:space="preserve"> sesión dirigida por un monitor y realizada por un grupo de usuarios</w:t>
-      </w:r>
-      <w:r>
-        <w:t xml:space="preserve">.  </w:t>
-      </w:r>
-    </w:p>
-    <w:p>
-      <w:pPr>
-        <w:ind w:left="720"/>
-        <w:jc w:val="both"/>
-      </w:pPr>
-    </w:p>
-    <w:p>
-      <w:pPr>
-        <w:ind w:left="720"/>
-        <w:jc w:val="both"/>
+        <w:rPr/>
+        <w:t xml:space="preserve">: sesión dirigida por un monitor y realizada por un grupo de usuarios.  </w:t>
+      </w:r>
+    </w:p>
+    <w:p>
+      <w:pPr>
+        <w:pStyle w:val="Normal"/>
+        <w:ind w:left="720" w:hanging="0"/>
+        <w:jc w:val="both"/>
+        <w:rPr/>
+      </w:pPr>
+      <w:r>
+        <w:rPr/>
+      </w:r>
+    </w:p>
+    <w:p>
+      <w:pPr>
+        <w:pStyle w:val="Normal"/>
+        <w:ind w:left="720" w:hanging="0"/>
+        <w:jc w:val="both"/>
+        <w:rPr/>
       </w:pPr>
       <w:r>
         <w:rPr>
@@ -219,22 +213,27 @@
         <w:t>Usuario</w:t>
       </w:r>
       <w:r>
-        <w:t>: per</w:t>
-      </w:r>
-      <w:r>
-        <w:t>sona que participa en las diferentes actividades del gimnasio o hace uso de las instalaciones.</w:t>
-      </w:r>
-    </w:p>
-    <w:p>
-      <w:pPr>
-        <w:ind w:left="720"/>
-        <w:jc w:val="both"/>
-      </w:pPr>
-    </w:p>
-    <w:p>
-      <w:pPr>
-        <w:ind w:left="720"/>
-        <w:jc w:val="both"/>
+        <w:rPr/>
+        <w:t>: persona que participa en las diferentes actividades del gimnasio o hace uso de las instalaciones.</w:t>
+      </w:r>
+    </w:p>
+    <w:p>
+      <w:pPr>
+        <w:pStyle w:val="Normal"/>
+        <w:ind w:left="720" w:hanging="0"/>
+        <w:jc w:val="both"/>
+        <w:rPr/>
+      </w:pPr>
+      <w:r>
+        <w:rPr/>
+      </w:r>
+    </w:p>
+    <w:p>
+      <w:pPr>
+        <w:pStyle w:val="Normal"/>
+        <w:ind w:left="720" w:hanging="0"/>
+        <w:jc w:val="both"/>
+        <w:rPr/>
       </w:pPr>
       <w:r>
         <w:rPr>
@@ -243,28 +242,27 @@
         <w:t>Monitor</w:t>
       </w:r>
       <w:r>
-        <w:t xml:space="preserve">: persona encargada </w:t>
-      </w:r>
-      <w:r>
-        <w:t>de impartir y supervisar una actividad además de hace</w:t>
-      </w:r>
-      <w:r>
-        <w:t>r</w:t>
-      </w:r>
-      <w:r>
-        <w:t xml:space="preserve"> un control de los asistentes.</w:t>
-      </w:r>
-    </w:p>
-    <w:p>
-      <w:pPr>
-        <w:ind w:left="720"/>
-        <w:jc w:val="both"/>
-      </w:pPr>
-    </w:p>
-    <w:p>
-      <w:pPr>
-        <w:ind w:left="720"/>
-        <w:jc w:val="both"/>
+        <w:rPr/>
+        <w:t>: persona encargada de impartir y supervisar una actividad además de hacer un control de los asistentes.</w:t>
+      </w:r>
+    </w:p>
+    <w:p>
+      <w:pPr>
+        <w:pStyle w:val="Normal"/>
+        <w:ind w:left="720" w:hanging="0"/>
+        <w:jc w:val="both"/>
+        <w:rPr/>
+      </w:pPr>
+      <w:r>
+        <w:rPr/>
+      </w:r>
+    </w:p>
+    <w:p>
+      <w:pPr>
+        <w:pStyle w:val="Normal"/>
+        <w:ind w:left="720" w:hanging="0"/>
+        <w:jc w:val="both"/>
+        <w:rPr/>
       </w:pPr>
       <w:r>
         <w:rPr>
@@ -273,22 +271,27 @@
         <w:t>Espacio</w:t>
       </w:r>
       <w:r>
-        <w:t xml:space="preserve">: recinto del centro deportivo donde </w:t>
-      </w:r>
-      <w:r>
-        <w:t>los usuarios realizan las actividades o cualquier tipo de ejercicio.</w:t>
-      </w:r>
-    </w:p>
-    <w:p>
-      <w:pPr>
-        <w:ind w:left="720"/>
-        <w:jc w:val="both"/>
-      </w:pPr>
-    </w:p>
-    <w:p>
-      <w:pPr>
-        <w:ind w:left="720"/>
-        <w:jc w:val="both"/>
+        <w:rPr/>
+        <w:t>: recinto del centro deportivo donde los usuarios realizan las actividades o cualquier tipo de ejercicio.</w:t>
+      </w:r>
+    </w:p>
+    <w:p>
+      <w:pPr>
+        <w:pStyle w:val="Normal"/>
+        <w:ind w:left="720" w:hanging="0"/>
+        <w:jc w:val="both"/>
+        <w:rPr/>
+      </w:pPr>
+      <w:r>
+        <w:rPr/>
+      </w:r>
+    </w:p>
+    <w:p>
+      <w:pPr>
+        <w:pStyle w:val="Normal"/>
+        <w:ind w:left="720" w:hanging="0"/>
+        <w:jc w:val="both"/>
+        <w:rPr/>
       </w:pPr>
       <w:r>
         <w:rPr>
@@ -297,24 +300,69 @@
         <w:t>Calendario de actividades</w:t>
       </w:r>
       <w:r>
+        <w:rPr/>
         <w:t>: contenido principal de la aplicación donde se reflejan las actividades que se realizan semanalmente y los espacios asignados a esas actividades.</w:t>
       </w:r>
     </w:p>
     <w:p>
       <w:pPr>
+        <w:pStyle w:val="Normal"/>
         <w:ind w:firstLine="720"/>
         <w:jc w:val="both"/>
-      </w:pPr>
-    </w:p>
-    <w:p>
-      <w:pPr>
+        <w:rPr/>
+      </w:pPr>
+      <w:r>
+        <w:rPr/>
+      </w:r>
+    </w:p>
+    <w:p>
+      <w:pPr>
+        <w:pStyle w:val="Normal"/>
+        <w:ind w:left="720" w:hanging="0"/>
+        <w:jc w:val="both"/>
+        <w:rPr/>
+      </w:pPr>
+      <w:r>
+        <w:rPr>
+          <w:u w:val="single"/>
+        </w:rPr>
+        <w:t>Evento</w:t>
+      </w:r>
+      <w:r>
+        <w:rPr/>
+        <w:t xml:space="preserve">: </w:t>
+      </w:r>
+      <w:r>
+        <w:rPr/>
+        <w:t>Actividad abierta a todo tipo de público.</w:t>
+      </w:r>
+    </w:p>
+    <w:p>
+      <w:pPr>
+        <w:pStyle w:val="Normal"/>
         <w:ind w:firstLine="720"/>
-      </w:pPr>
-    </w:p>
-    <w:p>
-      <w:pPr>
-        <w:spacing w:after="220"/>
-        <w:ind w:left="720"/>
+        <w:rPr/>
+      </w:pPr>
+      <w:r>
+        <w:rPr/>
+      </w:r>
+    </w:p>
+    <w:p>
+      <w:pPr>
+        <w:pStyle w:val="Normal"/>
+        <w:ind w:firstLine="720"/>
+        <w:rPr/>
+      </w:pPr>
+      <w:r>
+        <w:rPr/>
+      </w:r>
+    </w:p>
+    <w:p>
+      <w:pPr>
+        <w:pStyle w:val="Normal"/>
+        <w:spacing w:before="0" w:after="220"/>
+        <w:ind w:left="720" w:hanging="0"/>
+        <w:rPr/>
       </w:pPr>
       <w:r>
         <w:rPr>
@@ -327,13 +375,15 @@
     </w:p>
     <w:p>
       <w:pPr>
+        <w:pStyle w:val="Normal"/>
         <w:numPr>
           <w:ilvl w:val="0"/>
           <w:numId w:val="2"/>
         </w:numPr>
-        <w:spacing w:after="340"/>
-        <w:ind w:left="1440" w:right="340" w:hanging="360"/>
+        <w:spacing w:before="0" w:after="340"/>
+        <w:ind w:left="720" w:right="340" w:hanging="360"/>
         <w:contextualSpacing/>
+        <w:rPr/>
       </w:pPr>
       <w:r>
         <w:rPr>
@@ -353,62 +403,92 @@
     </w:p>
     <w:p>
       <w:pPr>
-        <w:spacing w:after="220"/>
-        <w:ind w:left="720"/>
-        <w:rPr>
+        <w:pStyle w:val="Normal"/>
+        <w:spacing w:before="0" w:after="220"/>
+        <w:ind w:left="720" w:hanging="0"/>
+        <w:rPr>
+          <w:b/>
           <w:b/>
           <w:color w:val="333333"/>
           <w:highlight w:val="white"/>
         </w:rPr>
       </w:pPr>
-    </w:p>
-    <w:p>
-      <w:pPr>
-        <w:spacing w:after="220"/>
-        <w:ind w:left="720"/>
+      <w:r>
         <w:rPr>
           <w:b/>
           <w:color w:val="333333"/>
           <w:highlight w:val="white"/>
         </w:rPr>
-      </w:pPr>
-    </w:p>
-    <w:p>
-      <w:pPr>
-        <w:spacing w:after="220"/>
-        <w:ind w:left="720"/>
-        <w:rPr>
+      </w:r>
+    </w:p>
+    <w:p>
+      <w:pPr>
+        <w:pStyle w:val="Normal"/>
+        <w:spacing w:before="0" w:after="220"/>
+        <w:ind w:left="720" w:hanging="0"/>
+        <w:rPr>
+          <w:b/>
           <w:b/>
           <w:color w:val="333333"/>
           <w:highlight w:val="white"/>
         </w:rPr>
       </w:pPr>
-    </w:p>
-    <w:p>
-      <w:pPr>
-        <w:spacing w:after="220"/>
-        <w:ind w:left="720"/>
-      </w:pPr>
       <w:r>
         <w:rPr>
           <w:b/>
           <w:color w:val="333333"/>
           <w:highlight w:val="white"/>
         </w:rPr>
+      </w:r>
+    </w:p>
+    <w:p>
+      <w:pPr>
+        <w:pStyle w:val="Normal"/>
+        <w:spacing w:before="0" w:after="220"/>
+        <w:ind w:left="720" w:hanging="0"/>
+        <w:rPr>
+          <w:b/>
+          <w:b/>
+          <w:color w:val="333333"/>
+          <w:highlight w:val="white"/>
+        </w:rPr>
+      </w:pPr>
+      <w:r>
+        <w:rPr>
+          <w:b/>
+          <w:color w:val="333333"/>
+          <w:highlight w:val="white"/>
+        </w:rPr>
+      </w:r>
+    </w:p>
+    <w:p>
+      <w:pPr>
+        <w:pStyle w:val="Normal"/>
+        <w:spacing w:before="0" w:after="220"/>
+        <w:ind w:left="720" w:hanging="0"/>
+        <w:rPr/>
+      </w:pPr>
+      <w:r>
+        <w:rPr>
+          <w:b/>
+          <w:color w:val="333333"/>
+          <w:highlight w:val="white"/>
+        </w:rPr>
         <w:t>ABREVIATURAS (ORDEN ALFABÉTICO):</w:t>
       </w:r>
     </w:p>
     <w:p>
       <w:pPr>
+        <w:pStyle w:val="Normal"/>
         <w:numPr>
           <w:ilvl w:val="0"/>
           <w:numId w:val="3"/>
         </w:numPr>
-        <w:spacing w:after="340"/>
-        <w:ind w:left="1440" w:right="340" w:hanging="360"/>
+        <w:spacing w:before="0" w:after="340"/>
+        <w:ind w:left="720" w:right="340" w:hanging="360"/>
         <w:contextualSpacing/>
-      </w:pPr>
-      <w:proofErr w:type="spellStart"/>
+        <w:rPr/>
+      </w:pPr>
       <w:r>
         <w:rPr>
           <w:b/>
@@ -417,7 +497,6 @@
         </w:rPr>
         <w:t>RFxxx</w:t>
       </w:r>
-      <w:proofErr w:type="spellEnd"/>
       <w:r>
         <w:rPr>
           <w:color w:val="333333"/>
@@ -428,15 +507,16 @@
     </w:p>
     <w:p>
       <w:pPr>
+        <w:pStyle w:val="Normal"/>
         <w:numPr>
           <w:ilvl w:val="0"/>
           <w:numId w:val="3"/>
         </w:numPr>
-        <w:spacing w:after="340"/>
-        <w:ind w:left="1440" w:right="340" w:hanging="360"/>
+        <w:spacing w:before="0" w:after="340"/>
+        <w:ind w:left="720" w:right="340" w:hanging="360"/>
         <w:contextualSpacing/>
-      </w:pPr>
-      <w:proofErr w:type="spellStart"/>
+        <w:rPr/>
+      </w:pPr>
       <w:r>
         <w:rPr>
           <w:b/>
@@ -445,7 +525,6 @@
         </w:rPr>
         <w:t>RIxxx</w:t>
       </w:r>
-      <w:proofErr w:type="spellEnd"/>
       <w:r>
         <w:rPr>
           <w:color w:val="333333"/>
@@ -456,15 +535,16 @@
     </w:p>
     <w:p>
       <w:pPr>
+        <w:pStyle w:val="Normal"/>
         <w:numPr>
           <w:ilvl w:val="0"/>
           <w:numId w:val="3"/>
         </w:numPr>
-        <w:spacing w:after="340"/>
-        <w:ind w:left="1440" w:right="340" w:hanging="360"/>
+        <w:spacing w:before="0" w:after="340"/>
+        <w:ind w:left="720" w:right="340" w:hanging="360"/>
         <w:contextualSpacing/>
-      </w:pPr>
-      <w:proofErr w:type="spellStart"/>
+        <w:rPr/>
+      </w:pPr>
       <w:r>
         <w:rPr>
           <w:b/>
@@ -473,7 +553,6 @@
         </w:rPr>
         <w:t>RNFxxx</w:t>
       </w:r>
-      <w:proofErr w:type="spellEnd"/>
       <w:r>
         <w:rPr>
           <w:color w:val="333333"/>
@@ -484,9 +563,14 @@
     </w:p>
     <w:p>
       <w:pPr>
-        <w:spacing w:after="340"/>
-        <w:ind w:right="340"/>
-      </w:pPr>
+        <w:pStyle w:val="Normal"/>
+        <w:spacing w:before="0" w:after="340"/>
+        <w:ind w:right="340" w:hanging="0"/>
+        <w:rPr/>
+      </w:pPr>
+      <w:r>
+        <w:rPr/>
+      </w:r>
     </w:p>
     <w:p>
       <w:pPr>
@@ -495,37 +579,27 @@
           <w:ilvl w:val="1"/>
           <w:numId w:val="1"/>
         </w:numPr>
-        <w:ind w:hanging="360"/>
-        <w:jc w:val="both"/>
-      </w:pPr>
-      <w:bookmarkStart w:id="5" w:name="_wal78cmtr39j" w:colFirst="0" w:colLast="0"/>
+        <w:ind w:left="1440" w:hanging="360"/>
+        <w:jc w:val="both"/>
+        <w:rPr/>
+      </w:pPr>
+      <w:bookmarkStart w:id="5" w:name="_wal78cmtr39j"/>
       <w:bookmarkEnd w:id="5"/>
       <w:r>
+        <w:rPr/>
         <w:t>Referencias</w:t>
       </w:r>
     </w:p>
     <w:p>
       <w:pPr>
+        <w:pStyle w:val="Normal"/>
         <w:ind w:left="720" w:firstLine="720"/>
         <w:jc w:val="both"/>
-      </w:pPr>
-      <w:r>
-        <w:t xml:space="preserve">[1] </w:t>
-      </w:r>
-      <w:r>
-        <w:t xml:space="preserve">STD </w:t>
-      </w:r>
-      <w:r>
-        <w:t>IEEE 830-1998</w:t>
-      </w:r>
-      <w:r>
-        <w:t>. “Especificación</w:t>
-      </w:r>
-      <w:r>
-        <w:t xml:space="preserve"> de los requisitos del Software</w:t>
-      </w:r>
-      <w:r>
-        <w:t>”</w:t>
+        <w:rPr/>
+      </w:pPr>
+      <w:r>
+        <w:rPr/>
+        <w:t>[1] STD IEEE 830-1998. “Especificación de los requisitos del Software”</w:t>
       </w:r>
     </w:p>
     <w:p>
@@ -535,21 +609,26 @@
           <w:ilvl w:val="1"/>
           <w:numId w:val="1"/>
         </w:numPr>
-        <w:ind w:hanging="360"/>
-        <w:jc w:val="both"/>
-      </w:pPr>
-      <w:bookmarkStart w:id="6" w:name="_71856134puoh" w:colFirst="0" w:colLast="0"/>
+        <w:ind w:left="1440" w:hanging="360"/>
+        <w:jc w:val="both"/>
+        <w:rPr/>
+      </w:pPr>
+      <w:bookmarkStart w:id="6" w:name="_71856134puoh"/>
       <w:bookmarkEnd w:id="6"/>
       <w:r>
+        <w:rPr/>
         <w:t>Visión General del Documento</w:t>
       </w:r>
     </w:p>
     <w:p>
       <w:pPr>
+        <w:pStyle w:val="Normal"/>
         <w:ind w:left="1080" w:firstLine="360"/>
         <w:jc w:val="both"/>
-      </w:pPr>
-      <w:r>
+        <w:rPr/>
+      </w:pPr>
+      <w:r>
+        <w:rPr/>
         <w:t>En este documento se hace una descripción del contenido de la aplicación reflejando las funcionalidades y requisitos, así como los objetivos que se pretenden.</w:t>
       </w:r>
     </w:p>
@@ -560,12 +639,14 @@
           <w:ilvl w:val="0"/>
           <w:numId w:val="1"/>
         </w:numPr>
-        <w:ind w:hanging="360"/>
-        <w:jc w:val="both"/>
-      </w:pPr>
-      <w:bookmarkStart w:id="7" w:name="_b2382ci2aci" w:colFirst="0" w:colLast="0"/>
+        <w:ind w:left="720" w:hanging="360"/>
+        <w:jc w:val="both"/>
+        <w:rPr/>
+      </w:pPr>
+      <w:bookmarkStart w:id="7" w:name="_b2382ci2aci"/>
       <w:bookmarkEnd w:id="7"/>
       <w:r>
+        <w:rPr/>
         <w:t>Descripción General</w:t>
       </w:r>
     </w:p>
@@ -576,19 +657,26 @@
           <w:ilvl w:val="1"/>
           <w:numId w:val="1"/>
         </w:numPr>
-        <w:ind w:hanging="360"/>
-        <w:jc w:val="both"/>
-      </w:pPr>
-      <w:bookmarkStart w:id="8" w:name="_4xa2vx8x86ch" w:colFirst="0" w:colLast="0"/>
+        <w:ind w:left="1440" w:hanging="360"/>
+        <w:jc w:val="both"/>
+        <w:rPr/>
+      </w:pPr>
+      <w:bookmarkStart w:id="8" w:name="_4xa2vx8x86ch"/>
       <w:bookmarkEnd w:id="8"/>
       <w:r>
+        <w:rPr/>
         <w:t>Perspectiva del Producto</w:t>
       </w:r>
     </w:p>
     <w:p>
       <w:pPr>
-        <w:ind w:left="1440"/>
-      </w:pPr>
+        <w:pStyle w:val="Normal"/>
+        <w:ind w:left="1440" w:hanging="0"/>
+        <w:rPr/>
+      </w:pPr>
+      <w:r>
+        <w:rPr/>
+      </w:r>
     </w:p>
     <w:p>
       <w:pPr>
@@ -597,16 +685,26 @@
           <w:ilvl w:val="1"/>
           <w:numId w:val="1"/>
         </w:numPr>
-        <w:ind w:hanging="360"/>
-        <w:jc w:val="both"/>
-      </w:pPr>
-      <w:bookmarkStart w:id="9" w:name="_n0b76mez823" w:colFirst="0" w:colLast="0"/>
+        <w:ind w:left="1440" w:hanging="360"/>
+        <w:jc w:val="both"/>
+        <w:rPr/>
+      </w:pPr>
+      <w:bookmarkStart w:id="9" w:name="_n0b76mez823"/>
       <w:bookmarkEnd w:id="9"/>
       <w:r>
+        <w:rPr/>
         <w:t>Funciones del Producto</w:t>
       </w:r>
     </w:p>
-    <w:p/>
+    <w:p>
+      <w:pPr>
+        <w:pStyle w:val="Normal"/>
+        <w:rPr/>
+      </w:pPr>
+      <w:r>
+        <w:rPr/>
+      </w:r>
+    </w:p>
     <w:p>
       <w:pPr>
         <w:pStyle w:val="Ttulo2"/>
@@ -614,16 +712,26 @@
           <w:ilvl w:val="1"/>
           <w:numId w:val="1"/>
         </w:numPr>
-        <w:ind w:hanging="360"/>
-        <w:jc w:val="both"/>
-      </w:pPr>
-      <w:bookmarkStart w:id="10" w:name="_8mgh7leqtfxw" w:colFirst="0" w:colLast="0"/>
+        <w:ind w:left="1440" w:hanging="360"/>
+        <w:jc w:val="both"/>
+        <w:rPr/>
+      </w:pPr>
+      <w:bookmarkStart w:id="10" w:name="_8mgh7leqtfxw"/>
       <w:bookmarkEnd w:id="10"/>
       <w:r>
+        <w:rPr/>
         <w:t>Características de los Usuarios</w:t>
       </w:r>
     </w:p>
-    <w:p/>
+    <w:p>
+      <w:pPr>
+        <w:pStyle w:val="Normal"/>
+        <w:rPr/>
+      </w:pPr>
+      <w:r>
+        <w:rPr/>
+      </w:r>
+    </w:p>
     <w:p>
       <w:pPr>
         <w:pStyle w:val="Ttulo2"/>
@@ -631,16 +739,26 @@
           <w:ilvl w:val="1"/>
           <w:numId w:val="1"/>
         </w:numPr>
-        <w:ind w:hanging="360"/>
-        <w:jc w:val="both"/>
-      </w:pPr>
-      <w:bookmarkStart w:id="11" w:name="_cz12h1ctpxnv" w:colFirst="0" w:colLast="0"/>
+        <w:ind w:left="1440" w:hanging="360"/>
+        <w:jc w:val="both"/>
+        <w:rPr/>
+      </w:pPr>
+      <w:bookmarkStart w:id="11" w:name="_cz12h1ctpxnv"/>
       <w:bookmarkEnd w:id="11"/>
       <w:r>
+        <w:rPr/>
         <w:t>Restricciones</w:t>
       </w:r>
     </w:p>
-    <w:p/>
+    <w:p>
+      <w:pPr>
+        <w:pStyle w:val="Normal"/>
+        <w:rPr/>
+      </w:pPr>
+      <w:r>
+        <w:rPr/>
+      </w:r>
+    </w:p>
     <w:p>
       <w:pPr>
         <w:pStyle w:val="Ttulo2"/>
@@ -648,17 +766,26 @@
           <w:ilvl w:val="1"/>
           <w:numId w:val="1"/>
         </w:numPr>
-        <w:ind w:hanging="360"/>
-        <w:jc w:val="both"/>
-      </w:pPr>
-      <w:bookmarkStart w:id="12" w:name="_yfir1y4qutzt" w:colFirst="0" w:colLast="0"/>
+        <w:ind w:left="1440" w:hanging="360"/>
+        <w:jc w:val="both"/>
+        <w:rPr/>
+      </w:pPr>
+      <w:bookmarkStart w:id="12" w:name="_yfir1y4qutzt"/>
       <w:bookmarkEnd w:id="12"/>
       <w:r>
-        <w:lastRenderedPageBreak/>
+        <w:rPr/>
         <w:t>Suposiciones y Dependencias</w:t>
       </w:r>
     </w:p>
-    <w:p/>
+    <w:p>
+      <w:pPr>
+        <w:pStyle w:val="Normal"/>
+        <w:rPr/>
+      </w:pPr>
+      <w:r>
+        <w:rPr/>
+      </w:r>
+    </w:p>
     <w:p>
       <w:pPr>
         <w:pStyle w:val="Ttulo2"/>
@@ -666,12 +793,14 @@
           <w:ilvl w:val="1"/>
           <w:numId w:val="1"/>
         </w:numPr>
-        <w:ind w:hanging="360"/>
-        <w:jc w:val="both"/>
-      </w:pPr>
-      <w:bookmarkStart w:id="13" w:name="_2gmkd6alc16m" w:colFirst="0" w:colLast="0"/>
+        <w:ind w:left="1440" w:hanging="360"/>
+        <w:jc w:val="both"/>
+        <w:rPr/>
+      </w:pPr>
+      <w:bookmarkStart w:id="13" w:name="_2gmkd6alc16m"/>
       <w:bookmarkEnd w:id="13"/>
       <w:r>
+        <w:rPr/>
         <w:t>Requisitos Futuros</w:t>
       </w:r>
     </w:p>
@@ -682,12 +811,14 @@
           <w:ilvl w:val="0"/>
           <w:numId w:val="1"/>
         </w:numPr>
-        <w:ind w:hanging="360"/>
-        <w:jc w:val="both"/>
-      </w:pPr>
-      <w:bookmarkStart w:id="14" w:name="_lsod7auhb3fc" w:colFirst="0" w:colLast="0"/>
+        <w:ind w:left="720" w:hanging="360"/>
+        <w:jc w:val="both"/>
+        <w:rPr/>
+      </w:pPr>
+      <w:bookmarkStart w:id="14" w:name="_lsod7auhb3fc"/>
       <w:bookmarkEnd w:id="14"/>
       <w:r>
+        <w:rPr/>
         <w:t>Requisitos Específicos</w:t>
       </w:r>
     </w:p>
@@ -698,26 +829,28 @@
           <w:ilvl w:val="1"/>
           <w:numId w:val="1"/>
         </w:numPr>
-        <w:ind w:hanging="360"/>
-        <w:jc w:val="both"/>
-      </w:pPr>
-      <w:bookmarkStart w:id="15" w:name="_ivmi8qb1a41c" w:colFirst="0" w:colLast="0"/>
+        <w:ind w:left="1440" w:hanging="360"/>
+        <w:jc w:val="both"/>
+        <w:rPr/>
+      </w:pPr>
+      <w:bookmarkStart w:id="15" w:name="_ivmi8qb1a41c"/>
       <w:bookmarkEnd w:id="15"/>
       <w:r>
+        <w:rPr/>
         <w:t>Interfaces Externas</w:t>
       </w:r>
     </w:p>
     <w:p>
       <w:pPr>
         <w:pStyle w:val="Ttulo4"/>
-        <w:keepNext w:val="0"/>
-        <w:keepLines w:val="0"/>
+        <w:keepNext/>
+        <w:keepLines w:val="false"/>
         <w:spacing w:before="240" w:after="40"/>
-        <w:ind w:left="720"/>
-        <w:contextualSpacing w:val="0"/>
-        <w:jc w:val="both"/>
-      </w:pPr>
-      <w:bookmarkStart w:id="16" w:name="_r3jm40k9cgyq" w:colFirst="0" w:colLast="0"/>
+        <w:ind w:left="720" w:hanging="0"/>
+        <w:jc w:val="both"/>
+        <w:rPr/>
+      </w:pPr>
+      <w:bookmarkStart w:id="16" w:name="_r3jm40k9cgyq"/>
       <w:bookmarkEnd w:id="16"/>
       <w:r>
         <w:rPr>
@@ -729,59 +862,45 @@
         </w:rPr>
         <w:t xml:space="preserve">RI311: </w:t>
       </w:r>
-    </w:p>
-    <w:p>
-      <w:pPr>
-        <w:ind w:left="720"/>
-        <w:jc w:val="both"/>
-      </w:pPr>
-      <w:r>
-        <w:rPr>
-          <w:b/>
-          <w:highlight w:val="white"/>
-        </w:rPr>
-        <w:t xml:space="preserve">RI312: </w:t>
-      </w:r>
-    </w:p>
-    <w:p>
-      <w:pPr>
-        <w:ind w:left="720"/>
-        <w:jc w:val="both"/>
-        <w:rPr>
-          <w:b/>
-        </w:rPr>
-      </w:pPr>
-      <w:r>
-        <w:rPr>
-          <w:b/>
-          <w:highlight w:val="white"/>
-        </w:rPr>
-        <w:t xml:space="preserve">RI313: </w:t>
-      </w:r>
-    </w:p>
-    <w:p>
-      <w:pPr>
-        <w:ind w:left="720"/>
-        <w:jc w:val="both"/>
-      </w:pPr>
-      <w:r>
-        <w:rPr>
-          <w:b/>
-          <w:highlight w:val="white"/>
-        </w:rPr>
-        <w:t xml:space="preserve">RI314: </w:t>
-      </w:r>
-    </w:p>
-    <w:p>
-      <w:pPr>
-        <w:ind w:left="720"/>
-        <w:jc w:val="both"/>
-      </w:pPr>
-    </w:p>
-    <w:p>
-      <w:pPr>
-        <w:jc w:val="both"/>
-      </w:pPr>
+      <w:r>
+        <w:rPr>
+          <w:b w:val="false"/>
+          <w:bCs w:val="false"/>
+          <w:color w:val="000000"/>
+          <w:sz w:val="22"/>
+          <w:szCs w:val="22"/>
+          <w:highlight w:val="white"/>
+        </w:rPr>
+        <w:t>Interfaz Responsive.</w:t>
+      </w:r>
+      <w:r>
+        <w:rPr>
+          <w:b/>
+          <w:highlight w:val="white"/>
+        </w:rPr>
+        <w:t xml:space="preserve"> </w:t>
+      </w:r>
+    </w:p>
+    <w:p>
+      <w:pPr>
+        <w:pStyle w:val="Normal"/>
+        <w:ind w:left="720" w:hanging="0"/>
+        <w:jc w:val="both"/>
+        <w:rPr/>
+      </w:pPr>
+      <w:r>
+        <w:rPr/>
+      </w:r>
+    </w:p>
+    <w:p>
+      <w:pPr>
+        <w:pStyle w:val="Normal"/>
+        <w:jc w:val="both"/>
+        <w:rPr/>
+      </w:pPr>
+      <w:r>
+        <w:rPr/>
+      </w:r>
     </w:p>
     <w:p>
       <w:pPr>
@@ -790,30 +909,26 @@
           <w:ilvl w:val="1"/>
           <w:numId w:val="1"/>
         </w:numPr>
-        <w:ind w:hanging="360"/>
-        <w:jc w:val="both"/>
-      </w:pPr>
-      <w:bookmarkStart w:id="17" w:name="_tydnuei39zzg" w:colFirst="0" w:colLast="0"/>
+        <w:ind w:left="1440" w:hanging="360"/>
+        <w:jc w:val="both"/>
+        <w:rPr/>
+      </w:pPr>
+      <w:bookmarkStart w:id="17" w:name="_tydnuei39zzg"/>
       <w:bookmarkEnd w:id="17"/>
       <w:r>
+        <w:rPr/>
         <w:t>Funciones</w:t>
       </w:r>
     </w:p>
     <w:p>
       <w:pPr>
         <w:pStyle w:val="Ttulo4"/>
-        <w:keepNext w:val="0"/>
-        <w:keepLines w:val="0"/>
+        <w:keepNext/>
+        <w:keepLines w:val="false"/>
         <w:spacing w:before="240" w:after="40"/>
-        <w:ind w:left="720"/>
-        <w:contextualSpacing w:val="0"/>
-        <w:jc w:val="both"/>
-        <w:rPr>
-          <w:b/>
-          <w:color w:val="000000"/>
-          <w:sz w:val="22"/>
-          <w:szCs w:val="22"/>
-        </w:rPr>
+        <w:ind w:left="720" w:hanging="0"/>
+        <w:jc w:val="both"/>
+        <w:rPr/>
       </w:pPr>
       <w:r>
         <w:rPr>
@@ -825,39 +940,471 @@
         </w:rPr>
         <w:t xml:space="preserve">RF321: </w:t>
       </w:r>
+      <w:r>
+        <w:rPr>
+          <w:b w:val="false"/>
+          <w:bCs w:val="false"/>
+          <w:color w:val="000000"/>
+          <w:sz w:val="22"/>
+          <w:szCs w:val="22"/>
+          <w:highlight w:val="white"/>
+        </w:rPr>
+        <w:t xml:space="preserve"> Gestión de trabajadores. El administrador podrá consultar, dar de alta y baja y modificar a un trabajador.</w:t>
+      </w:r>
+    </w:p>
+    <w:p>
+      <w:pPr>
+        <w:pStyle w:val="Normal"/>
+        <w:spacing w:before="240" w:after="40"/>
+        <w:ind w:left="720" w:hanging="0"/>
+        <w:jc w:val="both"/>
+        <w:rPr/>
+      </w:pPr>
+      <w:r>
+        <w:rPr>
+          <w:b/>
+          <w:bCs/>
+          <w:color w:val="000000"/>
+          <w:sz w:val="22"/>
+          <w:szCs w:val="22"/>
+          <w:highlight w:val="white"/>
+        </w:rPr>
+        <w:t xml:space="preserve">RF322: </w:t>
+      </w:r>
+      <w:r>
+        <w:rPr>
+          <w:b w:val="false"/>
+          <w:bCs w:val="false"/>
+          <w:color w:val="000000"/>
+          <w:sz w:val="22"/>
+          <w:szCs w:val="22"/>
+          <w:highlight w:val="white"/>
+        </w:rPr>
+        <w:t>Gestión de usuarios. El administrador podrá consultar, dar de alta y baja y modificar a un usuario.</w:t>
+      </w:r>
+    </w:p>
+    <w:p>
+      <w:pPr>
+        <w:pStyle w:val="Normal"/>
+        <w:spacing w:before="240" w:after="40"/>
+        <w:ind w:left="720" w:hanging="0"/>
+        <w:jc w:val="both"/>
+        <w:rPr/>
+      </w:pPr>
+      <w:r>
+        <w:rPr>
+          <w:b/>
+          <w:bCs/>
+          <w:color w:val="000000"/>
+          <w:sz w:val="22"/>
+          <w:szCs w:val="22"/>
+          <w:highlight w:val="white"/>
+        </w:rPr>
+        <w:t>RF323:</w:t>
+      </w:r>
+      <w:r>
+        <w:rPr>
+          <w:b w:val="false"/>
+          <w:bCs w:val="false"/>
+          <w:color w:val="000000"/>
+          <w:sz w:val="22"/>
+          <w:szCs w:val="22"/>
+          <w:highlight w:val="white"/>
+        </w:rPr>
+        <w:t xml:space="preserve"> Gestión de documentación. El administrador podrá añadir o eliminar documentos tanto de usuarios como de trabajadores referentes a sus lesiones, LOPD, ...</w:t>
+      </w:r>
+    </w:p>
+    <w:p>
+      <w:pPr>
+        <w:pStyle w:val="Normal"/>
+        <w:spacing w:before="240" w:after="40"/>
+        <w:ind w:left="720" w:hanging="0"/>
+        <w:jc w:val="both"/>
+        <w:rPr/>
+      </w:pPr>
+      <w:r>
+        <w:rPr>
+          <w:b/>
+          <w:bCs/>
+          <w:color w:val="000000"/>
+          <w:sz w:val="22"/>
+          <w:szCs w:val="22"/>
+          <w:highlight w:val="white"/>
+        </w:rPr>
+        <w:t>RF324:</w:t>
+      </w:r>
+      <w:r>
+        <w:rPr>
+          <w:b w:val="false"/>
+          <w:bCs w:val="false"/>
+          <w:color w:val="000000"/>
+          <w:sz w:val="22"/>
+          <w:szCs w:val="22"/>
+          <w:highlight w:val="white"/>
+        </w:rPr>
+        <w:t xml:space="preserve"> Control de asistencia de usuarios. El trabajador llevará el control de asistencia de los usuarios.</w:t>
+      </w:r>
+    </w:p>
+    <w:p>
+      <w:pPr>
+        <w:pStyle w:val="Normal"/>
+        <w:spacing w:before="240" w:after="40"/>
+        <w:ind w:left="720" w:hanging="0"/>
+        <w:jc w:val="both"/>
+        <w:rPr/>
+      </w:pPr>
+      <w:r>
+        <w:rPr>
+          <w:b/>
+          <w:bCs/>
+          <w:color w:val="000000"/>
+          <w:sz w:val="22"/>
+          <w:szCs w:val="22"/>
+          <w:highlight w:val="white"/>
+        </w:rPr>
+        <w:t>RF325:</w:t>
+      </w:r>
+      <w:r>
+        <w:rPr>
+          <w:b w:val="false"/>
+          <w:bCs w:val="false"/>
+          <w:color w:val="000000"/>
+          <w:sz w:val="22"/>
+          <w:szCs w:val="22"/>
+          <w:highlight w:val="white"/>
+        </w:rPr>
+        <w:t xml:space="preserve"> Gestión de horarios. Se podrá consultar, dar de alta, baja y modificar la reserva en un calendario.</w:t>
+      </w:r>
+    </w:p>
+    <w:p>
+      <w:pPr>
+        <w:pStyle w:val="Normal"/>
+        <w:spacing w:before="240" w:after="40"/>
+        <w:ind w:left="720" w:hanging="0"/>
+        <w:jc w:val="both"/>
+        <w:rPr/>
+      </w:pPr>
+      <w:r>
+        <w:rPr>
+          <w:b/>
+          <w:bCs/>
+          <w:color w:val="000000"/>
+          <w:sz w:val="22"/>
+          <w:szCs w:val="22"/>
+          <w:highlight w:val="white"/>
+        </w:rPr>
+        <w:t>RF326:</w:t>
+      </w:r>
+      <w:r>
+        <w:rPr>
+          <w:b w:val="false"/>
+          <w:bCs w:val="false"/>
+          <w:color w:val="000000"/>
+          <w:sz w:val="22"/>
+          <w:szCs w:val="22"/>
+          <w:highlight w:val="white"/>
+        </w:rPr>
+        <w:t xml:space="preserve"> Gestión de eventos. El administrador podrá consultar, dar de alta y baja y modificar un evento.</w:t>
+      </w:r>
     </w:p>
     <w:p>
       <w:pPr>
         <w:pStyle w:val="Ttulo4"/>
-        <w:keepNext w:val="0"/>
-        <w:keepLines w:val="0"/>
         <w:spacing w:before="240" w:after="40"/>
-        <w:ind w:left="720"/>
-        <w:contextualSpacing w:val="0"/>
-        <w:jc w:val="both"/>
-      </w:pPr>
-      <w:r>
-        <w:rPr>
-          <w:b/>
-          <w:color w:val="000000"/>
-          <w:sz w:val="22"/>
-          <w:szCs w:val="22"/>
-          <w:highlight w:val="white"/>
-        </w:rPr>
-        <w:t xml:space="preserve">RF322: </w:t>
-      </w:r>
-    </w:p>
-    <w:p/>
-    <w:p>
-      <w:pPr>
-        <w:ind w:left="720"/>
-      </w:pPr>
-    </w:p>
-    <w:p>
-      <w:pPr>
-        <w:ind w:left="720"/>
-        <w:jc w:val="both"/>
-      </w:pPr>
+        <w:ind w:left="720" w:hanging="0"/>
+        <w:jc w:val="both"/>
+        <w:rPr/>
+      </w:pPr>
+      <w:r>
+        <w:rPr>
+          <w:b/>
+          <w:color w:val="000000"/>
+          <w:sz w:val="22"/>
+          <w:szCs w:val="22"/>
+          <w:highlight w:val="white"/>
+        </w:rPr>
+        <w:t>RF32</w:t>
+      </w:r>
+      <w:r>
+        <w:rPr>
+          <w:b/>
+          <w:color w:val="000000"/>
+          <w:sz w:val="22"/>
+          <w:szCs w:val="22"/>
+          <w:highlight w:val="white"/>
+        </w:rPr>
+        <w:t>7</w:t>
+      </w:r>
+      <w:r>
+        <w:rPr>
+          <w:b/>
+          <w:color w:val="000000"/>
+          <w:sz w:val="22"/>
+          <w:szCs w:val="22"/>
+          <w:highlight w:val="white"/>
+        </w:rPr>
+        <w:t xml:space="preserve">: </w:t>
+      </w:r>
+      <w:r>
+        <w:rPr>
+          <w:b w:val="false"/>
+          <w:bCs w:val="false"/>
+          <w:color w:val="000000"/>
+          <w:sz w:val="22"/>
+          <w:szCs w:val="22"/>
+          <w:highlight w:val="white"/>
+        </w:rPr>
+        <w:t>Gestionar actividades. El administrador podrá consultar, dar de alta y baja y modificar una actividad.</w:t>
+      </w:r>
+    </w:p>
+    <w:p>
+      <w:pPr>
+        <w:pStyle w:val="Ttulo4"/>
+        <w:keepNext/>
+        <w:keepLines w:val="false"/>
+        <w:spacing w:before="240" w:after="40"/>
+        <w:ind w:left="720" w:hanging="0"/>
+        <w:jc w:val="both"/>
+        <w:rPr/>
+      </w:pPr>
+      <w:r>
+        <w:rPr>
+          <w:b/>
+          <w:color w:val="000000"/>
+          <w:sz w:val="22"/>
+          <w:szCs w:val="22"/>
+          <w:highlight w:val="white"/>
+        </w:rPr>
+        <w:t>RF32</w:t>
+      </w:r>
+      <w:r>
+        <w:rPr>
+          <w:b/>
+          <w:color w:val="000000"/>
+          <w:sz w:val="22"/>
+          <w:szCs w:val="22"/>
+          <w:highlight w:val="white"/>
+        </w:rPr>
+        <w:t>8</w:t>
+      </w:r>
+      <w:r>
+        <w:rPr>
+          <w:b/>
+          <w:color w:val="000000"/>
+          <w:sz w:val="22"/>
+          <w:szCs w:val="22"/>
+          <w:highlight w:val="white"/>
+        </w:rPr>
+        <w:t xml:space="preserve">: </w:t>
+      </w:r>
+      <w:r>
+        <w:rPr>
+          <w:b w:val="false"/>
+          <w:bCs w:val="false"/>
+          <w:color w:val="000000"/>
+          <w:sz w:val="22"/>
+          <w:szCs w:val="22"/>
+          <w:highlight w:val="white"/>
+        </w:rPr>
+        <w:t>Gestionar categorías. El administrador podrá consultar, dar de alta y baja y modificar una categoria.</w:t>
+      </w:r>
+    </w:p>
+    <w:p>
+      <w:pPr>
+        <w:pStyle w:val="Normal"/>
+        <w:spacing w:before="240" w:after="40"/>
+        <w:ind w:left="720" w:hanging="0"/>
+        <w:jc w:val="both"/>
+        <w:rPr/>
+      </w:pPr>
+      <w:r>
+        <w:rPr>
+          <w:b/>
+          <w:bCs/>
+          <w:color w:val="000000"/>
+          <w:sz w:val="22"/>
+          <w:szCs w:val="22"/>
+          <w:highlight w:val="white"/>
+        </w:rPr>
+        <w:t>RF329:</w:t>
+      </w:r>
+      <w:r>
+        <w:rPr>
+          <w:b w:val="false"/>
+          <w:bCs w:val="false"/>
+          <w:color w:val="000000"/>
+          <w:sz w:val="22"/>
+          <w:szCs w:val="22"/>
+          <w:highlight w:val="white"/>
+        </w:rPr>
+        <w:t xml:space="preserve"> Realizar inscripción. El usuario podrá realizar una inscripción a una actividad concreta.</w:t>
+      </w:r>
+    </w:p>
+    <w:p>
+      <w:pPr>
+        <w:pStyle w:val="Normal"/>
+        <w:spacing w:before="240" w:after="40"/>
+        <w:ind w:left="720" w:hanging="0"/>
+        <w:jc w:val="both"/>
+        <w:rPr/>
+      </w:pPr>
+      <w:r>
+        <w:rPr>
+          <w:b/>
+          <w:bCs/>
+          <w:color w:val="000000"/>
+          <w:sz w:val="22"/>
+          <w:szCs w:val="22"/>
+          <w:highlight w:val="white"/>
+        </w:rPr>
+        <w:t>RF3210:</w:t>
+      </w:r>
+      <w:r>
+        <w:rPr>
+          <w:b w:val="false"/>
+          <w:bCs w:val="false"/>
+          <w:color w:val="000000"/>
+          <w:sz w:val="22"/>
+          <w:szCs w:val="22"/>
+          <w:highlight w:val="white"/>
+        </w:rPr>
+        <w:t xml:space="preserve"> Reservar actividades.</w:t>
+      </w:r>
+      <w:bookmarkStart w:id="18" w:name="__DdeLink__147_185420522"/>
+      <w:bookmarkEnd w:id="18"/>
+      <w:r>
+        <w:rPr>
+          <w:b w:val="false"/>
+          <w:bCs w:val="false"/>
+          <w:color w:val="000000"/>
+          <w:sz w:val="22"/>
+          <w:szCs w:val="22"/>
+          <w:highlight w:val="white"/>
+        </w:rPr>
+        <w:t xml:space="preserve"> El usuario podrá realizar una reserva para inscribirse a una actividad.</w:t>
+      </w:r>
+    </w:p>
+    <w:p>
+      <w:pPr>
+        <w:pStyle w:val="Normal"/>
+        <w:spacing w:before="240" w:after="40"/>
+        <w:ind w:left="720" w:hanging="0"/>
+        <w:jc w:val="both"/>
+        <w:rPr/>
+      </w:pPr>
+      <w:r>
+        <w:rPr>
+          <w:b/>
+          <w:bCs/>
+          <w:color w:val="000000"/>
+          <w:sz w:val="22"/>
+          <w:szCs w:val="22"/>
+          <w:highlight w:val="white"/>
+        </w:rPr>
+        <w:t>RF3211:</w:t>
+      </w:r>
+      <w:r>
+        <w:rPr>
+          <w:b w:val="false"/>
+          <w:bCs w:val="false"/>
+          <w:color w:val="000000"/>
+          <w:sz w:val="22"/>
+          <w:szCs w:val="22"/>
+          <w:highlight w:val="white"/>
+        </w:rPr>
+        <w:t xml:space="preserve"> Reservar espacios.  El usuario podrá realizar una reserva de un espacio.</w:t>
+      </w:r>
+    </w:p>
+    <w:p>
+      <w:pPr>
+        <w:pStyle w:val="Normal"/>
+        <w:spacing w:before="240" w:after="40"/>
+        <w:ind w:left="720" w:hanging="0"/>
+        <w:jc w:val="both"/>
+        <w:rPr/>
+      </w:pPr>
+      <w:r>
+        <w:rPr>
+          <w:b/>
+          <w:bCs/>
+          <w:color w:val="000000"/>
+          <w:sz w:val="22"/>
+          <w:szCs w:val="22"/>
+          <w:highlight w:val="white"/>
+        </w:rPr>
+        <w:t>RF3212:</w:t>
+      </w:r>
+      <w:r>
+        <w:rPr>
+          <w:b w:val="false"/>
+          <w:bCs w:val="false"/>
+          <w:color w:val="000000"/>
+          <w:sz w:val="22"/>
+          <w:szCs w:val="22"/>
+          <w:highlight w:val="white"/>
+        </w:rPr>
+        <w:t xml:space="preserve"> Realizar alerta. El trabajador podrá enviar al administrador una alerta en caso de ausentarse.</w:t>
+      </w:r>
+    </w:p>
+    <w:p>
+      <w:pPr>
+        <w:pStyle w:val="Normal"/>
+        <w:spacing w:before="240" w:after="40"/>
+        <w:ind w:left="720" w:hanging="0"/>
+        <w:jc w:val="both"/>
+        <w:rPr/>
+      </w:pPr>
+      <w:r>
+        <w:rPr>
+          <w:b/>
+          <w:bCs/>
+          <w:color w:val="000000"/>
+          <w:sz w:val="22"/>
+          <w:szCs w:val="22"/>
+          <w:highlight w:val="white"/>
+        </w:rPr>
+        <w:t>RF3213:</w:t>
+      </w:r>
+      <w:r>
+        <w:rPr>
+          <w:b w:val="false"/>
+          <w:bCs w:val="false"/>
+          <w:color w:val="000000"/>
+          <w:sz w:val="22"/>
+          <w:szCs w:val="22"/>
+          <w:highlight w:val="white"/>
+        </w:rPr>
+        <w:t xml:space="preserve"> Realizar notificación. El administrador podrá enviar notificaciones a los usuarios.</w:t>
+      </w:r>
+    </w:p>
+    <w:p>
+      <w:pPr>
+        <w:pStyle w:val="Normal"/>
+        <w:spacing w:before="240" w:after="40"/>
+        <w:ind w:left="720" w:hanging="0"/>
+        <w:jc w:val="both"/>
+        <w:rPr/>
+      </w:pPr>
+      <w:r>
+        <w:rPr>
+          <w:b w:val="false"/>
+          <w:bCs w:val="false"/>
+          <w:color w:val="000000"/>
+          <w:sz w:val="22"/>
+          <w:szCs w:val="22"/>
+          <w:highlight w:val="white"/>
+        </w:rPr>
+        <w:t xml:space="preserve"> </w:t>
+      </w:r>
+    </w:p>
+    <w:p>
+      <w:pPr>
+        <w:pStyle w:val="Normal"/>
+        <w:rPr/>
+      </w:pPr>
+      <w:r>
+        <w:rPr/>
+      </w:r>
     </w:p>
     <w:p>
       <w:pPr>
@@ -866,16 +1413,26 @@
           <w:ilvl w:val="1"/>
           <w:numId w:val="1"/>
         </w:numPr>
-        <w:ind w:hanging="360"/>
-        <w:jc w:val="both"/>
-      </w:pPr>
-      <w:bookmarkStart w:id="18" w:name="_do7zjxnxxen4" w:colFirst="0" w:colLast="0"/>
-      <w:bookmarkEnd w:id="18"/>
-      <w:r>
+        <w:ind w:left="1440" w:hanging="360"/>
+        <w:jc w:val="both"/>
+        <w:rPr/>
+      </w:pPr>
+      <w:bookmarkStart w:id="19" w:name="_do7zjxnxxen4"/>
+      <w:bookmarkEnd w:id="19"/>
+      <w:r>
+        <w:rPr/>
         <w:t>Requisitos de Rendimiento</w:t>
       </w:r>
     </w:p>
-    <w:p/>
+    <w:p>
+      <w:pPr>
+        <w:pStyle w:val="Normal"/>
+        <w:rPr/>
+      </w:pPr>
+      <w:r>
+        <w:rPr/>
+      </w:r>
+    </w:p>
     <w:p>
       <w:pPr>
         <w:pStyle w:val="Ttulo2"/>
@@ -883,20 +1440,27 @@
           <w:ilvl w:val="1"/>
           <w:numId w:val="1"/>
         </w:numPr>
-        <w:ind w:hanging="360"/>
-        <w:jc w:val="both"/>
-      </w:pPr>
-      <w:bookmarkStart w:id="19" w:name="_iqh7vu76kdn0" w:colFirst="0" w:colLast="0"/>
-      <w:bookmarkEnd w:id="19"/>
-      <w:r>
+        <w:ind w:left="1440" w:hanging="360"/>
+        <w:jc w:val="both"/>
+        <w:rPr/>
+      </w:pPr>
+      <w:bookmarkStart w:id="20" w:name="_iqh7vu76kdn0"/>
+      <w:bookmarkEnd w:id="20"/>
+      <w:r>
+        <w:rPr/>
         <w:t xml:space="preserve">Atributos del Sistema </w:t>
       </w:r>
     </w:p>
     <w:p>
       <w:pPr>
-        <w:ind w:left="690"/>
-        <w:jc w:val="both"/>
-      </w:pPr>
+        <w:pStyle w:val="Normal"/>
+        <w:ind w:left="690" w:hanging="0"/>
+        <w:jc w:val="both"/>
+        <w:rPr/>
+      </w:pPr>
+      <w:r>
+        <w:rPr/>
+      </w:r>
     </w:p>
     <w:p>
       <w:pPr>
@@ -905,76 +1469,229 @@
           <w:ilvl w:val="1"/>
           <w:numId w:val="1"/>
         </w:numPr>
-        <w:ind w:hanging="360"/>
-        <w:jc w:val="both"/>
-      </w:pPr>
-      <w:bookmarkStart w:id="20" w:name="_o2lh5wquj45m" w:colFirst="0" w:colLast="0"/>
-      <w:bookmarkEnd w:id="20"/>
-      <w:r>
+        <w:ind w:left="1440" w:hanging="360"/>
+        <w:jc w:val="both"/>
+        <w:rPr/>
+      </w:pPr>
+      <w:bookmarkStart w:id="21" w:name="_o2lh5wquj45m"/>
+      <w:bookmarkEnd w:id="21"/>
+      <w:r>
+        <w:rPr/>
         <w:t>Otros Requisitos</w:t>
       </w:r>
     </w:p>
     <w:p>
       <w:pPr>
-        <w:ind w:left="720"/>
-      </w:pPr>
-    </w:p>
-    <w:p>
-      <w:pPr>
-        <w:jc w:val="both"/>
-      </w:pPr>
-    </w:p>
-    <w:p>
-      <w:pPr>
-        <w:ind w:left="720"/>
-        <w:jc w:val="both"/>
-      </w:pPr>
-    </w:p>
-    <w:p/>
-    <w:p/>
-    <w:p/>
+        <w:pStyle w:val="Normal"/>
+        <w:ind w:left="720" w:hanging="0"/>
+        <w:rPr/>
+      </w:pPr>
+      <w:r>
+        <w:rPr/>
+      </w:r>
+    </w:p>
+    <w:p>
+      <w:pPr>
+        <w:pStyle w:val="Normal"/>
+        <w:jc w:val="both"/>
+        <w:rPr/>
+      </w:pPr>
+      <w:r>
+        <w:rPr/>
+      </w:r>
+    </w:p>
+    <w:p>
+      <w:pPr>
+        <w:pStyle w:val="Normal"/>
+        <w:ind w:left="720" w:hanging="0"/>
+        <w:jc w:val="both"/>
+        <w:rPr/>
+      </w:pPr>
+      <w:r>
+        <w:rPr/>
+      </w:r>
+    </w:p>
+    <w:p>
+      <w:pPr>
+        <w:pStyle w:val="Normal"/>
+        <w:rPr/>
+      </w:pPr>
+      <w:r>
+        <w:rPr/>
+      </w:r>
+    </w:p>
+    <w:p>
+      <w:pPr>
+        <w:pStyle w:val="Normal"/>
+        <w:rPr/>
+      </w:pPr>
+      <w:r>
+        <w:rPr/>
+      </w:r>
+    </w:p>
+    <w:p>
+      <w:pPr>
+        <w:pStyle w:val="Normal"/>
+        <w:rPr/>
+      </w:pPr>
+      <w:r>
+        <w:rPr/>
+      </w:r>
+    </w:p>
     <w:sectPr>
-      <w:pgSz w:w="11909" w:h="16834"/>
-      <w:pgMar w:top="1440" w:right="1440" w:bottom="1440" w:left="1440" w:header="720" w:footer="720" w:gutter="0"/>
-      <w:pgNumType w:start="1"/>
-      <w:cols w:space="720"/>
+      <w:type w:val="nextPage"/>
+      <w:pgSz w:w="11906" w:h="16838"/>
+      <w:pgMar w:left="1440" w:right="1440" w:header="0" w:top="1440" w:footer="0" w:bottom="1440" w:gutter="0"/>
+      <w:pgNumType w:start="1" w:fmt="decimal"/>
+      <w:formProt w:val="false"/>
+      <w:textDirection w:val="lrTb"/>
+      <w:docGrid w:type="default" w:linePitch="240" w:charSpace="4294965247"/>
     </w:sectPr>
   </w:body>
 </w:document>
 </file>
 
 <file path=word/numbering.xml><?xml version="1.0" encoding="utf-8"?>
-<w:numbering xmlns:wpc="http://schemas.microsoft.com/office/word/2010/wordprocessingCanvas" xmlns:mc="http://schemas.openxmlformats.org/markup-compatibility/2006" xmlns:o="urn:schemas-microsoft-com:office:office" xmlns:r="http://schemas.openxmlformats.org/officeDocument/2006/relationships" xmlns:m="http://schemas.openxmlformats.org/officeDocument/2006/math" xmlns:v="urn:schemas-microsoft-com:vml" xmlns:wp14="http://schemas.microsoft.com/office/word/2010/wordprocessingDrawing" xmlns:wp="http://schemas.openxmlformats.org/drawingml/2006/wordprocessingDrawing" xmlns:w10="urn:schemas-microsoft-com:office:word" xmlns:w="http://schemas.openxmlformats.org/wordprocessingml/2006/main" xmlns:w14="http://schemas.microsoft.com/office/word/2010/wordml" xmlns:w15="http://schemas.microsoft.com/office/word/2012/wordml" xmlns:wpg="http://schemas.microsoft.com/office/word/2010/wordprocessingGroup" xmlns:wpi="http://schemas.microsoft.com/office/word/2010/wordprocessingInk" xmlns:wne="http://schemas.microsoft.com/office/word/2006/wordml" xmlns:wps="http://schemas.microsoft.com/office/word/2010/wordprocessingShape" mc:Ignorable="w14 w15 wp14">
-  <w:abstractNum w:abstractNumId="0" w15:restartNumberingAfterBreak="0">
-    <w:nsid w:val="084E4231"/>
-    <w:multiLevelType w:val="multilevel"/>
-    <w:tmpl w:val="3EBE4D7E"/>
+<w:numbering xmlns:w="http://schemas.openxmlformats.org/wordprocessingml/2006/main" xmlns:o="urn:schemas-microsoft-com:office:office" xmlns:r="http://schemas.openxmlformats.org/officeDocument/2006/relationships" xmlns:v="urn:schemas-microsoft-com:vml">
+  <w:abstractNum w:abstractNumId="1">
+    <w:lvl w:ilvl="0">
+      <w:start w:val="1"/>
+      <w:numFmt w:val="decimal"/>
+      <w:lvlText w:val="%1."/>
+      <w:lvlJc w:val="right"/>
+      <w:pPr>
+        <w:ind w:left="720" w:hanging="-360"/>
+      </w:pPr>
+      <w:rPr>
+        <w:u w:val="none"/>
+      </w:rPr>
+    </w:lvl>
+    <w:lvl w:ilvl="1">
+      <w:start w:val="1"/>
+      <w:numFmt w:val="decimal"/>
+      <w:lvlText w:val="%1.%2."/>
+      <w:lvlJc w:val="right"/>
+      <w:pPr>
+        <w:ind w:left="1440" w:hanging="-1080"/>
+      </w:pPr>
+      <w:rPr>
+        <w:u w:val="none"/>
+      </w:rPr>
+    </w:lvl>
+    <w:lvl w:ilvl="2">
+      <w:start w:val="1"/>
+      <w:numFmt w:val="decimal"/>
+      <w:lvlText w:val="%1.%2.%3."/>
+      <w:lvlJc w:val="right"/>
+      <w:pPr>
+        <w:ind w:left="2160" w:hanging="-1800"/>
+      </w:pPr>
+      <w:rPr>
+        <w:u w:val="none"/>
+      </w:rPr>
+    </w:lvl>
+    <w:lvl w:ilvl="3">
+      <w:start w:val="1"/>
+      <w:numFmt w:val="decimal"/>
+      <w:lvlText w:val="%1.%2.%3.%4."/>
+      <w:lvlJc w:val="right"/>
+      <w:pPr>
+        <w:ind w:left="2880" w:hanging="-2520"/>
+      </w:pPr>
+      <w:rPr>
+        <w:u w:val="none"/>
+      </w:rPr>
+    </w:lvl>
+    <w:lvl w:ilvl="4">
+      <w:start w:val="1"/>
+      <w:numFmt w:val="decimal"/>
+      <w:lvlText w:val="%1.%2.%3.%4.%5."/>
+      <w:lvlJc w:val="right"/>
+      <w:pPr>
+        <w:ind w:left="3600" w:hanging="-3240"/>
+      </w:pPr>
+      <w:rPr>
+        <w:u w:val="none"/>
+      </w:rPr>
+    </w:lvl>
+    <w:lvl w:ilvl="5">
+      <w:start w:val="1"/>
+      <w:numFmt w:val="decimal"/>
+      <w:lvlText w:val="%1.%2.%3.%4.%5.%6."/>
+      <w:lvlJc w:val="right"/>
+      <w:pPr>
+        <w:ind w:left="4320" w:hanging="-3960"/>
+      </w:pPr>
+      <w:rPr>
+        <w:u w:val="none"/>
+      </w:rPr>
+    </w:lvl>
+    <w:lvl w:ilvl="6">
+      <w:start w:val="1"/>
+      <w:numFmt w:val="decimal"/>
+      <w:lvlText w:val="%1.%2.%3.%4.%5.%6.%7."/>
+      <w:lvlJc w:val="right"/>
+      <w:pPr>
+        <w:ind w:left="5040" w:hanging="-4680"/>
+      </w:pPr>
+      <w:rPr>
+        <w:u w:val="none"/>
+      </w:rPr>
+    </w:lvl>
+    <w:lvl w:ilvl="7">
+      <w:start w:val="1"/>
+      <w:numFmt w:val="decimal"/>
+      <w:lvlText w:val="%1.%2.%3.%4.%5.%6.%7.%8."/>
+      <w:lvlJc w:val="right"/>
+      <w:pPr>
+        <w:ind w:left="5760" w:hanging="-5400"/>
+      </w:pPr>
+      <w:rPr>
+        <w:u w:val="none"/>
+      </w:rPr>
+    </w:lvl>
+    <w:lvl w:ilvl="8">
+      <w:start w:val="1"/>
+      <w:numFmt w:val="decimal"/>
+      <w:lvlText w:val="%1.%2.%3.%4.%5.%6.%7.%8.%9."/>
+      <w:lvlJc w:val="right"/>
+      <w:pPr>
+        <w:ind w:left="6480" w:hanging="-6120"/>
+      </w:pPr>
+      <w:rPr>
+        <w:u w:val="none"/>
+      </w:rPr>
+    </w:lvl>
+  </w:abstractNum>
+  <w:abstractNum w:abstractNumId="2">
     <w:lvl w:ilvl="0">
       <w:start w:val="1"/>
       <w:numFmt w:val="bullet"/>
       <w:lvlText w:val="●"/>
       <w:lvlJc w:val="left"/>
       <w:pPr>
-        <w:ind w:left="720" w:firstLine="360"/>
+        <w:ind w:left="720" w:hanging="-360"/>
       </w:pPr>
       <w:rPr>
-        <w:rFonts w:ascii="Arial" w:eastAsia="Arial" w:hAnsi="Arial" w:cs="Arial"/>
-        <w:color w:val="333333"/>
+        <w:rFonts w:ascii="Arial" w:hAnsi="Arial" w:cs="Arial" w:hint="default"/>
         <w:sz w:val="22"/>
+        <w:u w:val="none"/>
         <w:szCs w:val="22"/>
         <w:highlight w:val="white"/>
-        <w:u w:val="none"/>
+        <w:rFonts w:cs="Arial"/>
+        <w:color w:val="333333"/>
       </w:rPr>
     </w:lvl>
     <w:lvl w:ilvl="1">
       <w:start w:val="1"/>
       <w:numFmt w:val="bullet"/>
-      <w:lvlText w:val="○"/>
+      <w:lvlText w:val=""/>
       <w:lvlJc w:val="left"/>
       <w:pPr>
-        <w:ind w:left="1440" w:firstLine="1080"/>
+        <w:ind w:left="1440" w:hanging="-1080"/>
       </w:pPr>
       <w:rPr>
+        <w:rFonts w:ascii="Wingdings 2" w:hAnsi="Wingdings 2" w:cs="Wingdings 2" w:hint="default"/>
         <w:u w:val="none"/>
       </w:rPr>
     </w:lvl>
@@ -984,334 +1701,356 @@
       <w:lvlText w:val="■"/>
       <w:lvlJc w:val="left"/>
       <w:pPr>
-        <w:ind w:left="2160" w:firstLine="1800"/>
+        <w:ind w:left="2160" w:hanging="-1800"/>
       </w:pPr>
       <w:rPr>
+        <w:rFonts w:ascii="OpenSymbol" w:hAnsi="OpenSymbol" w:cs="OpenSymbol" w:hint="default"/>
         <w:u w:val="none"/>
       </w:rPr>
     </w:lvl>
     <w:lvl w:ilvl="3">
+      <w:start w:val="1"/>
+      <w:numFmt w:val="bullet"/>
+      <w:lvlText w:val=""/>
+      <w:lvlJc w:val="left"/>
+      <w:pPr>
+        <w:ind w:left="2880" w:hanging="-2520"/>
+      </w:pPr>
+      <w:rPr>
+        <w:rFonts w:ascii="Wingdings" w:hAnsi="Wingdings" w:cs="Wingdings" w:hint="default"/>
+        <w:u w:val="none"/>
+      </w:rPr>
+    </w:lvl>
+    <w:lvl w:ilvl="4">
+      <w:start w:val="1"/>
+      <w:numFmt w:val="bullet"/>
+      <w:lvlText w:val=""/>
+      <w:lvlJc w:val="left"/>
+      <w:pPr>
+        <w:ind w:left="3600" w:hanging="-3240"/>
+      </w:pPr>
+      <w:rPr>
+        <w:rFonts w:ascii="Wingdings 2" w:hAnsi="Wingdings 2" w:cs="Wingdings 2" w:hint="default"/>
+        <w:u w:val="none"/>
+      </w:rPr>
+    </w:lvl>
+    <w:lvl w:ilvl="5">
+      <w:start w:val="1"/>
+      <w:numFmt w:val="bullet"/>
+      <w:lvlText w:val="■"/>
+      <w:lvlJc w:val="left"/>
+      <w:pPr>
+        <w:ind w:left="4320" w:hanging="-3960"/>
+      </w:pPr>
+      <w:rPr>
+        <w:rFonts w:ascii="OpenSymbol" w:hAnsi="OpenSymbol" w:cs="OpenSymbol" w:hint="default"/>
+        <w:u w:val="none"/>
+      </w:rPr>
+    </w:lvl>
+    <w:lvl w:ilvl="6">
+      <w:start w:val="1"/>
+      <w:numFmt w:val="bullet"/>
+      <w:lvlText w:val=""/>
+      <w:lvlJc w:val="left"/>
+      <w:pPr>
+        <w:ind w:left="5040" w:hanging="-4680"/>
+      </w:pPr>
+      <w:rPr>
+        <w:rFonts w:ascii="Wingdings" w:hAnsi="Wingdings" w:cs="Wingdings" w:hint="default"/>
+        <w:u w:val="none"/>
+      </w:rPr>
+    </w:lvl>
+    <w:lvl w:ilvl="7">
+      <w:start w:val="1"/>
+      <w:numFmt w:val="bullet"/>
+      <w:lvlText w:val=""/>
+      <w:lvlJc w:val="left"/>
+      <w:pPr>
+        <w:ind w:left="5760" w:hanging="-5400"/>
+      </w:pPr>
+      <w:rPr>
+        <w:rFonts w:ascii="Wingdings 2" w:hAnsi="Wingdings 2" w:cs="Wingdings 2" w:hint="default"/>
+        <w:u w:val="none"/>
+      </w:rPr>
+    </w:lvl>
+    <w:lvl w:ilvl="8">
+      <w:start w:val="1"/>
+      <w:numFmt w:val="bullet"/>
+      <w:lvlText w:val="■"/>
+      <w:lvlJc w:val="left"/>
+      <w:pPr>
+        <w:ind w:left="6480" w:hanging="-6120"/>
+      </w:pPr>
+      <w:rPr>
+        <w:rFonts w:ascii="OpenSymbol" w:hAnsi="OpenSymbol" w:cs="OpenSymbol" w:hint="default"/>
+        <w:u w:val="none"/>
+      </w:rPr>
+    </w:lvl>
+  </w:abstractNum>
+  <w:abstractNum w:abstractNumId="3">
+    <w:lvl w:ilvl="0">
       <w:start w:val="1"/>
       <w:numFmt w:val="bullet"/>
       <w:lvlText w:val="●"/>
       <w:lvlJc w:val="left"/>
       <w:pPr>
-        <w:ind w:left="2880" w:firstLine="2520"/>
+        <w:ind w:left="720" w:hanging="-360"/>
       </w:pPr>
       <w:rPr>
+        <w:rFonts w:ascii="Arial" w:hAnsi="Arial" w:cs="Arial" w:hint="default"/>
+        <w:sz w:val="22"/>
+        <w:u w:val="none"/>
+        <w:szCs w:val="22"/>
+        <w:highlight w:val="white"/>
+        <w:rFonts w:cs="Arial"/>
+        <w:color w:val="333333"/>
+      </w:rPr>
+    </w:lvl>
+    <w:lvl w:ilvl="1">
+      <w:start w:val="1"/>
+      <w:numFmt w:val="bullet"/>
+      <w:lvlText w:val=""/>
+      <w:lvlJc w:val="left"/>
+      <w:pPr>
+        <w:ind w:left="1440" w:hanging="-1080"/>
+      </w:pPr>
+      <w:rPr>
+        <w:rFonts w:ascii="Wingdings 2" w:hAnsi="Wingdings 2" w:cs="Wingdings 2" w:hint="default"/>
         <w:u w:val="none"/>
       </w:rPr>
     </w:lvl>
-    <w:lvl w:ilvl="4">
-      <w:start w:val="1"/>
-      <w:numFmt w:val="bullet"/>
-      <w:lvlText w:val="○"/>
-      <w:lvlJc w:val="left"/>
-      <w:pPr>
-        <w:ind w:left="3600" w:firstLine="3240"/>
-      </w:pPr>
-      <w:rPr>
-        <w:u w:val="none"/>
-      </w:rPr>
-    </w:lvl>
-    <w:lvl w:ilvl="5">
+    <w:lvl w:ilvl="2">
       <w:start w:val="1"/>
       <w:numFmt w:val="bullet"/>
       <w:lvlText w:val="■"/>
       <w:lvlJc w:val="left"/>
       <w:pPr>
-        <w:ind w:left="4320" w:firstLine="3960"/>
+        <w:ind w:left="2160" w:hanging="-1800"/>
       </w:pPr>
       <w:rPr>
+        <w:rFonts w:ascii="OpenSymbol" w:hAnsi="OpenSymbol" w:cs="OpenSymbol" w:hint="default"/>
         <w:u w:val="none"/>
       </w:rPr>
     </w:lvl>
-    <w:lvl w:ilvl="6">
+    <w:lvl w:ilvl="3">
       <w:start w:val="1"/>
       <w:numFmt w:val="bullet"/>
-      <w:lvlText w:val="●"/>
+      <w:lvlText w:val=""/>
       <w:lvlJc w:val="left"/>
       <w:pPr>
-        <w:ind w:left="5040" w:firstLine="4680"/>
+        <w:ind w:left="2880" w:hanging="-2520"/>
       </w:pPr>
       <w:rPr>
+        <w:rFonts w:ascii="Wingdings" w:hAnsi="Wingdings" w:cs="Wingdings" w:hint="default"/>
         <w:u w:val="none"/>
       </w:rPr>
     </w:lvl>
-    <w:lvl w:ilvl="7">
+    <w:lvl w:ilvl="4">
       <w:start w:val="1"/>
       <w:numFmt w:val="bullet"/>
-      <w:lvlText w:val="○"/>
+      <w:lvlText w:val=""/>
       <w:lvlJc w:val="left"/>
       <w:pPr>
-        <w:ind w:left="5760" w:firstLine="5400"/>
+        <w:ind w:left="3600" w:hanging="-3240"/>
       </w:pPr>
       <w:rPr>
+        <w:rFonts w:ascii="Wingdings 2" w:hAnsi="Wingdings 2" w:cs="Wingdings 2" w:hint="default"/>
         <w:u w:val="none"/>
       </w:rPr>
     </w:lvl>
-    <w:lvl w:ilvl="8">
+    <w:lvl w:ilvl="5">
       <w:start w:val="1"/>
       <w:numFmt w:val="bullet"/>
       <w:lvlText w:val="■"/>
       <w:lvlJc w:val="left"/>
       <w:pPr>
-        <w:ind w:left="6480" w:firstLine="6120"/>
+        <w:ind w:left="4320" w:hanging="-3960"/>
       </w:pPr>
       <w:rPr>
+        <w:rFonts w:ascii="OpenSymbol" w:hAnsi="OpenSymbol" w:cs="OpenSymbol" w:hint="default"/>
         <w:u w:val="none"/>
       </w:rPr>
     </w:lvl>
-  </w:abstractNum>
-  <w:abstractNum w:abstractNumId="1" w15:restartNumberingAfterBreak="0">
-    <w:nsid w:val="20203090"/>
-    <w:multiLevelType w:val="multilevel"/>
-    <w:tmpl w:val="6BC0148E"/>
-    <w:lvl w:ilvl="0">
-      <w:start w:val="1"/>
-      <w:numFmt w:val="decimal"/>
-      <w:lvlText w:val="%1."/>
-      <w:lvlJc w:val="right"/>
-      <w:pPr>
-        <w:ind w:left="720" w:firstLine="360"/>
+    <w:lvl w:ilvl="6">
+      <w:start w:val="1"/>
+      <w:numFmt w:val="bullet"/>
+      <w:lvlText w:val=""/>
+      <w:lvlJc w:val="left"/>
+      <w:pPr>
+        <w:ind w:left="5040" w:hanging="-4680"/>
       </w:pPr>
       <w:rPr>
+        <w:rFonts w:ascii="Wingdings" w:hAnsi="Wingdings" w:cs="Wingdings" w:hint="default"/>
         <w:u w:val="none"/>
       </w:rPr>
     </w:lvl>
-    <w:lvl w:ilvl="1">
-      <w:start w:val="1"/>
-      <w:numFmt w:val="decimal"/>
-      <w:lvlText w:val="%1.%2."/>
-      <w:lvlJc w:val="right"/>
-      <w:pPr>
-        <w:ind w:left="1440" w:firstLine="1080"/>
+    <w:lvl w:ilvl="7">
+      <w:start w:val="1"/>
+      <w:numFmt w:val="bullet"/>
+      <w:lvlText w:val=""/>
+      <w:lvlJc w:val="left"/>
+      <w:pPr>
+        <w:ind w:left="5760" w:hanging="-5400"/>
       </w:pPr>
       <w:rPr>
+        <w:rFonts w:ascii="Wingdings 2" w:hAnsi="Wingdings 2" w:cs="Wingdings 2" w:hint="default"/>
         <w:u w:val="none"/>
       </w:rPr>
     </w:lvl>
-    <w:lvl w:ilvl="2">
-      <w:start w:val="1"/>
-      <w:numFmt w:val="decimal"/>
-      <w:lvlText w:val="%1.%2.%3."/>
-      <w:lvlJc w:val="right"/>
-      <w:pPr>
-        <w:ind w:left="2160" w:firstLine="1800"/>
-      </w:pPr>
-      <w:rPr>
-        <w:u w:val="none"/>
-      </w:rPr>
-    </w:lvl>
-    <w:lvl w:ilvl="3">
-      <w:start w:val="1"/>
-      <w:numFmt w:val="decimal"/>
-      <w:lvlText w:val="%1.%2.%3.%4."/>
-      <w:lvlJc w:val="right"/>
-      <w:pPr>
-        <w:ind w:left="2880" w:firstLine="2520"/>
-      </w:pPr>
-      <w:rPr>
-        <w:u w:val="none"/>
-      </w:rPr>
-    </w:lvl>
-    <w:lvl w:ilvl="4">
-      <w:start w:val="1"/>
-      <w:numFmt w:val="decimal"/>
-      <w:lvlText w:val="%1.%2.%3.%4.%5."/>
-      <w:lvlJc w:val="right"/>
-      <w:pPr>
-        <w:ind w:left="3600" w:firstLine="3240"/>
-      </w:pPr>
-      <w:rPr>
-        <w:u w:val="none"/>
-      </w:rPr>
-    </w:lvl>
-    <w:lvl w:ilvl="5">
-      <w:start w:val="1"/>
-      <w:numFmt w:val="decimal"/>
-      <w:lvlText w:val="%1.%2.%3.%4.%5.%6."/>
-      <w:lvlJc w:val="right"/>
-      <w:pPr>
-        <w:ind w:left="4320" w:firstLine="3960"/>
-      </w:pPr>
-      <w:rPr>
-        <w:u w:val="none"/>
-      </w:rPr>
-    </w:lvl>
-    <w:lvl w:ilvl="6">
-      <w:start w:val="1"/>
-      <w:numFmt w:val="decimal"/>
-      <w:lvlText w:val="%1.%2.%3.%4.%5.%6.%7."/>
-      <w:lvlJc w:val="right"/>
-      <w:pPr>
-        <w:ind w:left="5040" w:firstLine="4680"/>
-      </w:pPr>
-      <w:rPr>
-        <w:u w:val="none"/>
-      </w:rPr>
-    </w:lvl>
-    <w:lvl w:ilvl="7">
-      <w:start w:val="1"/>
-      <w:numFmt w:val="decimal"/>
-      <w:lvlText w:val="%1.%2.%3.%4.%5.%6.%7.%8."/>
-      <w:lvlJc w:val="right"/>
-      <w:pPr>
-        <w:ind w:left="5760" w:firstLine="5400"/>
-      </w:pPr>
-      <w:rPr>
-        <w:u w:val="none"/>
-      </w:rPr>
-    </w:lvl>
     <w:lvl w:ilvl="8">
-      <w:start w:val="1"/>
-      <w:numFmt w:val="decimal"/>
-      <w:lvlText w:val="%1.%2.%3.%4.%5.%6.%7.%8.%9."/>
-      <w:lvlJc w:val="right"/>
-      <w:pPr>
-        <w:ind w:left="6480" w:firstLine="6120"/>
-      </w:pPr>
-      <w:rPr>
-        <w:u w:val="none"/>
-      </w:rPr>
-    </w:lvl>
-  </w:abstractNum>
-  <w:abstractNum w:abstractNumId="2" w15:restartNumberingAfterBreak="0">
-    <w:nsid w:val="2AA954A4"/>
-    <w:multiLevelType w:val="multilevel"/>
-    <w:tmpl w:val="D1C289EC"/>
-    <w:lvl w:ilvl="0">
-      <w:start w:val="1"/>
-      <w:numFmt w:val="bullet"/>
-      <w:lvlText w:val="●"/>
-      <w:lvlJc w:val="left"/>
-      <w:pPr>
-        <w:ind w:left="720" w:firstLine="360"/>
-      </w:pPr>
-      <w:rPr>
-        <w:rFonts w:ascii="Arial" w:eastAsia="Arial" w:hAnsi="Arial" w:cs="Arial"/>
-        <w:color w:val="333333"/>
-        <w:sz w:val="22"/>
-        <w:szCs w:val="22"/>
-        <w:highlight w:val="white"/>
-        <w:u w:val="none"/>
-      </w:rPr>
-    </w:lvl>
-    <w:lvl w:ilvl="1">
-      <w:start w:val="1"/>
-      <w:numFmt w:val="bullet"/>
-      <w:lvlText w:val="○"/>
-      <w:lvlJc w:val="left"/>
-      <w:pPr>
-        <w:ind w:left="1440" w:firstLine="1080"/>
-      </w:pPr>
-      <w:rPr>
-        <w:u w:val="none"/>
-      </w:rPr>
-    </w:lvl>
-    <w:lvl w:ilvl="2">
       <w:start w:val="1"/>
       <w:numFmt w:val="bullet"/>
       <w:lvlText w:val="■"/>
       <w:lvlJc w:val="left"/>
       <w:pPr>
-        <w:ind w:left="2160" w:firstLine="1800"/>
+        <w:ind w:left="6480" w:hanging="-6120"/>
       </w:pPr>
       <w:rPr>
+        <w:rFonts w:ascii="OpenSymbol" w:hAnsi="OpenSymbol" w:cs="OpenSymbol" w:hint="default"/>
         <w:u w:val="none"/>
       </w:rPr>
     </w:lvl>
+  </w:abstractNum>
+  <w:abstractNum w:abstractNumId="4">
+    <w:lvl w:ilvl="0">
+      <w:start w:val="1"/>
+      <w:numFmt w:val="none"/>
+      <w:suff w:val="nothing"/>
+      <w:lvlText w:val=""/>
+      <w:lvlJc w:val="left"/>
+      <w:pPr>
+        <w:tabs>
+          <w:tab w:val="num" w:pos="432"/>
+        </w:tabs>
+        <w:ind w:left="432" w:hanging="432"/>
+      </w:pPr>
+    </w:lvl>
+    <w:lvl w:ilvl="1">
+      <w:start w:val="1"/>
+      <w:numFmt w:val="none"/>
+      <w:suff w:val="nothing"/>
+      <w:lvlText w:val=""/>
+      <w:lvlJc w:val="left"/>
+      <w:pPr>
+        <w:tabs>
+          <w:tab w:val="num" w:pos="576"/>
+        </w:tabs>
+        <w:ind w:left="576" w:hanging="576"/>
+      </w:pPr>
+    </w:lvl>
+    <w:lvl w:ilvl="2">
+      <w:start w:val="1"/>
+      <w:numFmt w:val="none"/>
+      <w:suff w:val="nothing"/>
+      <w:lvlText w:val=""/>
+      <w:lvlJc w:val="left"/>
+      <w:pPr>
+        <w:tabs>
+          <w:tab w:val="num" w:pos="720"/>
+        </w:tabs>
+        <w:ind w:left="720" w:hanging="720"/>
+      </w:pPr>
+    </w:lvl>
     <w:lvl w:ilvl="3">
       <w:start w:val="1"/>
-      <w:numFmt w:val="bullet"/>
-      <w:lvlText w:val="●"/>
+      <w:numFmt w:val="none"/>
+      <w:suff w:val="nothing"/>
+      <w:lvlText w:val=""/>
       <w:lvlJc w:val="left"/>
       <w:pPr>
-        <w:ind w:left="2880" w:firstLine="2520"/>
-      </w:pPr>
-      <w:rPr>
-        <w:u w:val="none"/>
-      </w:rPr>
+        <w:tabs>
+          <w:tab w:val="num" w:pos="864"/>
+        </w:tabs>
+        <w:ind w:left="864" w:hanging="864"/>
+      </w:pPr>
     </w:lvl>
     <w:lvl w:ilvl="4">
       <w:start w:val="1"/>
-      <w:numFmt w:val="bullet"/>
-      <w:lvlText w:val="○"/>
+      <w:numFmt w:val="none"/>
+      <w:suff w:val="nothing"/>
+      <w:lvlText w:val=""/>
       <w:lvlJc w:val="left"/>
       <w:pPr>
-        <w:ind w:left="3600" w:firstLine="3240"/>
-      </w:pPr>
-      <w:rPr>
-        <w:u w:val="none"/>
-      </w:rPr>
+        <w:tabs>
+          <w:tab w:val="num" w:pos="1008"/>
+        </w:tabs>
+        <w:ind w:left="1008" w:hanging="1008"/>
+      </w:pPr>
     </w:lvl>
     <w:lvl w:ilvl="5">
       <w:start w:val="1"/>
-      <w:numFmt w:val="bullet"/>
-      <w:lvlText w:val="■"/>
+      <w:numFmt w:val="none"/>
+      <w:suff w:val="nothing"/>
+      <w:lvlText w:val=""/>
       <w:lvlJc w:val="left"/>
       <w:pPr>
-        <w:ind w:left="4320" w:firstLine="3960"/>
-      </w:pPr>
-      <w:rPr>
-        <w:u w:val="none"/>
-      </w:rPr>
+        <w:tabs>
+          <w:tab w:val="num" w:pos="1152"/>
+        </w:tabs>
+        <w:ind w:left="1152" w:hanging="1152"/>
+      </w:pPr>
     </w:lvl>
     <w:lvl w:ilvl="6">
       <w:start w:val="1"/>
-      <w:numFmt w:val="bullet"/>
-      <w:lvlText w:val="●"/>
+      <w:numFmt w:val="none"/>
+      <w:suff w:val="nothing"/>
+      <w:lvlText w:val=""/>
       <w:lvlJc w:val="left"/>
       <w:pPr>
-        <w:ind w:left="5040" w:firstLine="4680"/>
-      </w:pPr>
-      <w:rPr>
-        <w:u w:val="none"/>
-      </w:rPr>
+        <w:tabs>
+          <w:tab w:val="num" w:pos="1296"/>
+        </w:tabs>
+        <w:ind w:left="1296" w:hanging="1296"/>
+      </w:pPr>
     </w:lvl>
     <w:lvl w:ilvl="7">
       <w:start w:val="1"/>
-      <w:numFmt w:val="bullet"/>
-      <w:lvlText w:val="○"/>
+      <w:numFmt w:val="none"/>
+      <w:suff w:val="nothing"/>
+      <w:lvlText w:val=""/>
       <w:lvlJc w:val="left"/>
       <w:pPr>
-        <w:ind w:left="5760" w:firstLine="5400"/>
-      </w:pPr>
-      <w:rPr>
-        <w:u w:val="none"/>
-      </w:rPr>
+        <w:tabs>
+          <w:tab w:val="num" w:pos="1440"/>
+        </w:tabs>
+        <w:ind w:left="1440" w:hanging="1440"/>
+      </w:pPr>
     </w:lvl>
     <w:lvl w:ilvl="8">
       <w:start w:val="1"/>
-      <w:numFmt w:val="bullet"/>
-      <w:lvlText w:val="■"/>
+      <w:numFmt w:val="none"/>
+      <w:suff w:val="nothing"/>
+      <w:lvlText w:val=""/>
       <w:lvlJc w:val="left"/>
       <w:pPr>
-        <w:ind w:left="6480" w:firstLine="6120"/>
-      </w:pPr>
-      <w:rPr>
-        <w:u w:val="none"/>
-      </w:rPr>
+        <w:tabs>
+          <w:tab w:val="num" w:pos="1584"/>
+        </w:tabs>
+        <w:ind w:left="1584" w:hanging="1584"/>
+      </w:pPr>
     </w:lvl>
   </w:abstractNum>
   <w:num w:numId="1">
     <w:abstractNumId w:val="1"/>
   </w:num>
   <w:num w:numId="2">
-    <w:abstractNumId w:val="0"/>
+    <w:abstractNumId w:val="2"/>
   </w:num>
   <w:num w:numId="3">
-    <w:abstractNumId w:val="2"/>
+    <w:abstractNumId w:val="3"/>
+  </w:num>
+  <w:num w:numId="4">
+    <w:abstractNumId w:val="4"/>
   </w:num>
 </w:numbering>
 </file>
 
 <file path=word/styles.xml><?xml version="1.0" encoding="utf-8"?>
-<w:styles xmlns:mc="http://schemas.openxmlformats.org/markup-compatibility/2006" xmlns:r="http://schemas.openxmlformats.org/officeDocument/2006/relationships" xmlns:w="http://schemas.openxmlformats.org/wordprocessingml/2006/main" xmlns:w14="http://schemas.microsoft.com/office/word/2010/wordml" xmlns:w15="http://schemas.microsoft.com/office/word/2012/wordml" mc:Ignorable="w14 w15">
+<w:styles xmlns:w="http://schemas.openxmlformats.org/wordprocessingml/2006/main" xmlns:w14="http://schemas.microsoft.com/office/word/2010/wordml" xmlns:mc="http://schemas.openxmlformats.org/markup-compatibility/2006" mc:Ignorable="w14">
   <w:docDefaults>
     <w:rPrDefault>
       <w:rPr>
-        <w:rFonts w:ascii="Arial" w:eastAsia="Arial" w:hAnsi="Arial" w:cs="Arial"/>
+        <w:rFonts w:ascii="Arial" w:hAnsi="Arial" w:eastAsia="Arial" w:cs="Arial"/>
         <w:color w:val="000000"/>
         <w:sz w:val="22"/>
         <w:szCs w:val="22"/>
@@ -1320,21 +2059,21 @@
     </w:rPrDefault>
     <w:pPrDefault>
       <w:pPr>
-        <w:spacing w:line="276" w:lineRule="auto"/>
+        <w:spacing w:lineRule="auto" w:line="276"/>
       </w:pPr>
     </w:pPrDefault>
   </w:docDefaults>
   <w:latentStyles w:defLockedState="0" w:defUIPriority="99" w:defSemiHidden="0" w:defUnhideWhenUsed="0" w:defQFormat="0" w:count="371">
     <w:lsdException w:name="Normal" w:uiPriority="0" w:qFormat="1"/>
     <w:lsdException w:name="heading 1" w:uiPriority="9" w:qFormat="1"/>
-    <w:lsdException w:name="heading 2" w:semiHidden="1" w:uiPriority="9" w:unhideWhenUsed="1" w:qFormat="1"/>
-    <w:lsdException w:name="heading 3" w:semiHidden="1" w:uiPriority="9" w:unhideWhenUsed="1" w:qFormat="1"/>
-    <w:lsdException w:name="heading 4" w:semiHidden="1" w:uiPriority="9" w:unhideWhenUsed="1" w:qFormat="1"/>
-    <w:lsdException w:name="heading 5" w:semiHidden="1" w:uiPriority="9" w:unhideWhenUsed="1" w:qFormat="1"/>
-    <w:lsdException w:name="heading 6" w:semiHidden="1" w:uiPriority="9" w:unhideWhenUsed="1" w:qFormat="1"/>
-    <w:lsdException w:name="heading 7" w:semiHidden="1" w:uiPriority="9" w:unhideWhenUsed="1" w:qFormat="1"/>
-    <w:lsdException w:name="heading 8" w:semiHidden="1" w:uiPriority="9" w:unhideWhenUsed="1" w:qFormat="1"/>
-    <w:lsdException w:name="heading 9" w:semiHidden="1" w:uiPriority="9" w:unhideWhenUsed="1" w:qFormat="1"/>
+    <w:lsdException w:name="heading 2" w:uiPriority="9" w:semiHidden="1" w:unhideWhenUsed="1" w:qFormat="1"/>
+    <w:lsdException w:name="heading 3" w:uiPriority="9" w:semiHidden="1" w:unhideWhenUsed="1" w:qFormat="1"/>
+    <w:lsdException w:name="heading 4" w:uiPriority="9" w:semiHidden="1" w:unhideWhenUsed="1" w:qFormat="1"/>
+    <w:lsdException w:name="heading 5" w:uiPriority="9" w:semiHidden="1" w:unhideWhenUsed="1" w:qFormat="1"/>
+    <w:lsdException w:name="heading 6" w:uiPriority="9" w:semiHidden="1" w:unhideWhenUsed="1" w:qFormat="1"/>
+    <w:lsdException w:name="heading 7" w:uiPriority="9" w:semiHidden="1" w:unhideWhenUsed="1" w:qFormat="1"/>
+    <w:lsdException w:name="heading 8" w:uiPriority="9" w:semiHidden="1" w:unhideWhenUsed="1" w:qFormat="1"/>
+    <w:lsdException w:name="heading 9" w:uiPriority="9" w:semiHidden="1" w:unhideWhenUsed="1" w:qFormat="1"/>
     <w:lsdException w:name="index 1" w:semiHidden="1" w:unhideWhenUsed="1"/>
     <w:lsdException w:name="index 2" w:semiHidden="1" w:unhideWhenUsed="1"/>
     <w:lsdException w:name="index 3" w:semiHidden="1" w:unhideWhenUsed="1"/>
@@ -1344,22 +2083,22 @@
     <w:lsdException w:name="index 7" w:semiHidden="1" w:unhideWhenUsed="1"/>
     <w:lsdException w:name="index 8" w:semiHidden="1" w:unhideWhenUsed="1"/>
     <w:lsdException w:name="index 9" w:semiHidden="1" w:unhideWhenUsed="1"/>
-    <w:lsdException w:name="toc 1" w:semiHidden="1" w:uiPriority="39" w:unhideWhenUsed="1"/>
-    <w:lsdException w:name="toc 2" w:semiHidden="1" w:uiPriority="39" w:unhideWhenUsed="1"/>
-    <w:lsdException w:name="toc 3" w:semiHidden="1" w:uiPriority="39" w:unhideWhenUsed="1"/>
-    <w:lsdException w:name="toc 4" w:semiHidden="1" w:uiPriority="39" w:unhideWhenUsed="1"/>
-    <w:lsdException w:name="toc 5" w:semiHidden="1" w:uiPriority="39" w:unhideWhenUsed="1"/>
-    <w:lsdException w:name="toc 6" w:semiHidden="1" w:uiPriority="39" w:unhideWhenUsed="1"/>
-    <w:lsdException w:name="toc 7" w:semiHidden="1" w:uiPriority="39" w:unhideWhenUsed="1"/>
-    <w:lsdException w:name="toc 8" w:semiHidden="1" w:uiPriority="39" w:unhideWhenUsed="1"/>
-    <w:lsdException w:name="toc 9" w:semiHidden="1" w:uiPriority="39" w:unhideWhenUsed="1"/>
+    <w:lsdException w:name="toc 1" w:uiPriority="39" w:semiHidden="1" w:unhideWhenUsed="1"/>
+    <w:lsdException w:name="toc 2" w:uiPriority="39" w:semiHidden="1" w:unhideWhenUsed="1"/>
+    <w:lsdException w:name="toc 3" w:uiPriority="39" w:semiHidden="1" w:unhideWhenUsed="1"/>
+    <w:lsdException w:name="toc 4" w:uiPriority="39" w:semiHidden="1" w:unhideWhenUsed="1"/>
+    <w:lsdException w:name="toc 5" w:uiPriority="39" w:semiHidden="1" w:unhideWhenUsed="1"/>
+    <w:lsdException w:name="toc 6" w:uiPriority="39" w:semiHidden="1" w:unhideWhenUsed="1"/>
+    <w:lsdException w:name="toc 7" w:uiPriority="39" w:semiHidden="1" w:unhideWhenUsed="1"/>
+    <w:lsdException w:name="toc 8" w:uiPriority="39" w:semiHidden="1" w:unhideWhenUsed="1"/>
+    <w:lsdException w:name="toc 9" w:uiPriority="39" w:semiHidden="1" w:unhideWhenUsed="1"/>
     <w:lsdException w:name="Normal Indent" w:semiHidden="1" w:unhideWhenUsed="1"/>
     <w:lsdException w:name="footnote text" w:semiHidden="1" w:unhideWhenUsed="1"/>
     <w:lsdException w:name="annotation text" w:semiHidden="1" w:unhideWhenUsed="1"/>
     <w:lsdException w:name="header" w:semiHidden="1" w:unhideWhenUsed="1"/>
     <w:lsdException w:name="footer" w:semiHidden="1" w:unhideWhenUsed="1"/>
     <w:lsdException w:name="index heading" w:semiHidden="1" w:unhideWhenUsed="1"/>
-    <w:lsdException w:name="caption" w:semiHidden="1" w:uiPriority="35" w:unhideWhenUsed="1" w:qFormat="1"/>
+    <w:lsdException w:name="caption" w:uiPriority="35" w:semiHidden="1" w:unhideWhenUsed="1" w:qFormat="1"/>
     <w:lsdException w:name="table of figures" w:semiHidden="1" w:unhideWhenUsed="1"/>
     <w:lsdException w:name="envelope address" w:semiHidden="1" w:unhideWhenUsed="1"/>
     <w:lsdException w:name="envelope return" w:semiHidden="1" w:unhideWhenUsed="1"/>
@@ -1390,7 +2129,7 @@
     <w:lsdException w:name="Title" w:uiPriority="10" w:qFormat="1"/>
     <w:lsdException w:name="Closing" w:semiHidden="1" w:unhideWhenUsed="1"/>
     <w:lsdException w:name="Signature" w:semiHidden="1" w:unhideWhenUsed="1"/>
-    <w:lsdException w:name="Default Paragraph Font" w:semiHidden="1" w:uiPriority="1" w:unhideWhenUsed="1"/>
+    <w:lsdException w:name="Default Paragraph Font" w:uiPriority="1" w:semiHidden="1" w:unhideWhenUsed="1"/>
     <w:lsdException w:name="Body Text" w:semiHidden="1" w:unhideWhenUsed="1"/>
     <w:lsdException w:name="Body Text Indent" w:semiHidden="1" w:unhideWhenUsed="1"/>
     <w:lsdException w:name="List Continue" w:semiHidden="1" w:unhideWhenUsed="1"/>
@@ -1590,8 +2329,8 @@
     <w:lsdException w:name="Subtle Reference" w:uiPriority="31" w:qFormat="1"/>
     <w:lsdException w:name="Intense Reference" w:uiPriority="32" w:qFormat="1"/>
     <w:lsdException w:name="Book Title" w:uiPriority="33" w:qFormat="1"/>
-    <w:lsdException w:name="Bibliography" w:semiHidden="1" w:uiPriority="37" w:unhideWhenUsed="1"/>
-    <w:lsdException w:name="TOC Heading" w:semiHidden="1" w:uiPriority="39" w:unhideWhenUsed="1" w:qFormat="1"/>
+    <w:lsdException w:name="Bibliography" w:uiPriority="37" w:semiHidden="1" w:unhideWhenUsed="1"/>
+    <w:lsdException w:name="TOC Heading" w:uiPriority="39" w:semiHidden="1" w:unhideWhenUsed="1" w:qFormat="1"/>
     <w:lsdException w:name="Plain Table 1" w:uiPriority="41"/>
     <w:lsdException w:name="Plain Table 2" w:uiPriority="42"/>
     <w:lsdException w:name="Plain Table 3" w:uiPriority="43"/>
@@ -1697,11 +2436,25 @@
     <w:lsdException w:name="List Table 6 Colorful Accent 6" w:uiPriority="51"/>
     <w:lsdException w:name="List Table 7 Colorful Accent 6" w:uiPriority="52"/>
   </w:latentStyles>
-  <w:style w:type="paragraph" w:default="1" w:styleId="Normal">
+  <w:style w:type="paragraph" w:styleId="Normal" w:default="1">
     <w:name w:val="Normal"/>
+    <w:qFormat/>
+    <w:pPr>
+      <w:widowControl/>
+      <w:bidi w:val="0"/>
+      <w:spacing w:lineRule="auto" w:line="276"/>
+      <w:jc w:val="left"/>
+    </w:pPr>
+    <w:rPr>
+      <w:rFonts w:ascii="Arial" w:hAnsi="Arial" w:eastAsia="Arial" w:cs="Arial"/>
+      <w:color w:val="000000"/>
+      <w:sz w:val="22"/>
+      <w:szCs w:val="22"/>
+      <w:lang w:val="es-ES" w:eastAsia="es-ES" w:bidi="ar-SA"/>
+    </w:rPr>
   </w:style>
   <w:style w:type="paragraph" w:styleId="Ttulo1">
-    <w:name w:val="heading 1"/>
+    <w:name w:val="Título 1"/>
     <w:basedOn w:val="Normal"/>
     <w:next w:val="Normal"/>
     <w:pPr>
@@ -1717,7 +2470,7 @@
     </w:rPr>
   </w:style>
   <w:style w:type="paragraph" w:styleId="Ttulo2">
-    <w:name w:val="heading 2"/>
+    <w:name w:val="Título 2"/>
     <w:basedOn w:val="Normal"/>
     <w:next w:val="Normal"/>
     <w:pPr>
@@ -1733,7 +2486,7 @@
     </w:rPr>
   </w:style>
   <w:style w:type="paragraph" w:styleId="Ttulo3">
-    <w:name w:val="heading 3"/>
+    <w:name w:val="Título 3"/>
     <w:basedOn w:val="Normal"/>
     <w:next w:val="Normal"/>
     <w:pPr>
@@ -1750,7 +2503,7 @@
     </w:rPr>
   </w:style>
   <w:style w:type="paragraph" w:styleId="Ttulo4">
-    <w:name w:val="heading 4"/>
+    <w:name w:val="Título 4"/>
     <w:basedOn w:val="Normal"/>
     <w:next w:val="Normal"/>
     <w:pPr>
@@ -1767,7 +2520,7 @@
     </w:rPr>
   </w:style>
   <w:style w:type="paragraph" w:styleId="Ttulo5">
-    <w:name w:val="heading 5"/>
+    <w:name w:val="Título 5"/>
     <w:basedOn w:val="Normal"/>
     <w:next w:val="Normal"/>
     <w:pPr>
@@ -1782,7 +2535,7 @@
     </w:rPr>
   </w:style>
   <w:style w:type="paragraph" w:styleId="Ttulo6">
-    <w:name w:val="heading 6"/>
+    <w:name w:val="Título 6"/>
     <w:basedOn w:val="Normal"/>
     <w:next w:val="Normal"/>
     <w:pPr>
@@ -1797,9 +2550,124 @@
       <w:color w:val="666666"/>
     </w:rPr>
   </w:style>
-  <w:style w:type="character" w:default="1" w:styleId="Fuentedeprrafopredeter">
+  <w:style w:type="character" w:styleId="DefaultParagraphFont" w:default="1">
     <w:name w:val="Default Paragraph Font"/>
     <w:uiPriority w:val="1"/>
+    <w:semiHidden/>
+    <w:unhideWhenUsed/>
+    <w:qFormat/>
+    <w:rPr/>
+  </w:style>
+  <w:style w:type="character" w:styleId="ListLabel1">
+    <w:name w:val="ListLabel 1"/>
+    <w:qFormat/>
+    <w:rPr>
+      <w:u w:val="none"/>
+    </w:rPr>
+  </w:style>
+  <w:style w:type="character" w:styleId="ListLabel2">
+    <w:name w:val="ListLabel 2"/>
+    <w:qFormat/>
+    <w:rPr>
+      <w:rFonts w:eastAsia="Arial" w:cs="Arial"/>
+      <w:color w:val="333333"/>
+      <w:sz w:val="22"/>
+      <w:szCs w:val="22"/>
+      <w:highlight w:val="white"/>
+      <w:u w:val="none"/>
+    </w:rPr>
+  </w:style>
+  <w:style w:type="paragraph" w:styleId="Ttulo">
+    <w:name w:val="Título"/>
+    <w:basedOn w:val="Normal"/>
+    <w:next w:val="Corpo"/>
+    <w:qFormat/>
+    <w:pPr>
+      <w:keepNext/>
+      <w:spacing w:before="240" w:after="120"/>
+    </w:pPr>
+    <w:rPr>
+      <w:rFonts w:ascii="Liberation Sans" w:hAnsi="Liberation Sans" w:eastAsia="Droid Sans Fallback" w:cs="FreeSans"/>
+      <w:sz w:val="28"/>
+      <w:szCs w:val="28"/>
+    </w:rPr>
+  </w:style>
+  <w:style w:type="paragraph" w:styleId="Corpo">
+    <w:name w:val="Corpo"/>
+    <w:basedOn w:val="Normal"/>
+    <w:pPr>
+      <w:spacing w:lineRule="auto" w:line="288" w:before="0" w:after="140"/>
+    </w:pPr>
+    <w:rPr/>
+  </w:style>
+  <w:style w:type="paragraph" w:styleId="Lista">
+    <w:name w:val="Lista"/>
+    <w:basedOn w:val="Corpo"/>
+    <w:pPr/>
+    <w:rPr>
+      <w:rFonts w:cs="FreeSans"/>
+    </w:rPr>
+  </w:style>
+  <w:style w:type="paragraph" w:styleId="Lenda">
+    <w:name w:val="Lenda"/>
+    <w:basedOn w:val="Normal"/>
+    <w:pPr>
+      <w:suppressLineNumbers/>
+      <w:spacing w:before="120" w:after="120"/>
+    </w:pPr>
+    <w:rPr>
+      <w:rFonts w:cs="FreeSans"/>
+      <w:i/>
+      <w:iCs/>
+      <w:sz w:val="24"/>
+      <w:szCs w:val="24"/>
+    </w:rPr>
+  </w:style>
+  <w:style w:type="paragraph" w:styleId="Ndice">
+    <w:name w:val="Índice"/>
+    <w:basedOn w:val="Normal"/>
+    <w:qFormat/>
+    <w:pPr>
+      <w:suppressLineNumbers/>
+    </w:pPr>
+    <w:rPr>
+      <w:rFonts w:cs="FreeSans"/>
+    </w:rPr>
+  </w:style>
+  <w:style w:type="paragraph" w:styleId="Ttulododocumento">
+    <w:name w:val="Título do documento"/>
+    <w:basedOn w:val="Normal"/>
+    <w:next w:val="Normal"/>
+    <w:pPr>
+      <w:keepNext/>
+      <w:keepLines/>
+      <w:spacing w:before="0" w:after="60"/>
+      <w:contextualSpacing/>
+    </w:pPr>
+    <w:rPr>
+      <w:sz w:val="52"/>
+      <w:szCs w:val="52"/>
+    </w:rPr>
+  </w:style>
+  <w:style w:type="paragraph" w:styleId="Subttulo">
+    <w:name w:val="Subtítulo"/>
+    <w:basedOn w:val="Normal"/>
+    <w:next w:val="Normal"/>
+    <w:pPr>
+      <w:keepNext/>
+      <w:keepLines/>
+      <w:spacing w:before="0" w:after="320"/>
+      <w:contextualSpacing/>
+    </w:pPr>
+    <w:rPr>
+      <w:color w:val="666666"/>
+      <w:sz w:val="30"/>
+      <w:szCs w:val="30"/>
+    </w:rPr>
+  </w:style>
+  <w:style w:type="numbering" w:styleId="NoList" w:default="1">
+    <w:name w:val="No List"/>
+    <w:uiPriority w:val="99"/>
     <w:semiHidden/>
     <w:unhideWhenUsed/>
   </w:style>
@@ -1818,12 +2686,6 @@
       </w:tblCellMar>
     </w:tblPr>
   </w:style>
-  <w:style w:type="numbering" w:default="1" w:styleId="Sinlista">
-    <w:name w:val="No List"/>
-    <w:uiPriority w:val="99"/>
-    <w:semiHidden/>
-    <w:unhideWhenUsed/>
-  </w:style>
   <w:style w:type="table" w:customStyle="1" w:styleId="TableNormal">
     <w:name w:val="Table Normal"/>
     <w:tblPr>
@@ -1834,37 +2696,6 @@
         <w:right w:w="0" w:type="dxa"/>
       </w:tblCellMar>
     </w:tblPr>
-  </w:style>
-  <w:style w:type="paragraph" w:styleId="Puesto">
-    <w:name w:val="Title"/>
-    <w:basedOn w:val="Normal"/>
-    <w:next w:val="Normal"/>
-    <w:pPr>
-      <w:keepNext/>
-      <w:keepLines/>
-      <w:spacing w:after="60"/>
-      <w:contextualSpacing/>
-    </w:pPr>
-    <w:rPr>
-      <w:sz w:val="52"/>
-      <w:szCs w:val="52"/>
-    </w:rPr>
-  </w:style>
-  <w:style w:type="paragraph" w:styleId="Subttulo">
-    <w:name w:val="Subtitle"/>
-    <w:basedOn w:val="Normal"/>
-    <w:next w:val="Normal"/>
-    <w:pPr>
-      <w:keepNext/>
-      <w:keepLines/>
-      <w:spacing w:after="320"/>
-      <w:contextualSpacing/>
-    </w:pPr>
-    <w:rPr>
-      <w:color w:val="666666"/>
-      <w:sz w:val="30"/>
-      <w:szCs w:val="30"/>
-    </w:rPr>
   </w:style>
 </w:styles>
 </file>

</xml_diff>

<commit_message>
Añadir a los objetivos la contabilidad e insertar nuevas definiciones.
</commit_message>
<xml_diff>
--- a/Especificación Requisitos Software.docx
+++ b/Especificación Requisitos Software.docx
@@ -1,6 +1,6 @@
 
 <file path=word/document.xml><?xml version="1.0" encoding="utf-8"?>
-<w:document xmlns:o="urn:schemas-microsoft-com:office:office" xmlns:r="http://schemas.openxmlformats.org/officeDocument/2006/relationships" xmlns:v="urn:schemas-microsoft-com:vml" xmlns:w="http://schemas.openxmlformats.org/wordprocessingml/2006/main" xmlns:w10="urn:schemas-microsoft-com:office:word" xmlns:wp="http://schemas.openxmlformats.org/drawingml/2006/wordprocessingDrawing" xmlns:wps="http://schemas.microsoft.com/office/word/2010/wordprocessingShape" xmlns:wpg="http://schemas.microsoft.com/office/word/2010/wordprocessingGroup" xmlns:mc="http://schemas.openxmlformats.org/markup-compatibility/2006" xmlns:wp14="http://schemas.microsoft.com/office/word/2010/wordprocessingDrawing" xmlns:w14="http://schemas.microsoft.com/office/word/2010/wordml" mc:Ignorable="w14 wp14">
+<w:document xmlns:wpc="http://schemas.microsoft.com/office/word/2010/wordprocessingCanvas" xmlns:mc="http://schemas.openxmlformats.org/markup-compatibility/2006" xmlns:o="urn:schemas-microsoft-com:office:office" xmlns:r="http://schemas.openxmlformats.org/officeDocument/2006/relationships" xmlns:m="http://schemas.openxmlformats.org/officeDocument/2006/math" xmlns:v="urn:schemas-microsoft-com:vml" xmlns:wp14="http://schemas.microsoft.com/office/word/2010/wordprocessingDrawing" xmlns:wp="http://schemas.openxmlformats.org/drawingml/2006/wordprocessingDrawing" xmlns:w10="urn:schemas-microsoft-com:office:word" xmlns:w="http://schemas.openxmlformats.org/wordprocessingml/2006/main" xmlns:w14="http://schemas.microsoft.com/office/word/2010/wordml" xmlns:w15="http://schemas.microsoft.com/office/word/2012/wordml" xmlns:wpg="http://schemas.microsoft.com/office/word/2010/wordprocessingGroup" xmlns:wpi="http://schemas.microsoft.com/office/word/2010/wordprocessingInk" xmlns:wne="http://schemas.microsoft.com/office/word/2006/wordml" xmlns:wps="http://schemas.microsoft.com/office/word/2010/wordprocessingShape" mc:Ignorable="w14 w15 wp14">
   <w:background w:color="FFFFFF"/>
   <w:body>
     <w:p>
@@ -10,21 +10,13 @@
           <w:ilvl w:val="0"/>
           <w:numId w:val="1"/>
         </w:numPr>
-        <w:spacing w:before="400" w:after="120"/>
-        <w:ind w:left="720" w:hanging="360"/>
-        <w:contextualSpacing/>
-        <w:jc w:val="both"/>
-        <w:rPr/>
+        <w:ind w:hanging="360"/>
+        <w:jc w:val="both"/>
       </w:pPr>
       <w:bookmarkStart w:id="0" w:name="_12s11cwqbawy"/>
       <w:bookmarkEnd w:id="0"/>
       <w:r>
-        <w:rPr/>
-        <w:t xml:space="preserve"> </w:t>
-      </w:r>
-      <w:r>
-        <w:rPr/>
-        <w:t>Introducción</w:t>
+        <w:t xml:space="preserve"> Introducción</w:t>
       </w:r>
     </w:p>
     <w:p>
@@ -34,26 +26,21 @@
           <w:ilvl w:val="1"/>
           <w:numId w:val="1"/>
         </w:numPr>
-        <w:ind w:left="1440" w:hanging="360"/>
-        <w:jc w:val="both"/>
-        <w:rPr/>
+        <w:ind w:hanging="360"/>
+        <w:jc w:val="both"/>
       </w:pPr>
       <w:bookmarkStart w:id="1" w:name="_t72kk5jnrt6"/>
       <w:bookmarkEnd w:id="1"/>
       <w:r>
-        <w:rPr/>
         <w:t>Propósito</w:t>
       </w:r>
     </w:p>
     <w:p>
       <w:pPr>
-        <w:pStyle w:val="Normal"/>
         <w:ind w:left="720" w:firstLine="360"/>
         <w:jc w:val="both"/>
-        <w:rPr/>
-      </w:pPr>
-      <w:r>
-        <w:rPr/>
+      </w:pPr>
+      <w:r>
         <w:t>El propósito de este documento es definir los requisitos funcionales, no funcionales y características del software que se pretende desarrollar en el marco del proyecto de la asignatura IU (Interfaces de Usuario).</w:t>
       </w:r>
     </w:p>
@@ -64,69 +51,82 @@
           <w:ilvl w:val="1"/>
           <w:numId w:val="1"/>
         </w:numPr>
-        <w:ind w:left="1440" w:hanging="360"/>
-        <w:jc w:val="both"/>
-        <w:rPr/>
+        <w:ind w:hanging="360"/>
+        <w:jc w:val="both"/>
       </w:pPr>
       <w:bookmarkStart w:id="2" w:name="_z39hmskhowzq"/>
       <w:bookmarkEnd w:id="2"/>
       <w:r>
-        <w:rPr/>
-        <w:t>Ámbito del Sistema</w:t>
-      </w:r>
-    </w:p>
-    <w:p>
-      <w:pPr>
-        <w:pStyle w:val="Normal"/>
+        <w:t xml:space="preserve">Ámbito del </w:t>
+      </w:r>
+      <w:r>
+        <w:t>Sistema</w:t>
+      </w:r>
+    </w:p>
+    <w:p>
+      <w:pPr>
         <w:ind w:left="720" w:firstLine="360"/>
         <w:jc w:val="both"/>
-        <w:rPr/>
-      </w:pPr>
-      <w:r>
-        <w:rPr/>
+      </w:pPr>
+      <w:r>
         <w:t>Se trata de una aplicación multiusuario que permitirá la gestión de un centro deportivo en el que se realizan diferentes actividades y eventos.</w:t>
       </w:r>
     </w:p>
     <w:p>
       <w:pPr>
-        <w:pStyle w:val="Normal"/>
         <w:ind w:left="720" w:firstLine="360"/>
         <w:jc w:val="both"/>
-        <w:rPr/>
-      </w:pPr>
-      <w:r>
-        <w:rPr/>
-        <w:t>La aplicación proporcionará información acerca de las actividades que se realizarán semanalmente así de como el espacio donde se reali</w:t>
-      </w:r>
-      <w:bookmarkStart w:id="3" w:name="_GoBack"/>
-      <w:bookmarkEnd w:id="3"/>
-      <w:r>
-        <w:rPr/>
-        <w:t xml:space="preserve">zarán y permitirá un control de asistencia de los usuarios.  </w:t>
-      </w:r>
-    </w:p>
-    <w:p>
-      <w:pPr>
-        <w:pStyle w:val="Normal"/>
+      </w:pPr>
+      <w:r>
+        <w:t xml:space="preserve">La aplicación proporcionará información acerca de las actividades que se realizarán semanalmente así de </w:t>
+      </w:r>
+      <w:r>
+        <w:t xml:space="preserve">como el espacio donde se realizarán y permitirá un control de asistencia de los usuarios.  </w:t>
+      </w:r>
+    </w:p>
+    <w:p>
+      <w:pPr>
         <w:ind w:left="720" w:firstLine="360"/>
         <w:jc w:val="both"/>
-        <w:rPr/>
-      </w:pPr>
-      <w:r>
-        <w:rPr/>
+      </w:pPr>
+      <w:r>
         <w:t xml:space="preserve">El sistema es de uso exclusivo para los empleados del centro, es decir, sólo los administradores, los secretarios y los monitores harán uso de la aplicación. </w:t>
       </w:r>
     </w:p>
     <w:p>
       <w:pPr>
-        <w:pStyle w:val="Normal"/>
         <w:ind w:left="720" w:firstLine="360"/>
         <w:jc w:val="both"/>
-        <w:rPr/>
-      </w:pPr>
-      <w:r>
-        <w:rPr/>
-        <w:t>Los objetivos principales de esta aplicación son gestionar las diferentes actividades del centro y agilizar el trabajo de los monitores a la hora de hacer un control de asistencia o realizar notificaciones. Por otra parte se pretende una mejora informática a la hora de almacenar los datos de usuario, siendo estos más accesibles.</w:t>
+      </w:pPr>
+      <w:r>
+        <w:t>Los o</w:t>
+      </w:r>
+      <w:r>
+        <w:t xml:space="preserve">bjetivos principales de esta aplicación son gestionar las diferentes actividades del centro y agilizar el trabajo de los monitores a la hora de hacer un control de asistencia o realizar notificaciones. </w:t>
+      </w:r>
+      <w:r>
+        <w:t>Además</w:t>
+      </w:r>
+      <w:r>
+        <w:t xml:space="preserve"> se pretende una mejora informática a la</w:t>
+      </w:r>
+      <w:r>
+        <w:t xml:space="preserve"> hora de almacenar los datos de usuario, siendo estos más accesibles.</w:t>
+      </w:r>
+      <w:r>
+        <w:t xml:space="preserve"> Por otra parte</w:t>
+      </w:r>
+      <w:r>
+        <w:t xml:space="preserve"> se </w:t>
+      </w:r>
+      <w:r>
+        <w:t>busca</w:t>
+      </w:r>
+      <w:r>
+        <w:t xml:space="preserve"> tener una gestión de la contabilidad</w:t>
+      </w:r>
+      <w:r>
+        <w:t xml:space="preserve"> que permitirá llevar un registro y un control de las operaciones financieras.</w:t>
       </w:r>
     </w:p>
     <w:p>
@@ -136,14 +136,12 @@
           <w:ilvl w:val="1"/>
           <w:numId w:val="1"/>
         </w:numPr>
-        <w:ind w:left="1440" w:hanging="360"/>
-        <w:jc w:val="both"/>
-        <w:rPr/>
-      </w:pPr>
-      <w:bookmarkStart w:id="4" w:name="_630smo1xha05"/>
-      <w:bookmarkEnd w:id="4"/>
-      <w:r>
-        <w:rPr/>
+        <w:ind w:hanging="360"/>
+        <w:jc w:val="both"/>
+      </w:pPr>
+      <w:bookmarkStart w:id="3" w:name="_630smo1xha05"/>
+      <w:bookmarkEnd w:id="3"/>
+      <w:r>
         <w:t>Definiciones, Acrónimos y Abreviaturas</w:t>
       </w:r>
       <w:r>
@@ -156,10 +154,8 @@
     </w:p>
     <w:p>
       <w:pPr>
-        <w:pStyle w:val="Normal"/>
-        <w:spacing w:before="0" w:after="220"/>
-        <w:ind w:left="720" w:hanging="0"/>
-        <w:rPr/>
+        <w:spacing w:after="220"/>
+        <w:ind w:left="720"/>
       </w:pPr>
       <w:r>
         <w:rPr>
@@ -172,10 +168,8 @@
     </w:p>
     <w:p>
       <w:pPr>
-        <w:pStyle w:val="Normal"/>
-        <w:ind w:left="720" w:hanging="0"/>
-        <w:jc w:val="both"/>
-        <w:rPr/>
+        <w:ind w:left="720"/>
+        <w:jc w:val="both"/>
       </w:pPr>
       <w:r>
         <w:rPr>
@@ -184,185 +178,182 @@
         <w:t>Actividad</w:t>
       </w:r>
       <w:r>
-        <w:rPr/>
         <w:t xml:space="preserve">: sesión dirigida por un monitor y realizada por un grupo de usuarios.  </w:t>
       </w:r>
     </w:p>
     <w:p>
       <w:pPr>
-        <w:pStyle w:val="Normal"/>
-        <w:ind w:left="720" w:hanging="0"/>
-        <w:jc w:val="both"/>
-        <w:rPr/>
-      </w:pPr>
-      <w:r>
-        <w:rPr/>
-      </w:r>
-    </w:p>
-    <w:p>
-      <w:pPr>
-        <w:pStyle w:val="Normal"/>
-        <w:ind w:left="720" w:hanging="0"/>
-        <w:jc w:val="both"/>
-        <w:rPr/>
+        <w:ind w:left="720"/>
+        <w:jc w:val="both"/>
+      </w:pPr>
+    </w:p>
+    <w:p>
+      <w:pPr>
+        <w:ind w:left="720"/>
+        <w:jc w:val="both"/>
       </w:pPr>
       <w:r>
         <w:rPr>
           <w:u w:val="single"/>
         </w:rPr>
+        <w:t>Calendario de actividades</w:t>
+      </w:r>
+      <w:r>
+        <w:t>: contenido principal de la aplicación donde se reflejan las actividades que se realizan semanalmente y los espacios asignados a esas actividades.</w:t>
+      </w:r>
+    </w:p>
+    <w:p>
+      <w:pPr>
+        <w:ind w:firstLine="720"/>
+        <w:jc w:val="both"/>
+      </w:pPr>
+    </w:p>
+    <w:p>
+      <w:pPr>
+        <w:ind w:left="720"/>
+        <w:jc w:val="both"/>
+      </w:pPr>
+      <w:r>
+        <w:rPr>
+          <w:u w:val="single"/>
+        </w:rPr>
+        <w:t>Espacio</w:t>
+      </w:r>
+      <w:r>
+        <w:t>: recinto del centro deportivo donde los usuarios realizan las actividades o cualquier tipo de ejercicio.</w:t>
+      </w:r>
+    </w:p>
+    <w:p>
+      <w:pPr>
+        <w:ind w:left="720"/>
+        <w:jc w:val="both"/>
+        <w:rPr>
+          <w:u w:val="single"/>
+        </w:rPr>
+      </w:pPr>
+    </w:p>
+    <w:p>
+      <w:pPr>
+        <w:ind w:left="720"/>
+        <w:jc w:val="both"/>
+      </w:pPr>
+      <w:r>
+        <w:rPr>
+          <w:u w:val="single"/>
+        </w:rPr>
+        <w:t>Evento</w:t>
+      </w:r>
+      <w:r>
+        <w:t>: Actividad abierta a todo tipo de público.</w:t>
+      </w:r>
+    </w:p>
+    <w:p>
+      <w:pPr>
+        <w:ind w:left="720"/>
+        <w:jc w:val="both"/>
+      </w:pPr>
+    </w:p>
+    <w:p>
+      <w:pPr>
+        <w:ind w:left="720"/>
+        <w:jc w:val="both"/>
+      </w:pPr>
+      <w:r>
+        <w:rPr>
+          <w:u w:val="single"/>
+        </w:rPr>
+        <w:t>Monitor</w:t>
+      </w:r>
+      <w:r>
+        <w:t>: persona encargada de impartir y supervisar una actividad además de hacer un control de los asistentes.</w:t>
+      </w:r>
+    </w:p>
+    <w:p>
+      <w:pPr>
+        <w:ind w:left="720"/>
+        <w:jc w:val="both"/>
+        <w:rPr>
+          <w:u w:val="single"/>
+        </w:rPr>
+      </w:pPr>
+    </w:p>
+    <w:p>
+      <w:pPr>
+        <w:ind w:left="720"/>
+        <w:jc w:val="both"/>
+      </w:pPr>
+      <w:r>
+        <w:rPr>
+          <w:u w:val="single"/>
+        </w:rPr>
         <w:t>Usuario</w:t>
       </w:r>
       <w:r>
-        <w:rPr/>
-        <w:t>: persona que participa en las diferentes actividades del gimnasio o hace uso de las instalaciones.</w:t>
-      </w:r>
-    </w:p>
-    <w:p>
-      <w:pPr>
-        <w:pStyle w:val="Normal"/>
-        <w:ind w:left="720" w:hanging="0"/>
-        <w:jc w:val="both"/>
-        <w:rPr/>
-      </w:pPr>
-      <w:r>
-        <w:rPr/>
-      </w:r>
-    </w:p>
-    <w:p>
-      <w:pPr>
-        <w:pStyle w:val="Normal"/>
-        <w:ind w:left="720" w:hanging="0"/>
-        <w:jc w:val="both"/>
-        <w:rPr/>
+        <w:t>: persona que participa</w:t>
+      </w:r>
+      <w:r>
+        <w:t xml:space="preserve"> en las diferentes actividades del gimnasio o hace uso de las instalaciones.</w:t>
+      </w:r>
+    </w:p>
+    <w:p>
+      <w:pPr>
+        <w:ind w:left="720"/>
+        <w:jc w:val="both"/>
+      </w:pPr>
+    </w:p>
+    <w:p>
+      <w:pPr>
+        <w:ind w:left="720"/>
+        <w:jc w:val="both"/>
       </w:pPr>
       <w:r>
         <w:rPr>
           <w:u w:val="single"/>
         </w:rPr>
-        <w:t>Monitor</w:t>
-      </w:r>
-      <w:r>
-        <w:rPr/>
-        <w:t>: persona encargada de impartir y supervisar una actividad además de hacer un control de los asistentes.</w:t>
-      </w:r>
-    </w:p>
-    <w:p>
-      <w:pPr>
-        <w:pStyle w:val="Normal"/>
-        <w:ind w:left="720" w:hanging="0"/>
-        <w:jc w:val="both"/>
-        <w:rPr/>
-      </w:pPr>
-      <w:r>
-        <w:rPr/>
-      </w:r>
-    </w:p>
-    <w:p>
-      <w:pPr>
-        <w:pStyle w:val="Normal"/>
-        <w:ind w:left="720" w:hanging="0"/>
-        <w:jc w:val="both"/>
-        <w:rPr/>
-      </w:pPr>
-      <w:r>
-        <w:rPr>
-          <w:u w:val="single"/>
-        </w:rPr>
-        <w:t>Espacio</w:t>
-      </w:r>
-      <w:r>
-        <w:rPr/>
-        <w:t>: recinto del centro deportivo donde los usuarios realizan las actividades o cualquier tipo de ejercicio.</w:t>
-      </w:r>
-    </w:p>
-    <w:p>
-      <w:pPr>
-        <w:pStyle w:val="Normal"/>
-        <w:ind w:left="720" w:hanging="0"/>
-        <w:jc w:val="both"/>
-        <w:rPr/>
-      </w:pPr>
-      <w:r>
-        <w:rPr/>
-      </w:r>
-    </w:p>
-    <w:p>
-      <w:pPr>
-        <w:pStyle w:val="Normal"/>
-        <w:ind w:left="720" w:hanging="0"/>
-        <w:jc w:val="both"/>
-        <w:rPr/>
-      </w:pPr>
-      <w:r>
-        <w:rPr>
-          <w:u w:val="single"/>
-        </w:rPr>
-        <w:t>Calendario de actividades</w:t>
-      </w:r>
-      <w:r>
-        <w:rPr/>
-        <w:t>: contenido principal de la aplicación donde se reflejan las actividades que se realizan semanalmente y los espacios asignados a esas actividades.</w:t>
-      </w:r>
-    </w:p>
-    <w:p>
-      <w:pPr>
-        <w:pStyle w:val="Normal"/>
+        <w:lastRenderedPageBreak/>
+        <w:t>Usuario externo</w:t>
+      </w:r>
+      <w:r>
+        <w:t xml:space="preserve">: </w:t>
+      </w:r>
+      <w:r>
+        <w:t>persona ajena al uso de las instalaciones que interacciona con el centro de manera puntual en un evento.</w:t>
+      </w:r>
+    </w:p>
+    <w:p>
+      <w:pPr>
+        <w:ind w:left="720"/>
+        <w:jc w:val="both"/>
+      </w:pPr>
+    </w:p>
+    <w:p>
+      <w:pPr>
+        <w:ind w:left="720"/>
+        <w:jc w:val="both"/>
+      </w:pPr>
+      <w:bookmarkStart w:id="4" w:name="_GoBack"/>
+      <w:bookmarkEnd w:id="4"/>
+    </w:p>
+    <w:p>
+      <w:pPr>
+        <w:ind w:left="720"/>
+        <w:jc w:val="both"/>
+      </w:pPr>
+    </w:p>
+    <w:p>
+      <w:pPr>
         <w:ind w:firstLine="720"/>
-        <w:jc w:val="both"/>
-        <w:rPr/>
-      </w:pPr>
-      <w:r>
-        <w:rPr/>
-      </w:r>
-    </w:p>
-    <w:p>
-      <w:pPr>
-        <w:pStyle w:val="Normal"/>
-        <w:ind w:left="720" w:hanging="0"/>
-        <w:jc w:val="both"/>
-        <w:rPr/>
-      </w:pPr>
-      <w:r>
-        <w:rPr>
-          <w:u w:val="single"/>
-        </w:rPr>
-        <w:t>Evento</w:t>
-      </w:r>
-      <w:r>
-        <w:rPr/>
-        <w:t xml:space="preserve">: </w:t>
-      </w:r>
-      <w:r>
-        <w:rPr/>
-        <w:t>Actividad abierta a todo tipo de público.</w:t>
-      </w:r>
-    </w:p>
-    <w:p>
-      <w:pPr>
-        <w:pStyle w:val="Normal"/>
+      </w:pPr>
+    </w:p>
+    <w:p>
+      <w:pPr>
         <w:ind w:firstLine="720"/>
-        <w:rPr/>
-      </w:pPr>
-      <w:r>
-        <w:rPr/>
-      </w:r>
-    </w:p>
-    <w:p>
-      <w:pPr>
-        <w:pStyle w:val="Normal"/>
-        <w:ind w:firstLine="720"/>
-        <w:rPr/>
-      </w:pPr>
-      <w:r>
-        <w:rPr/>
-      </w:r>
-    </w:p>
-    <w:p>
-      <w:pPr>
-        <w:pStyle w:val="Normal"/>
-        <w:spacing w:before="0" w:after="220"/>
-        <w:ind w:left="720" w:hanging="0"/>
-        <w:rPr/>
+      </w:pPr>
+    </w:p>
+    <w:p>
+      <w:pPr>
+        <w:spacing w:after="220"/>
+        <w:ind w:left="720"/>
       </w:pPr>
       <w:r>
         <w:rPr>
@@ -375,15 +366,13 @@
     </w:p>
     <w:p>
       <w:pPr>
-        <w:pStyle w:val="Normal"/>
         <w:numPr>
           <w:ilvl w:val="0"/>
           <w:numId w:val="2"/>
         </w:numPr>
-        <w:spacing w:before="0" w:after="340"/>
-        <w:ind w:left="720" w:right="340" w:hanging="360"/>
+        <w:spacing w:after="340"/>
+        <w:ind w:right="340" w:hanging="360"/>
         <w:contextualSpacing/>
-        <w:rPr/>
       </w:pPr>
       <w:r>
         <w:rPr>
@@ -403,92 +392,62 @@
     </w:p>
     <w:p>
       <w:pPr>
-        <w:pStyle w:val="Normal"/>
-        <w:spacing w:before="0" w:after="220"/>
-        <w:ind w:left="720" w:hanging="0"/>
-        <w:rPr>
-          <w:b/>
+        <w:spacing w:after="220"/>
+        <w:ind w:left="720"/>
+        <w:rPr>
           <w:b/>
           <w:color w:val="333333"/>
           <w:highlight w:val="white"/>
         </w:rPr>
       </w:pPr>
-      <w:r>
+    </w:p>
+    <w:p>
+      <w:pPr>
+        <w:spacing w:after="220"/>
+        <w:ind w:left="720"/>
         <w:rPr>
           <w:b/>
           <w:color w:val="333333"/>
           <w:highlight w:val="white"/>
         </w:rPr>
-      </w:r>
-    </w:p>
-    <w:p>
-      <w:pPr>
-        <w:pStyle w:val="Normal"/>
-        <w:spacing w:before="0" w:after="220"/>
-        <w:ind w:left="720" w:hanging="0"/>
-        <w:rPr>
-          <w:b/>
+      </w:pPr>
+    </w:p>
+    <w:p>
+      <w:pPr>
+        <w:spacing w:after="220"/>
+        <w:ind w:left="720"/>
+        <w:rPr>
           <w:b/>
           <w:color w:val="333333"/>
           <w:highlight w:val="white"/>
         </w:rPr>
       </w:pPr>
+    </w:p>
+    <w:p>
+      <w:pPr>
+        <w:spacing w:after="220"/>
+        <w:ind w:left="720"/>
+      </w:pPr>
       <w:r>
         <w:rPr>
           <w:b/>
           <w:color w:val="333333"/>
           <w:highlight w:val="white"/>
         </w:rPr>
-      </w:r>
-    </w:p>
-    <w:p>
-      <w:pPr>
-        <w:pStyle w:val="Normal"/>
-        <w:spacing w:before="0" w:after="220"/>
-        <w:ind w:left="720" w:hanging="0"/>
-        <w:rPr>
-          <w:b/>
-          <w:b/>
-          <w:color w:val="333333"/>
-          <w:highlight w:val="white"/>
-        </w:rPr>
-      </w:pPr>
-      <w:r>
-        <w:rPr>
-          <w:b/>
-          <w:color w:val="333333"/>
-          <w:highlight w:val="white"/>
-        </w:rPr>
-      </w:r>
-    </w:p>
-    <w:p>
-      <w:pPr>
-        <w:pStyle w:val="Normal"/>
-        <w:spacing w:before="0" w:after="220"/>
-        <w:ind w:left="720" w:hanging="0"/>
-        <w:rPr/>
-      </w:pPr>
-      <w:r>
-        <w:rPr>
-          <w:b/>
-          <w:color w:val="333333"/>
-          <w:highlight w:val="white"/>
-        </w:rPr>
         <w:t>ABREVIATURAS (ORDEN ALFABÉTICO):</w:t>
       </w:r>
     </w:p>
     <w:p>
       <w:pPr>
-        <w:pStyle w:val="Normal"/>
         <w:numPr>
           <w:ilvl w:val="0"/>
           <w:numId w:val="3"/>
         </w:numPr>
-        <w:spacing w:before="0" w:after="340"/>
-        <w:ind w:left="720" w:right="340" w:hanging="360"/>
+        <w:spacing w:after="340"/>
+        <w:ind w:right="340" w:hanging="360"/>
         <w:contextualSpacing/>
-        <w:rPr/>
-      </w:pPr>
+      </w:pPr>
+      <w:proofErr w:type="spellStart"/>
       <w:r>
         <w:rPr>
           <w:b/>
@@ -497,26 +456,33 @@
         </w:rPr>
         <w:t>RFxxx</w:t>
       </w:r>
+      <w:proofErr w:type="spellEnd"/>
       <w:r>
         <w:rPr>
           <w:color w:val="333333"/>
           <w:highlight w:val="white"/>
         </w:rPr>
-        <w:t>: estándar seguido para la especificación del identificador de cada requisito funcional (xxx representa la numeración que identifica al requisito).</w:t>
-      </w:r>
-    </w:p>
-    <w:p>
-      <w:pPr>
-        <w:pStyle w:val="Normal"/>
+        <w:t xml:space="preserve">: estándar seguido para la especificación del identificador de cada requisito funcional (xxx representa la numeración que </w:t>
+      </w:r>
+      <w:r>
+        <w:rPr>
+          <w:color w:val="333333"/>
+          <w:highlight w:val="white"/>
+        </w:rPr>
+        <w:t>identifica al requisito).</w:t>
+      </w:r>
+    </w:p>
+    <w:p>
+      <w:pPr>
         <w:numPr>
           <w:ilvl w:val="0"/>
           <w:numId w:val="3"/>
         </w:numPr>
-        <w:spacing w:before="0" w:after="340"/>
-        <w:ind w:left="720" w:right="340" w:hanging="360"/>
+        <w:spacing w:after="340"/>
+        <w:ind w:right="340" w:hanging="360"/>
         <w:contextualSpacing/>
-        <w:rPr/>
-      </w:pPr>
+      </w:pPr>
+      <w:proofErr w:type="spellStart"/>
       <w:r>
         <w:rPr>
           <w:b/>
@@ -525,6 +491,7 @@
         </w:rPr>
         <w:t>RIxxx</w:t>
       </w:r>
+      <w:proofErr w:type="spellEnd"/>
       <w:r>
         <w:rPr>
           <w:color w:val="333333"/>
@@ -535,16 +502,15 @@
     </w:p>
     <w:p>
       <w:pPr>
-        <w:pStyle w:val="Normal"/>
         <w:numPr>
           <w:ilvl w:val="0"/>
           <w:numId w:val="3"/>
         </w:numPr>
-        <w:spacing w:before="0" w:after="340"/>
-        <w:ind w:left="720" w:right="340" w:hanging="360"/>
+        <w:spacing w:after="340"/>
+        <w:ind w:right="340" w:hanging="360"/>
         <w:contextualSpacing/>
-        <w:rPr/>
-      </w:pPr>
+      </w:pPr>
+      <w:proofErr w:type="spellStart"/>
       <w:r>
         <w:rPr>
           <w:b/>
@@ -553,24 +519,27 @@
         </w:rPr>
         <w:t>RNFxxx</w:t>
       </w:r>
+      <w:proofErr w:type="spellEnd"/>
       <w:r>
         <w:rPr>
           <w:color w:val="333333"/>
           <w:highlight w:val="white"/>
         </w:rPr>
-        <w:t>: estándar seguido para la especificación del identificador de cada requisito no funcional (xxx representa la numeración que identifica al requisito).</w:t>
-      </w:r>
-    </w:p>
-    <w:p>
-      <w:pPr>
-        <w:pStyle w:val="Normal"/>
-        <w:spacing w:before="0" w:after="340"/>
-        <w:ind w:right="340" w:hanging="0"/>
-        <w:rPr/>
-      </w:pPr>
-      <w:r>
-        <w:rPr/>
-      </w:r>
+        <w:t>: estándar seguido para la especificación del identificador de cada r</w:t>
+      </w:r>
+      <w:r>
+        <w:rPr>
+          <w:color w:val="333333"/>
+          <w:highlight w:val="white"/>
+        </w:rPr>
+        <w:t>equisito no funcional (xxx representa la numeración que identifica al requisito).</w:t>
+      </w:r>
+    </w:p>
+    <w:p>
+      <w:pPr>
+        <w:spacing w:after="340"/>
+        <w:ind w:right="340"/>
+      </w:pPr>
     </w:p>
     <w:p>
       <w:pPr>
@@ -579,26 +548,21 @@
           <w:ilvl w:val="1"/>
           <w:numId w:val="1"/>
         </w:numPr>
-        <w:ind w:left="1440" w:hanging="360"/>
-        <w:jc w:val="both"/>
-        <w:rPr/>
+        <w:ind w:hanging="360"/>
+        <w:jc w:val="both"/>
       </w:pPr>
       <w:bookmarkStart w:id="5" w:name="_wal78cmtr39j"/>
       <w:bookmarkEnd w:id="5"/>
       <w:r>
-        <w:rPr/>
         <w:t>Referencias</w:t>
       </w:r>
     </w:p>
     <w:p>
       <w:pPr>
-        <w:pStyle w:val="Normal"/>
         <w:ind w:left="720" w:firstLine="720"/>
         <w:jc w:val="both"/>
-        <w:rPr/>
-      </w:pPr>
-      <w:r>
-        <w:rPr/>
+      </w:pPr>
+      <w:r>
         <w:t>[1] STD IEEE 830-1998. “Especificación de los requisitos del Software”</w:t>
       </w:r>
     </w:p>
@@ -609,27 +573,25 @@
           <w:ilvl w:val="1"/>
           <w:numId w:val="1"/>
         </w:numPr>
-        <w:ind w:left="1440" w:hanging="360"/>
-        <w:jc w:val="both"/>
-        <w:rPr/>
+        <w:ind w:hanging="360"/>
+        <w:jc w:val="both"/>
       </w:pPr>
       <w:bookmarkStart w:id="6" w:name="_71856134puoh"/>
       <w:bookmarkEnd w:id="6"/>
       <w:r>
-        <w:rPr/>
         <w:t>Visión General del Documento</w:t>
       </w:r>
     </w:p>
     <w:p>
       <w:pPr>
-        <w:pStyle w:val="Normal"/>
         <w:ind w:left="1080" w:firstLine="360"/>
         <w:jc w:val="both"/>
-        <w:rPr/>
-      </w:pPr>
-      <w:r>
-        <w:rPr/>
-        <w:t>En este documento se hace una descripción del contenido de la aplicación reflejando las funcionalidades y requisitos, así como los objetivos que se pretenden.</w:t>
+      </w:pPr>
+      <w:r>
+        <w:t>En este documento se hace una descripción del contenido de la</w:t>
+      </w:r>
+      <w:r>
+        <w:t xml:space="preserve"> aplicación reflejando las funcionalidades y requisitos, así como los objetivos que se pretenden.</w:t>
       </w:r>
     </w:p>
     <w:p>
@@ -639,14 +601,12 @@
           <w:ilvl w:val="0"/>
           <w:numId w:val="1"/>
         </w:numPr>
-        <w:ind w:left="720" w:hanging="360"/>
-        <w:jc w:val="both"/>
-        <w:rPr/>
+        <w:ind w:hanging="360"/>
+        <w:jc w:val="both"/>
       </w:pPr>
       <w:bookmarkStart w:id="7" w:name="_b2382ci2aci"/>
       <w:bookmarkEnd w:id="7"/>
       <w:r>
-        <w:rPr/>
         <w:t>Descripción General</w:t>
       </w:r>
     </w:p>
@@ -657,26 +617,19 @@
           <w:ilvl w:val="1"/>
           <w:numId w:val="1"/>
         </w:numPr>
-        <w:ind w:left="1440" w:hanging="360"/>
-        <w:jc w:val="both"/>
-        <w:rPr/>
+        <w:ind w:hanging="360"/>
+        <w:jc w:val="both"/>
       </w:pPr>
       <w:bookmarkStart w:id="8" w:name="_4xa2vx8x86ch"/>
       <w:bookmarkEnd w:id="8"/>
       <w:r>
-        <w:rPr/>
         <w:t>Perspectiva del Producto</w:t>
       </w:r>
     </w:p>
     <w:p>
       <w:pPr>
-        <w:pStyle w:val="Normal"/>
-        <w:ind w:left="1440" w:hanging="0"/>
-        <w:rPr/>
-      </w:pPr>
-      <w:r>
-        <w:rPr/>
-      </w:r>
+        <w:ind w:left="1440"/>
+      </w:pPr>
     </w:p>
     <w:p>
       <w:pPr>
@@ -685,26 +638,16 @@
           <w:ilvl w:val="1"/>
           <w:numId w:val="1"/>
         </w:numPr>
-        <w:ind w:left="1440" w:hanging="360"/>
-        <w:jc w:val="both"/>
-        <w:rPr/>
+        <w:ind w:hanging="360"/>
+        <w:jc w:val="both"/>
       </w:pPr>
       <w:bookmarkStart w:id="9" w:name="_n0b76mez823"/>
       <w:bookmarkEnd w:id="9"/>
       <w:r>
-        <w:rPr/>
         <w:t>Funciones del Producto</w:t>
       </w:r>
     </w:p>
-    <w:p>
-      <w:pPr>
-        <w:pStyle w:val="Normal"/>
-        <w:rPr/>
-      </w:pPr>
-      <w:r>
-        <w:rPr/>
-      </w:r>
-    </w:p>
+    <w:p/>
     <w:p>
       <w:pPr>
         <w:pStyle w:val="Ttulo2"/>
@@ -712,26 +655,17 @@
           <w:ilvl w:val="1"/>
           <w:numId w:val="1"/>
         </w:numPr>
-        <w:ind w:left="1440" w:hanging="360"/>
-        <w:jc w:val="both"/>
-        <w:rPr/>
+        <w:ind w:hanging="360"/>
+        <w:jc w:val="both"/>
       </w:pPr>
       <w:bookmarkStart w:id="10" w:name="_8mgh7leqtfxw"/>
       <w:bookmarkEnd w:id="10"/>
       <w:r>
-        <w:rPr/>
+        <w:lastRenderedPageBreak/>
         <w:t>Características de los Usuarios</w:t>
       </w:r>
     </w:p>
-    <w:p>
-      <w:pPr>
-        <w:pStyle w:val="Normal"/>
-        <w:rPr/>
-      </w:pPr>
-      <w:r>
-        <w:rPr/>
-      </w:r>
-    </w:p>
+    <w:p/>
     <w:p>
       <w:pPr>
         <w:pStyle w:val="Ttulo2"/>
@@ -739,26 +673,16 @@
           <w:ilvl w:val="1"/>
           <w:numId w:val="1"/>
         </w:numPr>
-        <w:ind w:left="1440" w:hanging="360"/>
-        <w:jc w:val="both"/>
-        <w:rPr/>
+        <w:ind w:hanging="360"/>
+        <w:jc w:val="both"/>
       </w:pPr>
       <w:bookmarkStart w:id="11" w:name="_cz12h1ctpxnv"/>
       <w:bookmarkEnd w:id="11"/>
       <w:r>
-        <w:rPr/>
         <w:t>Restricciones</w:t>
       </w:r>
     </w:p>
-    <w:p>
-      <w:pPr>
-        <w:pStyle w:val="Normal"/>
-        <w:rPr/>
-      </w:pPr>
-      <w:r>
-        <w:rPr/>
-      </w:r>
-    </w:p>
+    <w:p/>
     <w:p>
       <w:pPr>
         <w:pStyle w:val="Ttulo2"/>
@@ -766,26 +690,16 @@
           <w:ilvl w:val="1"/>
           <w:numId w:val="1"/>
         </w:numPr>
-        <w:ind w:left="1440" w:hanging="360"/>
-        <w:jc w:val="both"/>
-        <w:rPr/>
+        <w:ind w:hanging="360"/>
+        <w:jc w:val="both"/>
       </w:pPr>
       <w:bookmarkStart w:id="12" w:name="_yfir1y4qutzt"/>
       <w:bookmarkEnd w:id="12"/>
       <w:r>
-        <w:rPr/>
         <w:t>Suposiciones y Dependencias</w:t>
       </w:r>
     </w:p>
-    <w:p>
-      <w:pPr>
-        <w:pStyle w:val="Normal"/>
-        <w:rPr/>
-      </w:pPr>
-      <w:r>
-        <w:rPr/>
-      </w:r>
-    </w:p>
+    <w:p/>
     <w:p>
       <w:pPr>
         <w:pStyle w:val="Ttulo2"/>
@@ -793,15 +707,16 @@
           <w:ilvl w:val="1"/>
           <w:numId w:val="1"/>
         </w:numPr>
-        <w:ind w:left="1440" w:hanging="360"/>
-        <w:jc w:val="both"/>
-        <w:rPr/>
+        <w:ind w:hanging="360"/>
+        <w:jc w:val="both"/>
       </w:pPr>
       <w:bookmarkStart w:id="13" w:name="_2gmkd6alc16m"/>
       <w:bookmarkEnd w:id="13"/>
       <w:r>
-        <w:rPr/>
-        <w:t>Requisitos Futuros</w:t>
+        <w:t xml:space="preserve">Requisitos </w:t>
+      </w:r>
+      <w:r>
+        <w:t>Futuros</w:t>
       </w:r>
     </w:p>
     <w:p>
@@ -811,14 +726,12 @@
           <w:ilvl w:val="0"/>
           <w:numId w:val="1"/>
         </w:numPr>
-        <w:ind w:left="720" w:hanging="360"/>
-        <w:jc w:val="both"/>
-        <w:rPr/>
+        <w:ind w:hanging="360"/>
+        <w:jc w:val="both"/>
       </w:pPr>
       <w:bookmarkStart w:id="14" w:name="_lsod7auhb3fc"/>
       <w:bookmarkEnd w:id="14"/>
       <w:r>
-        <w:rPr/>
         <w:t>Requisitos Específicos</w:t>
       </w:r>
     </w:p>
@@ -829,26 +742,22 @@
           <w:ilvl w:val="1"/>
           <w:numId w:val="1"/>
         </w:numPr>
-        <w:ind w:left="1440" w:hanging="360"/>
-        <w:jc w:val="both"/>
-        <w:rPr/>
+        <w:ind w:hanging="360"/>
+        <w:jc w:val="both"/>
       </w:pPr>
       <w:bookmarkStart w:id="15" w:name="_ivmi8qb1a41c"/>
       <w:bookmarkEnd w:id="15"/>
       <w:r>
-        <w:rPr/>
         <w:t>Interfaces Externas</w:t>
       </w:r>
     </w:p>
     <w:p>
       <w:pPr>
         <w:pStyle w:val="Ttulo4"/>
-        <w:keepNext/>
-        <w:keepLines w:val="false"/>
+        <w:keepLines w:val="0"/>
         <w:spacing w:before="240" w:after="40"/>
-        <w:ind w:left="720" w:hanging="0"/>
-        <w:jc w:val="both"/>
-        <w:rPr/>
+        <w:ind w:left="720"/>
+        <w:jc w:val="both"/>
       </w:pPr>
       <w:bookmarkStart w:id="16" w:name="_r3jm40k9cgyq"/>
       <w:bookmarkEnd w:id="16"/>
@@ -864,14 +773,32 @@
       </w:r>
       <w:r>
         <w:rPr>
-          <w:b w:val="false"/>
-          <w:bCs w:val="false"/>
           <w:color w:val="000000"/>
           <w:sz w:val="22"/>
           <w:szCs w:val="22"/>
           <w:highlight w:val="white"/>
         </w:rPr>
-        <w:t>Interfaz Responsive.</w:t>
+        <w:t xml:space="preserve">Interfaz </w:t>
+      </w:r>
+      <w:proofErr w:type="spellStart"/>
+      <w:r>
+        <w:rPr>
+          <w:color w:val="000000"/>
+          <w:sz w:val="22"/>
+          <w:szCs w:val="22"/>
+          <w:highlight w:val="white"/>
+        </w:rPr>
+        <w:t>Responsive</w:t>
+      </w:r>
+      <w:proofErr w:type="spellEnd"/>
+      <w:r>
+        <w:rPr>
+          <w:color w:val="000000"/>
+          <w:sz w:val="22"/>
+          <w:szCs w:val="22"/>
+          <w:highlight w:val="white"/>
+        </w:rPr>
+        <w:t>.</w:t>
       </w:r>
       <w:r>
         <w:rPr>
@@ -883,24 +810,14 @@
     </w:p>
     <w:p>
       <w:pPr>
-        <w:pStyle w:val="Normal"/>
-        <w:ind w:left="720" w:hanging="0"/>
-        <w:jc w:val="both"/>
-        <w:rPr/>
-      </w:pPr>
-      <w:r>
-        <w:rPr/>
-      </w:r>
-    </w:p>
-    <w:p>
-      <w:pPr>
-        <w:pStyle w:val="Normal"/>
-        <w:jc w:val="both"/>
-        <w:rPr/>
-      </w:pPr>
-      <w:r>
-        <w:rPr/>
-      </w:r>
+        <w:ind w:left="720"/>
+        <w:jc w:val="both"/>
+      </w:pPr>
+    </w:p>
+    <w:p>
+      <w:pPr>
+        <w:jc w:val="both"/>
+      </w:pPr>
     </w:p>
     <w:p>
       <w:pPr>
@@ -909,26 +826,22 @@
           <w:ilvl w:val="1"/>
           <w:numId w:val="1"/>
         </w:numPr>
-        <w:ind w:left="1440" w:hanging="360"/>
-        <w:jc w:val="both"/>
-        <w:rPr/>
+        <w:ind w:hanging="360"/>
+        <w:jc w:val="both"/>
       </w:pPr>
       <w:bookmarkStart w:id="17" w:name="_tydnuei39zzg"/>
       <w:bookmarkEnd w:id="17"/>
       <w:r>
-        <w:rPr/>
         <w:t>Funciones</w:t>
       </w:r>
     </w:p>
     <w:p>
       <w:pPr>
         <w:pStyle w:val="Ttulo4"/>
-        <w:keepNext/>
-        <w:keepLines w:val="false"/>
+        <w:keepLines w:val="0"/>
         <w:spacing w:before="240" w:after="40"/>
-        <w:ind w:left="720" w:hanging="0"/>
-        <w:jc w:val="both"/>
-        <w:rPr/>
+        <w:ind w:left="720"/>
+        <w:jc w:val="both"/>
       </w:pPr>
       <w:r>
         <w:rPr>
@@ -938,183 +851,9 @@
           <w:szCs w:val="22"/>
           <w:highlight w:val="white"/>
         </w:rPr>
-        <w:t xml:space="preserve">RF321: </w:t>
-      </w:r>
-      <w:r>
-        <w:rPr>
-          <w:b w:val="false"/>
-          <w:bCs w:val="false"/>
-          <w:color w:val="000000"/>
-          <w:sz w:val="22"/>
-          <w:szCs w:val="22"/>
-          <w:highlight w:val="white"/>
-        </w:rPr>
-        <w:t xml:space="preserve"> Gestión de trabajadores. El administrador podrá consultar, dar de alta y baja y modificar a un trabajador.</w:t>
-      </w:r>
-    </w:p>
-    <w:p>
-      <w:pPr>
-        <w:pStyle w:val="Normal"/>
-        <w:spacing w:before="240" w:after="40"/>
-        <w:ind w:left="720" w:hanging="0"/>
-        <w:jc w:val="both"/>
-        <w:rPr/>
-      </w:pPr>
-      <w:r>
-        <w:rPr>
-          <w:b/>
-          <w:bCs/>
-          <w:color w:val="000000"/>
-          <w:sz w:val="22"/>
-          <w:szCs w:val="22"/>
-          <w:highlight w:val="white"/>
-        </w:rPr>
-        <w:t xml:space="preserve">RF322: </w:t>
-      </w:r>
-      <w:r>
-        <w:rPr>
-          <w:b w:val="false"/>
-          <w:bCs w:val="false"/>
-          <w:color w:val="000000"/>
-          <w:sz w:val="22"/>
-          <w:szCs w:val="22"/>
-          <w:highlight w:val="white"/>
-        </w:rPr>
-        <w:t>Gestión de usuarios. El administrador podrá consultar, dar de alta y baja y modificar a un usuario.</w:t>
-      </w:r>
-    </w:p>
-    <w:p>
-      <w:pPr>
-        <w:pStyle w:val="Normal"/>
-        <w:spacing w:before="240" w:after="40"/>
-        <w:ind w:left="720" w:hanging="0"/>
-        <w:jc w:val="both"/>
-        <w:rPr/>
-      </w:pPr>
-      <w:r>
-        <w:rPr>
-          <w:b/>
-          <w:bCs/>
-          <w:color w:val="000000"/>
-          <w:sz w:val="22"/>
-          <w:szCs w:val="22"/>
-          <w:highlight w:val="white"/>
-        </w:rPr>
-        <w:t>RF323:</w:t>
-      </w:r>
-      <w:r>
-        <w:rPr>
-          <w:b w:val="false"/>
-          <w:bCs w:val="false"/>
-          <w:color w:val="000000"/>
-          <w:sz w:val="22"/>
-          <w:szCs w:val="22"/>
-          <w:highlight w:val="white"/>
-        </w:rPr>
-        <w:t xml:space="preserve"> Gestión de documentación. El administrador podrá añadir o eliminar documentos tanto de usuarios como de trabajadores referentes a sus lesiones, LOPD, ...</w:t>
-      </w:r>
-    </w:p>
-    <w:p>
-      <w:pPr>
-        <w:pStyle w:val="Normal"/>
-        <w:spacing w:before="240" w:after="40"/>
-        <w:ind w:left="720" w:hanging="0"/>
-        <w:jc w:val="both"/>
-        <w:rPr/>
-      </w:pPr>
-      <w:r>
-        <w:rPr>
-          <w:b/>
-          <w:bCs/>
-          <w:color w:val="000000"/>
-          <w:sz w:val="22"/>
-          <w:szCs w:val="22"/>
-          <w:highlight w:val="white"/>
-        </w:rPr>
-        <w:t>RF324:</w:t>
-      </w:r>
-      <w:r>
-        <w:rPr>
-          <w:b w:val="false"/>
-          <w:bCs w:val="false"/>
-          <w:color w:val="000000"/>
-          <w:sz w:val="22"/>
-          <w:szCs w:val="22"/>
-          <w:highlight w:val="white"/>
-        </w:rPr>
-        <w:t xml:space="preserve"> Control de asistencia de usuarios. El trabajador llevará el control de asistencia de los usuarios.</w:t>
-      </w:r>
-    </w:p>
-    <w:p>
-      <w:pPr>
-        <w:pStyle w:val="Normal"/>
-        <w:spacing w:before="240" w:after="40"/>
-        <w:ind w:left="720" w:hanging="0"/>
-        <w:jc w:val="both"/>
-        <w:rPr/>
-      </w:pPr>
-      <w:r>
-        <w:rPr>
-          <w:b/>
-          <w:bCs/>
-          <w:color w:val="000000"/>
-          <w:sz w:val="22"/>
-          <w:szCs w:val="22"/>
-          <w:highlight w:val="white"/>
-        </w:rPr>
-        <w:t>RF325:</w:t>
-      </w:r>
-      <w:r>
-        <w:rPr>
-          <w:b w:val="false"/>
-          <w:bCs w:val="false"/>
-          <w:color w:val="000000"/>
-          <w:sz w:val="22"/>
-          <w:szCs w:val="22"/>
-          <w:highlight w:val="white"/>
-        </w:rPr>
-        <w:t xml:space="preserve"> Gestión de horarios. Se podrá consultar, dar de alta, baja y modificar la reserva en un calendario.</w:t>
-      </w:r>
-    </w:p>
-    <w:p>
-      <w:pPr>
-        <w:pStyle w:val="Normal"/>
-        <w:spacing w:before="240" w:after="40"/>
-        <w:ind w:left="720" w:hanging="0"/>
-        <w:jc w:val="both"/>
-        <w:rPr/>
-      </w:pPr>
-      <w:r>
-        <w:rPr>
-          <w:b/>
-          <w:bCs/>
-          <w:color w:val="000000"/>
-          <w:sz w:val="22"/>
-          <w:szCs w:val="22"/>
-          <w:highlight w:val="white"/>
-        </w:rPr>
-        <w:t>RF326:</w:t>
-      </w:r>
-      <w:r>
-        <w:rPr>
-          <w:b w:val="false"/>
-          <w:bCs w:val="false"/>
-          <w:color w:val="000000"/>
-          <w:sz w:val="22"/>
-          <w:szCs w:val="22"/>
-          <w:highlight w:val="white"/>
-        </w:rPr>
-        <w:t xml:space="preserve"> Gestión de eventos. El administrador podrá consultar, dar de alta y baja y modificar un evento.</w:t>
-      </w:r>
-    </w:p>
-    <w:p>
-      <w:pPr>
-        <w:pStyle w:val="Ttulo4"/>
-        <w:spacing w:before="240" w:after="40"/>
-        <w:ind w:left="720" w:hanging="0"/>
-        <w:jc w:val="both"/>
-        <w:rPr/>
-      </w:pPr>
+        <w:t>RF321</w:t>
+      </w:r>
+      <w:proofErr w:type="gramStart"/>
       <w:r>
         <w:rPr>
           <w:b/>
@@ -1123,8 +862,160 @@
           <w:szCs w:val="22"/>
           <w:highlight w:val="white"/>
         </w:rPr>
-        <w:t>RF32</w:t>
-      </w:r>
+        <w:t xml:space="preserve">: </w:t>
+      </w:r>
+      <w:r>
+        <w:rPr>
+          <w:color w:val="000000"/>
+          <w:sz w:val="22"/>
+          <w:szCs w:val="22"/>
+          <w:highlight w:val="white"/>
+        </w:rPr>
+        <w:t xml:space="preserve"> Gestión</w:t>
+      </w:r>
+      <w:proofErr w:type="gramEnd"/>
+      <w:r>
+        <w:rPr>
+          <w:color w:val="000000"/>
+          <w:sz w:val="22"/>
+          <w:szCs w:val="22"/>
+          <w:highlight w:val="white"/>
+        </w:rPr>
+        <w:t xml:space="preserve"> de trabajadores. El administrador podrá consultar, dar de alta y baja y modificar a un trabajador.</w:t>
+      </w:r>
+    </w:p>
+    <w:p>
+      <w:pPr>
+        <w:spacing w:before="240" w:after="40"/>
+        <w:ind w:left="720"/>
+        <w:jc w:val="both"/>
+      </w:pPr>
+      <w:r>
+        <w:rPr>
+          <w:b/>
+          <w:bCs/>
+          <w:highlight w:val="white"/>
+        </w:rPr>
+        <w:t xml:space="preserve">RF322: </w:t>
+      </w:r>
+      <w:r>
+        <w:rPr>
+          <w:highlight w:val="white"/>
+        </w:rPr>
+        <w:t xml:space="preserve">Gestión de usuarios. El administrador </w:t>
+      </w:r>
+      <w:r>
+        <w:rPr>
+          <w:highlight w:val="white"/>
+        </w:rPr>
+        <w:t>podrá consultar, dar de alta y baja y modificar a un usuario.</w:t>
+      </w:r>
+    </w:p>
+    <w:p>
+      <w:pPr>
+        <w:spacing w:before="240" w:after="40"/>
+        <w:ind w:left="720"/>
+        <w:jc w:val="both"/>
+      </w:pPr>
+      <w:r>
+        <w:rPr>
+          <w:b/>
+          <w:bCs/>
+          <w:highlight w:val="white"/>
+        </w:rPr>
+        <w:t>RF323:</w:t>
+      </w:r>
+      <w:r>
+        <w:rPr>
+          <w:highlight w:val="white"/>
+        </w:rPr>
+        <w:t xml:space="preserve"> Gestión de documentación. El administrador podrá añadir o eliminar documentos tanto de usuarios como de trabajadores referentes a sus lesiones, LOPD</w:t>
+      </w:r>
+      <w:proofErr w:type="gramStart"/>
+      <w:r>
+        <w:rPr>
+          <w:highlight w:val="white"/>
+        </w:rPr>
+        <w:t>, ...</w:t>
+      </w:r>
+      <w:proofErr w:type="gramEnd"/>
+    </w:p>
+    <w:p>
+      <w:pPr>
+        <w:spacing w:before="240" w:after="40"/>
+        <w:ind w:left="720"/>
+        <w:jc w:val="both"/>
+      </w:pPr>
+      <w:r>
+        <w:rPr>
+          <w:b/>
+          <w:bCs/>
+          <w:highlight w:val="white"/>
+        </w:rPr>
+        <w:t>RF324:</w:t>
+      </w:r>
+      <w:r>
+        <w:rPr>
+          <w:highlight w:val="white"/>
+        </w:rPr>
+        <w:t xml:space="preserve"> Control de asistencia de u</w:t>
+      </w:r>
+      <w:r>
+        <w:rPr>
+          <w:highlight w:val="white"/>
+        </w:rPr>
+        <w:t>suarios. El trabajador llevará el control de asistencia de los usuarios.</w:t>
+      </w:r>
+    </w:p>
+    <w:p>
+      <w:pPr>
+        <w:spacing w:before="240" w:after="40"/>
+        <w:ind w:left="720"/>
+        <w:jc w:val="both"/>
+      </w:pPr>
+      <w:r>
+        <w:rPr>
+          <w:b/>
+          <w:bCs/>
+          <w:highlight w:val="white"/>
+        </w:rPr>
+        <w:t>RF325:</w:t>
+      </w:r>
+      <w:r>
+        <w:rPr>
+          <w:highlight w:val="white"/>
+        </w:rPr>
+        <w:t xml:space="preserve"> Gestión de horarios. Se podrá consultar, dar de alta, baja y modificar la reserva en un calendario.</w:t>
+      </w:r>
+    </w:p>
+    <w:p>
+      <w:pPr>
+        <w:spacing w:before="240" w:after="40"/>
+        <w:ind w:left="720"/>
+        <w:jc w:val="both"/>
+      </w:pPr>
+      <w:r>
+        <w:rPr>
+          <w:b/>
+          <w:bCs/>
+          <w:highlight w:val="white"/>
+        </w:rPr>
+        <w:t>RF326:</w:t>
+      </w:r>
+      <w:r>
+        <w:rPr>
+          <w:highlight w:val="white"/>
+        </w:rPr>
+        <w:t xml:space="preserve"> Gestión de eventos. El administrador podrá consultar, dar de alta y baja y modificar un evento.</w:t>
+      </w:r>
+    </w:p>
+    <w:p>
+      <w:pPr>
+        <w:pStyle w:val="Ttulo4"/>
+        <w:spacing w:before="240" w:after="40"/>
+        <w:ind w:left="720"/>
+        <w:jc w:val="both"/>
+      </w:pPr>
       <w:r>
         <w:rPr>
           <w:b/>
@@ -1133,8 +1024,27 @@
           <w:szCs w:val="22"/>
           <w:highlight w:val="white"/>
         </w:rPr>
-        <w:t>7</w:t>
-      </w:r>
+        <w:lastRenderedPageBreak/>
+        <w:t xml:space="preserve">RF327: </w:t>
+      </w:r>
+      <w:r>
+        <w:rPr>
+          <w:color w:val="000000"/>
+          <w:sz w:val="22"/>
+          <w:szCs w:val="22"/>
+          <w:highlight w:val="white"/>
+        </w:rPr>
+        <w:t>Gestionar actividades. El administrador podrá consultar, dar de alta y baja y modificar una actividad.</w:t>
+      </w:r>
+    </w:p>
+    <w:p>
+      <w:pPr>
+        <w:pStyle w:val="Ttulo4"/>
+        <w:keepLines w:val="0"/>
+        <w:spacing w:before="240" w:after="40"/>
+        <w:ind w:left="720"/>
+        <w:jc w:val="both"/>
+      </w:pPr>
       <w:r>
         <w:rPr>
           <w:b/>
@@ -1143,98 +1053,63 @@
           <w:szCs w:val="22"/>
           <w:highlight w:val="white"/>
         </w:rPr>
-        <w:t xml:space="preserve">: </w:t>
-      </w:r>
-      <w:r>
-        <w:rPr>
-          <w:b w:val="false"/>
-          <w:bCs w:val="false"/>
+        <w:t xml:space="preserve">RF328: </w:t>
+      </w:r>
+      <w:r>
+        <w:rPr>
           <w:color w:val="000000"/>
           <w:sz w:val="22"/>
           <w:szCs w:val="22"/>
           <w:highlight w:val="white"/>
         </w:rPr>
-        <w:t>Gestionar actividades. El administrador podrá consultar, dar de alta y baja y modificar una actividad.</w:t>
-      </w:r>
-    </w:p>
-    <w:p>
-      <w:pPr>
-        <w:pStyle w:val="Ttulo4"/>
-        <w:keepNext/>
-        <w:keepLines w:val="false"/>
-        <w:spacing w:before="240" w:after="40"/>
-        <w:ind w:left="720" w:hanging="0"/>
-        <w:jc w:val="both"/>
-        <w:rPr/>
-      </w:pPr>
-      <w:r>
-        <w:rPr>
-          <w:b/>
+        <w:t>Gestionar categorías. El administrador pod</w:t>
+      </w:r>
+      <w:r>
+        <w:rPr>
           <w:color w:val="000000"/>
           <w:sz w:val="22"/>
           <w:szCs w:val="22"/>
           <w:highlight w:val="white"/>
         </w:rPr>
-        <w:t>RF32</w:t>
-      </w:r>
-      <w:r>
-        <w:rPr>
-          <w:b/>
+        <w:t xml:space="preserve">rá consultar, dar de alta y baja y modificar una </w:t>
+      </w:r>
+      <w:proofErr w:type="spellStart"/>
+      <w:r>
+        <w:rPr>
           <w:color w:val="000000"/>
           <w:sz w:val="22"/>
           <w:szCs w:val="22"/>
           <w:highlight w:val="white"/>
         </w:rPr>
-        <w:t>8</w:t>
-      </w:r>
-      <w:r>
-        <w:rPr>
-          <w:b/>
+        <w:t>categoria</w:t>
+      </w:r>
+      <w:proofErr w:type="spellEnd"/>
+      <w:r>
+        <w:rPr>
           <w:color w:val="000000"/>
           <w:sz w:val="22"/>
           <w:szCs w:val="22"/>
           <w:highlight w:val="white"/>
         </w:rPr>
-        <w:t xml:space="preserve">: </w:t>
-      </w:r>
-      <w:r>
-        <w:rPr>
-          <w:b w:val="false"/>
-          <w:bCs w:val="false"/>
-          <w:color w:val="000000"/>
-          <w:sz w:val="22"/>
-          <w:szCs w:val="22"/>
-          <w:highlight w:val="white"/>
-        </w:rPr>
-        <w:t>Gestionar categorías. El administrador podrá consultar, dar de alta y baja y modificar una categoria.</w:t>
-      </w:r>
-    </w:p>
-    <w:p>
-      <w:pPr>
-        <w:pStyle w:val="Normal"/>
+        <w:t>.</w:t>
+      </w:r>
+    </w:p>
+    <w:p>
+      <w:pPr>
         <w:spacing w:before="240" w:after="40"/>
-        <w:ind w:left="720" w:hanging="0"/>
-        <w:jc w:val="both"/>
-        <w:rPr/>
+        <w:ind w:left="720"/>
+        <w:jc w:val="both"/>
       </w:pPr>
       <w:r>
         <w:rPr>
           <w:b/>
           <w:bCs/>
-          <w:color w:val="000000"/>
-          <w:sz w:val="22"/>
-          <w:szCs w:val="22"/>
           <w:highlight w:val="white"/>
         </w:rPr>
         <w:t>RF329:</w:t>
       </w:r>
       <w:r>
         <w:rPr>
-          <w:b w:val="false"/>
-          <w:bCs w:val="false"/>
-          <w:color w:val="000000"/>
-          <w:sz w:val="22"/>
-          <w:szCs w:val="22"/>
           <w:highlight w:val="white"/>
         </w:rPr>
         <w:t xml:space="preserve"> Realizar inscripción. El usuario podrá realizar una inscripción a una actividad concreta.</w:t>
@@ -1242,30 +1117,20 @@
     </w:p>
     <w:p>
       <w:pPr>
-        <w:pStyle w:val="Normal"/>
         <w:spacing w:before="240" w:after="40"/>
-        <w:ind w:left="720" w:hanging="0"/>
-        <w:jc w:val="both"/>
-        <w:rPr/>
+        <w:ind w:left="720"/>
+        <w:jc w:val="both"/>
       </w:pPr>
       <w:r>
         <w:rPr>
           <w:b/>
           <w:bCs/>
-          <w:color w:val="000000"/>
-          <w:sz w:val="22"/>
-          <w:szCs w:val="22"/>
           <w:highlight w:val="white"/>
         </w:rPr>
         <w:t>RF3210:</w:t>
       </w:r>
       <w:r>
         <w:rPr>
-          <w:b w:val="false"/>
-          <w:bCs w:val="false"/>
-          <w:color w:val="000000"/>
-          <w:sz w:val="22"/>
-          <w:szCs w:val="22"/>
           <w:highlight w:val="white"/>
         </w:rPr>
         <w:t xml:space="preserve"> Reservar actividades.</w:t>
@@ -1274,42 +1139,33 @@
       <w:bookmarkEnd w:id="18"/>
       <w:r>
         <w:rPr>
-          <w:b w:val="false"/>
-          <w:bCs w:val="false"/>
-          <w:color w:val="000000"/>
-          <w:sz w:val="22"/>
-          <w:szCs w:val="22"/>
-          <w:highlight w:val="white"/>
-        </w:rPr>
-        <w:t xml:space="preserve"> El usuario podrá realizar una reserva para inscribirse a una actividad.</w:t>
-      </w:r>
-    </w:p>
-    <w:p>
-      <w:pPr>
-        <w:pStyle w:val="Normal"/>
+          <w:highlight w:val="white"/>
+        </w:rPr>
+        <w:t xml:space="preserve"> El usuario podrá realizar una reserva para inscribirse a una activida</w:t>
+      </w:r>
+      <w:r>
+        <w:rPr>
+          <w:highlight w:val="white"/>
+        </w:rPr>
+        <w:t>d.</w:t>
+      </w:r>
+    </w:p>
+    <w:p>
+      <w:pPr>
         <w:spacing w:before="240" w:after="40"/>
-        <w:ind w:left="720" w:hanging="0"/>
-        <w:jc w:val="both"/>
-        <w:rPr/>
+        <w:ind w:left="720"/>
+        <w:jc w:val="both"/>
       </w:pPr>
       <w:r>
         <w:rPr>
           <w:b/>
           <w:bCs/>
-          <w:color w:val="000000"/>
-          <w:sz w:val="22"/>
-          <w:szCs w:val="22"/>
           <w:highlight w:val="white"/>
         </w:rPr>
         <w:t>RF3211:</w:t>
       </w:r>
       <w:r>
         <w:rPr>
-          <w:b w:val="false"/>
-          <w:bCs w:val="false"/>
-          <w:color w:val="000000"/>
-          <w:sz w:val="22"/>
-          <w:szCs w:val="22"/>
           <w:highlight w:val="white"/>
         </w:rPr>
         <w:t xml:space="preserve"> Reservar espacios.  El usuario podrá realizar una reserva de un espacio.</w:t>
@@ -1317,30 +1173,20 @@
     </w:p>
     <w:p>
       <w:pPr>
-        <w:pStyle w:val="Normal"/>
         <w:spacing w:before="240" w:after="40"/>
-        <w:ind w:left="720" w:hanging="0"/>
-        <w:jc w:val="both"/>
-        <w:rPr/>
+        <w:ind w:left="720"/>
+        <w:jc w:val="both"/>
       </w:pPr>
       <w:r>
         <w:rPr>
           <w:b/>
           <w:bCs/>
-          <w:color w:val="000000"/>
-          <w:sz w:val="22"/>
-          <w:szCs w:val="22"/>
           <w:highlight w:val="white"/>
         </w:rPr>
         <w:t>RF3212:</w:t>
       </w:r>
       <w:r>
         <w:rPr>
-          <w:b w:val="false"/>
-          <w:bCs w:val="false"/>
-          <w:color w:val="000000"/>
-          <w:sz w:val="22"/>
-          <w:szCs w:val="22"/>
           <w:highlight w:val="white"/>
         </w:rPr>
         <w:t xml:space="preserve"> Realizar alerta. El trabajador podrá enviar al administrador una alerta en caso de ausentarse.</w:t>
@@ -1348,64 +1194,45 @@
     </w:p>
     <w:p>
       <w:pPr>
-        <w:pStyle w:val="Normal"/>
         <w:spacing w:before="240" w:after="40"/>
-        <w:ind w:left="720" w:hanging="0"/>
-        <w:jc w:val="both"/>
-        <w:rPr/>
+        <w:ind w:left="720"/>
+        <w:jc w:val="both"/>
       </w:pPr>
       <w:r>
         <w:rPr>
           <w:b/>
           <w:bCs/>
-          <w:color w:val="000000"/>
-          <w:sz w:val="22"/>
-          <w:szCs w:val="22"/>
           <w:highlight w:val="white"/>
         </w:rPr>
         <w:t>RF3213:</w:t>
       </w:r>
       <w:r>
         <w:rPr>
-          <w:b w:val="false"/>
-          <w:bCs w:val="false"/>
-          <w:color w:val="000000"/>
-          <w:sz w:val="22"/>
-          <w:szCs w:val="22"/>
-          <w:highlight w:val="white"/>
-        </w:rPr>
-        <w:t xml:space="preserve"> Realizar notificación. El administrador podrá enviar notificaciones a los usuarios.</w:t>
-      </w:r>
-    </w:p>
-    <w:p>
-      <w:pPr>
-        <w:pStyle w:val="Normal"/>
+          <w:highlight w:val="white"/>
+        </w:rPr>
+        <w:t xml:space="preserve"> Realizar notificación. El administrador podrá enviar notifica</w:t>
+      </w:r>
+      <w:r>
+        <w:rPr>
+          <w:highlight w:val="white"/>
+        </w:rPr>
+        <w:t>ciones a los usuarios.</w:t>
+      </w:r>
+    </w:p>
+    <w:p>
+      <w:pPr>
         <w:spacing w:before="240" w:after="40"/>
-        <w:ind w:left="720" w:hanging="0"/>
-        <w:jc w:val="both"/>
-        <w:rPr/>
-      </w:pPr>
-      <w:r>
-        <w:rPr>
-          <w:b w:val="false"/>
-          <w:bCs w:val="false"/>
-          <w:color w:val="000000"/>
-          <w:sz w:val="22"/>
-          <w:szCs w:val="22"/>
+        <w:ind w:left="720"/>
+        <w:jc w:val="both"/>
+      </w:pPr>
+      <w:r>
+        <w:rPr>
           <w:highlight w:val="white"/>
         </w:rPr>
         <w:t xml:space="preserve"> </w:t>
       </w:r>
     </w:p>
-    <w:p>
-      <w:pPr>
-        <w:pStyle w:val="Normal"/>
-        <w:rPr/>
-      </w:pPr>
-      <w:r>
-        <w:rPr/>
-      </w:r>
-    </w:p>
+    <w:p/>
     <w:p>
       <w:pPr>
         <w:pStyle w:val="Ttulo2"/>
@@ -1413,26 +1240,16 @@
           <w:ilvl w:val="1"/>
           <w:numId w:val="1"/>
         </w:numPr>
-        <w:ind w:left="1440" w:hanging="360"/>
-        <w:jc w:val="both"/>
-        <w:rPr/>
+        <w:ind w:hanging="360"/>
+        <w:jc w:val="both"/>
       </w:pPr>
       <w:bookmarkStart w:id="19" w:name="_do7zjxnxxen4"/>
       <w:bookmarkEnd w:id="19"/>
       <w:r>
-        <w:rPr/>
         <w:t>Requisitos de Rendimiento</w:t>
       </w:r>
     </w:p>
-    <w:p>
-      <w:pPr>
-        <w:pStyle w:val="Normal"/>
-        <w:rPr/>
-      </w:pPr>
-      <w:r>
-        <w:rPr/>
-      </w:r>
-    </w:p>
+    <w:p/>
     <w:p>
       <w:pPr>
         <w:pStyle w:val="Ttulo2"/>
@@ -1440,27 +1257,20 @@
           <w:ilvl w:val="1"/>
           <w:numId w:val="1"/>
         </w:numPr>
-        <w:ind w:left="1440" w:hanging="360"/>
-        <w:jc w:val="both"/>
-        <w:rPr/>
+        <w:ind w:hanging="360"/>
+        <w:jc w:val="both"/>
       </w:pPr>
       <w:bookmarkStart w:id="20" w:name="_iqh7vu76kdn0"/>
       <w:bookmarkEnd w:id="20"/>
       <w:r>
-        <w:rPr/>
         <w:t xml:space="preserve">Atributos del Sistema </w:t>
       </w:r>
     </w:p>
     <w:p>
       <w:pPr>
-        <w:pStyle w:val="Normal"/>
-        <w:ind w:left="690" w:hanging="0"/>
-        <w:jc w:val="both"/>
-        <w:rPr/>
-      </w:pPr>
-      <w:r>
-        <w:rPr/>
-      </w:r>
+        <w:ind w:left="690"/>
+        <w:jc w:val="both"/>
+      </w:pPr>
     </w:p>
     <w:p>
       <w:pPr>
@@ -1469,98 +1279,181 @@
           <w:ilvl w:val="1"/>
           <w:numId w:val="1"/>
         </w:numPr>
-        <w:ind w:left="1440" w:hanging="360"/>
-        <w:jc w:val="both"/>
-        <w:rPr/>
+        <w:ind w:hanging="360"/>
+        <w:jc w:val="both"/>
       </w:pPr>
       <w:bookmarkStart w:id="21" w:name="_o2lh5wquj45m"/>
       <w:bookmarkEnd w:id="21"/>
       <w:r>
-        <w:rPr/>
         <w:t>Otros Requisitos</w:t>
       </w:r>
     </w:p>
     <w:p>
       <w:pPr>
-        <w:pStyle w:val="Normal"/>
-        <w:ind w:left="720" w:hanging="0"/>
-        <w:rPr/>
-      </w:pPr>
-      <w:r>
-        <w:rPr/>
-      </w:r>
-    </w:p>
-    <w:p>
-      <w:pPr>
-        <w:pStyle w:val="Normal"/>
-        <w:jc w:val="both"/>
-        <w:rPr/>
-      </w:pPr>
-      <w:r>
-        <w:rPr/>
-      </w:r>
-    </w:p>
-    <w:p>
-      <w:pPr>
-        <w:pStyle w:val="Normal"/>
-        <w:ind w:left="720" w:hanging="0"/>
-        <w:jc w:val="both"/>
-        <w:rPr/>
-      </w:pPr>
-      <w:r>
-        <w:rPr/>
-      </w:r>
-    </w:p>
-    <w:p>
-      <w:pPr>
-        <w:pStyle w:val="Normal"/>
-        <w:rPr/>
-      </w:pPr>
-      <w:r>
-        <w:rPr/>
-      </w:r>
-    </w:p>
-    <w:p>
-      <w:pPr>
-        <w:pStyle w:val="Normal"/>
-        <w:rPr/>
-      </w:pPr>
-      <w:r>
-        <w:rPr/>
-      </w:r>
-    </w:p>
-    <w:p>
-      <w:pPr>
-        <w:pStyle w:val="Normal"/>
-        <w:rPr/>
-      </w:pPr>
-      <w:r>
-        <w:rPr/>
-      </w:r>
-    </w:p>
+        <w:ind w:left="720"/>
+      </w:pPr>
+    </w:p>
+    <w:p>
+      <w:pPr>
+        <w:jc w:val="both"/>
+      </w:pPr>
+    </w:p>
+    <w:p>
+      <w:pPr>
+        <w:ind w:left="720"/>
+        <w:jc w:val="both"/>
+      </w:pPr>
+    </w:p>
+    <w:p/>
+    <w:p/>
+    <w:p/>
     <w:sectPr>
-      <w:type w:val="nextPage"/>
       <w:pgSz w:w="11906" w:h="16838"/>
-      <w:pgMar w:left="1440" w:right="1440" w:header="0" w:top="1440" w:footer="0" w:bottom="1440" w:gutter="0"/>
-      <w:pgNumType w:start="1" w:fmt="decimal"/>
-      <w:formProt w:val="false"/>
-      <w:textDirection w:val="lrTb"/>
-      <w:docGrid w:type="default" w:linePitch="240" w:charSpace="4294965247"/>
+      <w:pgMar w:top="1440" w:right="1440" w:bottom="1440" w:left="1440" w:header="0" w:footer="0" w:gutter="0"/>
+      <w:pgNumType w:start="1"/>
+      <w:cols w:space="720"/>
+      <w:formProt w:val="0"/>
+      <w:docGrid w:linePitch="240" w:charSpace="-2049"/>
     </w:sectPr>
   </w:body>
 </w:document>
 </file>
 
 <file path=word/numbering.xml><?xml version="1.0" encoding="utf-8"?>
-<w:numbering xmlns:w="http://schemas.openxmlformats.org/wordprocessingml/2006/main" xmlns:o="urn:schemas-microsoft-com:office:office" xmlns:r="http://schemas.openxmlformats.org/officeDocument/2006/relationships" xmlns:v="urn:schemas-microsoft-com:vml">
-  <w:abstractNum w:abstractNumId="1">
+<w:numbering xmlns:wpc="http://schemas.microsoft.com/office/word/2010/wordprocessingCanvas" xmlns:mc="http://schemas.openxmlformats.org/markup-compatibility/2006" xmlns:o="urn:schemas-microsoft-com:office:office" xmlns:r="http://schemas.openxmlformats.org/officeDocument/2006/relationships" xmlns:m="http://schemas.openxmlformats.org/officeDocument/2006/math" xmlns:v="urn:schemas-microsoft-com:vml" xmlns:wp14="http://schemas.microsoft.com/office/word/2010/wordprocessingDrawing" xmlns:wp="http://schemas.openxmlformats.org/drawingml/2006/wordprocessingDrawing" xmlns:w10="urn:schemas-microsoft-com:office:word" xmlns:w="http://schemas.openxmlformats.org/wordprocessingml/2006/main" xmlns:w14="http://schemas.microsoft.com/office/word/2010/wordml" xmlns:w15="http://schemas.microsoft.com/office/word/2012/wordml" xmlns:wpg="http://schemas.microsoft.com/office/word/2010/wordprocessingGroup" xmlns:wpi="http://schemas.microsoft.com/office/word/2010/wordprocessingInk" xmlns:wne="http://schemas.microsoft.com/office/word/2006/wordml" xmlns:wps="http://schemas.microsoft.com/office/word/2010/wordprocessingShape" mc:Ignorable="w14 w15 wp14">
+  <w:abstractNum w:abstractNumId="0" w15:restartNumberingAfterBreak="0">
+    <w:nsid w:val="27C43250"/>
+    <w:multiLevelType w:val="multilevel"/>
+    <w:tmpl w:val="D9D6947C"/>
+    <w:lvl w:ilvl="0">
+      <w:start w:val="1"/>
+      <w:numFmt w:val="none"/>
+      <w:suff w:val="nothing"/>
+      <w:lvlText w:val=""/>
+      <w:lvlJc w:val="left"/>
+      <w:pPr>
+        <w:tabs>
+          <w:tab w:val="num" w:pos="432"/>
+        </w:tabs>
+        <w:ind w:left="432" w:hanging="432"/>
+      </w:pPr>
+    </w:lvl>
+    <w:lvl w:ilvl="1">
+      <w:start w:val="1"/>
+      <w:numFmt w:val="none"/>
+      <w:suff w:val="nothing"/>
+      <w:lvlText w:val=""/>
+      <w:lvlJc w:val="left"/>
+      <w:pPr>
+        <w:tabs>
+          <w:tab w:val="num" w:pos="576"/>
+        </w:tabs>
+        <w:ind w:left="576" w:hanging="576"/>
+      </w:pPr>
+    </w:lvl>
+    <w:lvl w:ilvl="2">
+      <w:start w:val="1"/>
+      <w:numFmt w:val="none"/>
+      <w:suff w:val="nothing"/>
+      <w:lvlText w:val=""/>
+      <w:lvlJc w:val="left"/>
+      <w:pPr>
+        <w:tabs>
+          <w:tab w:val="num" w:pos="720"/>
+        </w:tabs>
+        <w:ind w:left="720" w:hanging="720"/>
+      </w:pPr>
+    </w:lvl>
+    <w:lvl w:ilvl="3">
+      <w:start w:val="1"/>
+      <w:numFmt w:val="none"/>
+      <w:suff w:val="nothing"/>
+      <w:lvlText w:val=""/>
+      <w:lvlJc w:val="left"/>
+      <w:pPr>
+        <w:tabs>
+          <w:tab w:val="num" w:pos="864"/>
+        </w:tabs>
+        <w:ind w:left="864" w:hanging="864"/>
+      </w:pPr>
+    </w:lvl>
+    <w:lvl w:ilvl="4">
+      <w:start w:val="1"/>
+      <w:numFmt w:val="none"/>
+      <w:suff w:val="nothing"/>
+      <w:lvlText w:val=""/>
+      <w:lvlJc w:val="left"/>
+      <w:pPr>
+        <w:tabs>
+          <w:tab w:val="num" w:pos="1008"/>
+        </w:tabs>
+        <w:ind w:left="1008" w:hanging="1008"/>
+      </w:pPr>
+    </w:lvl>
+    <w:lvl w:ilvl="5">
+      <w:start w:val="1"/>
+      <w:numFmt w:val="none"/>
+      <w:suff w:val="nothing"/>
+      <w:lvlText w:val=""/>
+      <w:lvlJc w:val="left"/>
+      <w:pPr>
+        <w:tabs>
+          <w:tab w:val="num" w:pos="1152"/>
+        </w:tabs>
+        <w:ind w:left="1152" w:hanging="1152"/>
+      </w:pPr>
+    </w:lvl>
+    <w:lvl w:ilvl="6">
+      <w:start w:val="1"/>
+      <w:numFmt w:val="none"/>
+      <w:suff w:val="nothing"/>
+      <w:lvlText w:val=""/>
+      <w:lvlJc w:val="left"/>
+      <w:pPr>
+        <w:tabs>
+          <w:tab w:val="num" w:pos="1296"/>
+        </w:tabs>
+        <w:ind w:left="1296" w:hanging="1296"/>
+      </w:pPr>
+    </w:lvl>
+    <w:lvl w:ilvl="7">
+      <w:start w:val="1"/>
+      <w:numFmt w:val="none"/>
+      <w:suff w:val="nothing"/>
+      <w:lvlText w:val=""/>
+      <w:lvlJc w:val="left"/>
+      <w:pPr>
+        <w:tabs>
+          <w:tab w:val="num" w:pos="1440"/>
+        </w:tabs>
+        <w:ind w:left="1440" w:hanging="1440"/>
+      </w:pPr>
+    </w:lvl>
+    <w:lvl w:ilvl="8">
+      <w:start w:val="1"/>
+      <w:numFmt w:val="none"/>
+      <w:suff w:val="nothing"/>
+      <w:lvlText w:val=""/>
+      <w:lvlJc w:val="left"/>
+      <w:pPr>
+        <w:tabs>
+          <w:tab w:val="num" w:pos="1584"/>
+        </w:tabs>
+        <w:ind w:left="1584" w:hanging="1584"/>
+      </w:pPr>
+    </w:lvl>
+  </w:abstractNum>
+  <w:abstractNum w:abstractNumId="1" w15:restartNumberingAfterBreak="0">
+    <w:nsid w:val="44890D70"/>
+    <w:multiLevelType w:val="multilevel"/>
+    <w:tmpl w:val="804A1BE0"/>
     <w:lvl w:ilvl="0">
       <w:start w:val="1"/>
       <w:numFmt w:val="decimal"/>
       <w:lvlText w:val="%1."/>
       <w:lvlJc w:val="right"/>
       <w:pPr>
-        <w:ind w:left="720" w:hanging="-360"/>
+        <w:ind w:left="720" w:firstLine="360"/>
       </w:pPr>
       <w:rPr>
         <w:u w:val="none"/>
@@ -1572,7 +1465,7 @@
       <w:lvlText w:val="%1.%2."/>
       <w:lvlJc w:val="right"/>
       <w:pPr>
-        <w:ind w:left="1440" w:hanging="-1080"/>
+        <w:ind w:left="1440" w:firstLine="1080"/>
       </w:pPr>
       <w:rPr>
         <w:u w:val="none"/>
@@ -1584,7 +1477,7 @@
       <w:lvlText w:val="%1.%2.%3."/>
       <w:lvlJc w:val="right"/>
       <w:pPr>
-        <w:ind w:left="2160" w:hanging="-1800"/>
+        <w:ind w:left="2160" w:firstLine="1800"/>
       </w:pPr>
       <w:rPr>
         <w:u w:val="none"/>
@@ -1596,7 +1489,7 @@
       <w:lvlText w:val="%1.%2.%3.%4."/>
       <w:lvlJc w:val="right"/>
       <w:pPr>
-        <w:ind w:left="2880" w:hanging="-2520"/>
+        <w:ind w:left="2880" w:firstLine="2520"/>
       </w:pPr>
       <w:rPr>
         <w:u w:val="none"/>
@@ -1608,7 +1501,7 @@
       <w:lvlText w:val="%1.%2.%3.%4.%5."/>
       <w:lvlJc w:val="right"/>
       <w:pPr>
-        <w:ind w:left="3600" w:hanging="-3240"/>
+        <w:ind w:left="3600" w:firstLine="3240"/>
       </w:pPr>
       <w:rPr>
         <w:u w:val="none"/>
@@ -1620,7 +1513,7 @@
       <w:lvlText w:val="%1.%2.%3.%4.%5.%6."/>
       <w:lvlJc w:val="right"/>
       <w:pPr>
-        <w:ind w:left="4320" w:hanging="-3960"/>
+        <w:ind w:left="4320" w:firstLine="3960"/>
       </w:pPr>
       <w:rPr>
         <w:u w:val="none"/>
@@ -1632,7 +1525,7 @@
       <w:lvlText w:val="%1.%2.%3.%4.%5.%6.%7."/>
       <w:lvlJc w:val="right"/>
       <w:pPr>
-        <w:ind w:left="5040" w:hanging="-4680"/>
+        <w:ind w:left="5040" w:firstLine="4680"/>
       </w:pPr>
       <w:rPr>
         <w:u w:val="none"/>
@@ -1644,7 +1537,7 @@
       <w:lvlText w:val="%1.%2.%3.%4.%5.%6.%7.%8."/>
       <w:lvlJc w:val="right"/>
       <w:pPr>
-        <w:ind w:left="5760" w:hanging="-5400"/>
+        <w:ind w:left="5760" w:firstLine="5400"/>
       </w:pPr>
       <w:rPr>
         <w:u w:val="none"/>
@@ -1656,30 +1549,32 @@
       <w:lvlText w:val="%1.%2.%3.%4.%5.%6.%7.%8.%9."/>
       <w:lvlJc w:val="right"/>
       <w:pPr>
-        <w:ind w:left="6480" w:hanging="-6120"/>
+        <w:ind w:left="6480" w:firstLine="6120"/>
       </w:pPr>
       <w:rPr>
         <w:u w:val="none"/>
       </w:rPr>
     </w:lvl>
   </w:abstractNum>
-  <w:abstractNum w:abstractNumId="2">
+  <w:abstractNum w:abstractNumId="2" w15:restartNumberingAfterBreak="0">
+    <w:nsid w:val="5B371E6F"/>
+    <w:multiLevelType w:val="multilevel"/>
+    <w:tmpl w:val="7458D8BA"/>
     <w:lvl w:ilvl="0">
       <w:start w:val="1"/>
       <w:numFmt w:val="bullet"/>
       <w:lvlText w:val="●"/>
       <w:lvlJc w:val="left"/>
       <w:pPr>
-        <w:ind w:left="720" w:hanging="-360"/>
+        <w:ind w:left="720" w:firstLine="360"/>
       </w:pPr>
       <w:rPr>
         <w:rFonts w:ascii="Arial" w:hAnsi="Arial" w:cs="Arial" w:hint="default"/>
+        <w:color w:val="333333"/>
         <w:sz w:val="22"/>
-        <w:u w:val="none"/>
         <w:szCs w:val="22"/>
         <w:highlight w:val="white"/>
-        <w:rFonts w:cs="Arial"/>
-        <w:color w:val="333333"/>
+        <w:u w:val="none"/>
       </w:rPr>
     </w:lvl>
     <w:lvl w:ilvl="1">
@@ -1688,7 +1583,7 @@
       <w:lvlText w:val=""/>
       <w:lvlJc w:val="left"/>
       <w:pPr>
-        <w:ind w:left="1440" w:hanging="-1080"/>
+        <w:ind w:left="1440" w:firstLine="1080"/>
       </w:pPr>
       <w:rPr>
         <w:rFonts w:ascii="Wingdings 2" w:hAnsi="Wingdings 2" w:cs="Wingdings 2" w:hint="default"/>
@@ -1701,7 +1596,7 @@
       <w:lvlText w:val="■"/>
       <w:lvlJc w:val="left"/>
       <w:pPr>
-        <w:ind w:left="2160" w:hanging="-1800"/>
+        <w:ind w:left="2160" w:firstLine="1800"/>
       </w:pPr>
       <w:rPr>
         <w:rFonts w:ascii="OpenSymbol" w:hAnsi="OpenSymbol" w:cs="OpenSymbol" w:hint="default"/>
@@ -1714,7 +1609,7 @@
       <w:lvlText w:val=""/>
       <w:lvlJc w:val="left"/>
       <w:pPr>
-        <w:ind w:left="2880" w:hanging="-2520"/>
+        <w:ind w:left="2880" w:firstLine="2520"/>
       </w:pPr>
       <w:rPr>
         <w:rFonts w:ascii="Wingdings" w:hAnsi="Wingdings" w:cs="Wingdings" w:hint="default"/>
@@ -1727,7 +1622,7 @@
       <w:lvlText w:val=""/>
       <w:lvlJc w:val="left"/>
       <w:pPr>
-        <w:ind w:left="3600" w:hanging="-3240"/>
+        <w:ind w:left="3600" w:firstLine="3240"/>
       </w:pPr>
       <w:rPr>
         <w:rFonts w:ascii="Wingdings 2" w:hAnsi="Wingdings 2" w:cs="Wingdings 2" w:hint="default"/>
@@ -1740,7 +1635,7 @@
       <w:lvlText w:val="■"/>
       <w:lvlJc w:val="left"/>
       <w:pPr>
-        <w:ind w:left="4320" w:hanging="-3960"/>
+        <w:ind w:left="4320" w:firstLine="3960"/>
       </w:pPr>
       <w:rPr>
         <w:rFonts w:ascii="OpenSymbol" w:hAnsi="OpenSymbol" w:cs="OpenSymbol" w:hint="default"/>
@@ -1753,7 +1648,7 @@
       <w:lvlText w:val=""/>
       <w:lvlJc w:val="left"/>
       <w:pPr>
-        <w:ind w:left="5040" w:hanging="-4680"/>
+        <w:ind w:left="5040" w:firstLine="4680"/>
       </w:pPr>
       <w:rPr>
         <w:rFonts w:ascii="Wingdings" w:hAnsi="Wingdings" w:cs="Wingdings" w:hint="default"/>
@@ -1766,7 +1661,7 @@
       <w:lvlText w:val=""/>
       <w:lvlJc w:val="left"/>
       <w:pPr>
-        <w:ind w:left="5760" w:hanging="-5400"/>
+        <w:ind w:left="5760" w:firstLine="5400"/>
       </w:pPr>
       <w:rPr>
         <w:rFonts w:ascii="Wingdings 2" w:hAnsi="Wingdings 2" w:cs="Wingdings 2" w:hint="default"/>
@@ -1779,7 +1674,7 @@
       <w:lvlText w:val="■"/>
       <w:lvlJc w:val="left"/>
       <w:pPr>
-        <w:ind w:left="6480" w:hanging="-6120"/>
+        <w:ind w:left="6480" w:firstLine="6120"/>
       </w:pPr>
       <w:rPr>
         <w:rFonts w:ascii="OpenSymbol" w:hAnsi="OpenSymbol" w:cs="OpenSymbol" w:hint="default"/>
@@ -1787,23 +1682,25 @@
       </w:rPr>
     </w:lvl>
   </w:abstractNum>
-  <w:abstractNum w:abstractNumId="3">
+  <w:abstractNum w:abstractNumId="3" w15:restartNumberingAfterBreak="0">
+    <w:nsid w:val="7DDD6CCB"/>
+    <w:multiLevelType w:val="multilevel"/>
+    <w:tmpl w:val="F24E5474"/>
     <w:lvl w:ilvl="0">
       <w:start w:val="1"/>
       <w:numFmt w:val="bullet"/>
       <w:lvlText w:val="●"/>
       <w:lvlJc w:val="left"/>
       <w:pPr>
-        <w:ind w:left="720" w:hanging="-360"/>
+        <w:ind w:left="720" w:firstLine="360"/>
       </w:pPr>
       <w:rPr>
         <w:rFonts w:ascii="Arial" w:hAnsi="Arial" w:cs="Arial" w:hint="default"/>
+        <w:color w:val="333333"/>
         <w:sz w:val="22"/>
-        <w:u w:val="none"/>
         <w:szCs w:val="22"/>
         <w:highlight w:val="white"/>
-        <w:rFonts w:cs="Arial"/>
-        <w:color w:val="333333"/>
+        <w:u w:val="none"/>
       </w:rPr>
     </w:lvl>
     <w:lvl w:ilvl="1">
@@ -1812,7 +1709,7 @@
       <w:lvlText w:val=""/>
       <w:lvlJc w:val="left"/>
       <w:pPr>
-        <w:ind w:left="1440" w:hanging="-1080"/>
+        <w:ind w:left="1440" w:firstLine="1080"/>
       </w:pPr>
       <w:rPr>
         <w:rFonts w:ascii="Wingdings 2" w:hAnsi="Wingdings 2" w:cs="Wingdings 2" w:hint="default"/>
@@ -1825,7 +1722,7 @@
       <w:lvlText w:val="■"/>
       <w:lvlJc w:val="left"/>
       <w:pPr>
-        <w:ind w:left="2160" w:hanging="-1800"/>
+        <w:ind w:left="2160" w:firstLine="1800"/>
       </w:pPr>
       <w:rPr>
         <w:rFonts w:ascii="OpenSymbol" w:hAnsi="OpenSymbol" w:cs="OpenSymbol" w:hint="default"/>
@@ -1838,7 +1735,7 @@
       <w:lvlText w:val=""/>
       <w:lvlJc w:val="left"/>
       <w:pPr>
-        <w:ind w:left="2880" w:hanging="-2520"/>
+        <w:ind w:left="2880" w:firstLine="2520"/>
       </w:pPr>
       <w:rPr>
         <w:rFonts w:ascii="Wingdings" w:hAnsi="Wingdings" w:cs="Wingdings" w:hint="default"/>
@@ -1851,7 +1748,7 @@
       <w:lvlText w:val=""/>
       <w:lvlJc w:val="left"/>
       <w:pPr>
-        <w:ind w:left="3600" w:hanging="-3240"/>
+        <w:ind w:left="3600" w:firstLine="3240"/>
       </w:pPr>
       <w:rPr>
         <w:rFonts w:ascii="Wingdings 2" w:hAnsi="Wingdings 2" w:cs="Wingdings 2" w:hint="default"/>
@@ -1864,7 +1761,7 @@
       <w:lvlText w:val="■"/>
       <w:lvlJc w:val="left"/>
       <w:pPr>
-        <w:ind w:left="4320" w:hanging="-3960"/>
+        <w:ind w:left="4320" w:firstLine="3960"/>
       </w:pPr>
       <w:rPr>
         <w:rFonts w:ascii="OpenSymbol" w:hAnsi="OpenSymbol" w:cs="OpenSymbol" w:hint="default"/>
@@ -1877,7 +1774,7 @@
       <w:lvlText w:val=""/>
       <w:lvlJc w:val="left"/>
       <w:pPr>
-        <w:ind w:left="5040" w:hanging="-4680"/>
+        <w:ind w:left="5040" w:firstLine="4680"/>
       </w:pPr>
       <w:rPr>
         <w:rFonts w:ascii="Wingdings" w:hAnsi="Wingdings" w:cs="Wingdings" w:hint="default"/>
@@ -1890,7 +1787,7 @@
       <w:lvlText w:val=""/>
       <w:lvlJc w:val="left"/>
       <w:pPr>
-        <w:ind w:left="5760" w:hanging="-5400"/>
+        <w:ind w:left="5760" w:firstLine="5400"/>
       </w:pPr>
       <w:rPr>
         <w:rFonts w:ascii="Wingdings 2" w:hAnsi="Wingdings 2" w:cs="Wingdings 2" w:hint="default"/>
@@ -1903,131 +1800,12 @@
       <w:lvlText w:val="■"/>
       <w:lvlJc w:val="left"/>
       <w:pPr>
-        <w:ind w:left="6480" w:hanging="-6120"/>
+        <w:ind w:left="6480" w:firstLine="6120"/>
       </w:pPr>
       <w:rPr>
         <w:rFonts w:ascii="OpenSymbol" w:hAnsi="OpenSymbol" w:cs="OpenSymbol" w:hint="default"/>
         <w:u w:val="none"/>
       </w:rPr>
-    </w:lvl>
-  </w:abstractNum>
-  <w:abstractNum w:abstractNumId="4">
-    <w:lvl w:ilvl="0">
-      <w:start w:val="1"/>
-      <w:numFmt w:val="none"/>
-      <w:suff w:val="nothing"/>
-      <w:lvlText w:val=""/>
-      <w:lvlJc w:val="left"/>
-      <w:pPr>
-        <w:tabs>
-          <w:tab w:val="num" w:pos="432"/>
-        </w:tabs>
-        <w:ind w:left="432" w:hanging="432"/>
-      </w:pPr>
-    </w:lvl>
-    <w:lvl w:ilvl="1">
-      <w:start w:val="1"/>
-      <w:numFmt w:val="none"/>
-      <w:suff w:val="nothing"/>
-      <w:lvlText w:val=""/>
-      <w:lvlJc w:val="left"/>
-      <w:pPr>
-        <w:tabs>
-          <w:tab w:val="num" w:pos="576"/>
-        </w:tabs>
-        <w:ind w:left="576" w:hanging="576"/>
-      </w:pPr>
-    </w:lvl>
-    <w:lvl w:ilvl="2">
-      <w:start w:val="1"/>
-      <w:numFmt w:val="none"/>
-      <w:suff w:val="nothing"/>
-      <w:lvlText w:val=""/>
-      <w:lvlJc w:val="left"/>
-      <w:pPr>
-        <w:tabs>
-          <w:tab w:val="num" w:pos="720"/>
-        </w:tabs>
-        <w:ind w:left="720" w:hanging="720"/>
-      </w:pPr>
-    </w:lvl>
-    <w:lvl w:ilvl="3">
-      <w:start w:val="1"/>
-      <w:numFmt w:val="none"/>
-      <w:suff w:val="nothing"/>
-      <w:lvlText w:val=""/>
-      <w:lvlJc w:val="left"/>
-      <w:pPr>
-        <w:tabs>
-          <w:tab w:val="num" w:pos="864"/>
-        </w:tabs>
-        <w:ind w:left="864" w:hanging="864"/>
-      </w:pPr>
-    </w:lvl>
-    <w:lvl w:ilvl="4">
-      <w:start w:val="1"/>
-      <w:numFmt w:val="none"/>
-      <w:suff w:val="nothing"/>
-      <w:lvlText w:val=""/>
-      <w:lvlJc w:val="left"/>
-      <w:pPr>
-        <w:tabs>
-          <w:tab w:val="num" w:pos="1008"/>
-        </w:tabs>
-        <w:ind w:left="1008" w:hanging="1008"/>
-      </w:pPr>
-    </w:lvl>
-    <w:lvl w:ilvl="5">
-      <w:start w:val="1"/>
-      <w:numFmt w:val="none"/>
-      <w:suff w:val="nothing"/>
-      <w:lvlText w:val=""/>
-      <w:lvlJc w:val="left"/>
-      <w:pPr>
-        <w:tabs>
-          <w:tab w:val="num" w:pos="1152"/>
-        </w:tabs>
-        <w:ind w:left="1152" w:hanging="1152"/>
-      </w:pPr>
-    </w:lvl>
-    <w:lvl w:ilvl="6">
-      <w:start w:val="1"/>
-      <w:numFmt w:val="none"/>
-      <w:suff w:val="nothing"/>
-      <w:lvlText w:val=""/>
-      <w:lvlJc w:val="left"/>
-      <w:pPr>
-        <w:tabs>
-          <w:tab w:val="num" w:pos="1296"/>
-        </w:tabs>
-        <w:ind w:left="1296" w:hanging="1296"/>
-      </w:pPr>
-    </w:lvl>
-    <w:lvl w:ilvl="7">
-      <w:start w:val="1"/>
-      <w:numFmt w:val="none"/>
-      <w:suff w:val="nothing"/>
-      <w:lvlText w:val=""/>
-      <w:lvlJc w:val="left"/>
-      <w:pPr>
-        <w:tabs>
-          <w:tab w:val="num" w:pos="1440"/>
-        </w:tabs>
-        <w:ind w:left="1440" w:hanging="1440"/>
-      </w:pPr>
-    </w:lvl>
-    <w:lvl w:ilvl="8">
-      <w:start w:val="1"/>
-      <w:numFmt w:val="none"/>
-      <w:suff w:val="nothing"/>
-      <w:lvlText w:val=""/>
-      <w:lvlJc w:val="left"/>
-      <w:pPr>
-        <w:tabs>
-          <w:tab w:val="num" w:pos="1584"/>
-        </w:tabs>
-        <w:ind w:left="1584" w:hanging="1584"/>
-      </w:pPr>
     </w:lvl>
   </w:abstractNum>
   <w:num w:numId="1">
@@ -2040,17 +1818,17 @@
     <w:abstractNumId w:val="3"/>
   </w:num>
   <w:num w:numId="4">
-    <w:abstractNumId w:val="4"/>
+    <w:abstractNumId w:val="0"/>
   </w:num>
 </w:numbering>
 </file>
 
 <file path=word/styles.xml><?xml version="1.0" encoding="utf-8"?>
-<w:styles xmlns:w="http://schemas.openxmlformats.org/wordprocessingml/2006/main" xmlns:w14="http://schemas.microsoft.com/office/word/2010/wordml" xmlns:mc="http://schemas.openxmlformats.org/markup-compatibility/2006" mc:Ignorable="w14">
+<w:styles xmlns:mc="http://schemas.openxmlformats.org/markup-compatibility/2006" xmlns:r="http://schemas.openxmlformats.org/officeDocument/2006/relationships" xmlns:w="http://schemas.openxmlformats.org/wordprocessingml/2006/main" xmlns:w14="http://schemas.microsoft.com/office/word/2010/wordml" xmlns:w15="http://schemas.microsoft.com/office/word/2012/wordml" mc:Ignorable="w14 w15">
   <w:docDefaults>
     <w:rPrDefault>
       <w:rPr>
-        <w:rFonts w:ascii="Arial" w:hAnsi="Arial" w:eastAsia="Arial" w:cs="Arial"/>
+        <w:rFonts w:ascii="Arial" w:eastAsia="Arial" w:hAnsi="Arial" w:cs="Arial"/>
         <w:color w:val="000000"/>
         <w:sz w:val="22"/>
         <w:szCs w:val="22"/>
@@ -2059,21 +1837,21 @@
     </w:rPrDefault>
     <w:pPrDefault>
       <w:pPr>
-        <w:spacing w:lineRule="auto" w:line="276"/>
+        <w:spacing w:line="276" w:lineRule="auto"/>
       </w:pPr>
     </w:pPrDefault>
   </w:docDefaults>
   <w:latentStyles w:defLockedState="0" w:defUIPriority="99" w:defSemiHidden="0" w:defUnhideWhenUsed="0" w:defQFormat="0" w:count="371">
     <w:lsdException w:name="Normal" w:uiPriority="0" w:qFormat="1"/>
     <w:lsdException w:name="heading 1" w:uiPriority="9" w:qFormat="1"/>
-    <w:lsdException w:name="heading 2" w:uiPriority="9" w:semiHidden="1" w:unhideWhenUsed="1" w:qFormat="1"/>
-    <w:lsdException w:name="heading 3" w:uiPriority="9" w:semiHidden="1" w:unhideWhenUsed="1" w:qFormat="1"/>
-    <w:lsdException w:name="heading 4" w:uiPriority="9" w:semiHidden="1" w:unhideWhenUsed="1" w:qFormat="1"/>
-    <w:lsdException w:name="heading 5" w:uiPriority="9" w:semiHidden="1" w:unhideWhenUsed="1" w:qFormat="1"/>
-    <w:lsdException w:name="heading 6" w:uiPriority="9" w:semiHidden="1" w:unhideWhenUsed="1" w:qFormat="1"/>
-    <w:lsdException w:name="heading 7" w:uiPriority="9" w:semiHidden="1" w:unhideWhenUsed="1" w:qFormat="1"/>
-    <w:lsdException w:name="heading 8" w:uiPriority="9" w:semiHidden="1" w:unhideWhenUsed="1" w:qFormat="1"/>
-    <w:lsdException w:name="heading 9" w:uiPriority="9" w:semiHidden="1" w:unhideWhenUsed="1" w:qFormat="1"/>
+    <w:lsdException w:name="heading 2" w:semiHidden="1" w:uiPriority="9" w:unhideWhenUsed="1" w:qFormat="1"/>
+    <w:lsdException w:name="heading 3" w:semiHidden="1" w:uiPriority="9" w:unhideWhenUsed="1" w:qFormat="1"/>
+    <w:lsdException w:name="heading 4" w:semiHidden="1" w:uiPriority="9" w:unhideWhenUsed="1" w:qFormat="1"/>
+    <w:lsdException w:name="heading 5" w:semiHidden="1" w:uiPriority="9" w:unhideWhenUsed="1" w:qFormat="1"/>
+    <w:lsdException w:name="heading 6" w:semiHidden="1" w:uiPriority="9" w:unhideWhenUsed="1" w:qFormat="1"/>
+    <w:lsdException w:name="heading 7" w:semiHidden="1" w:uiPriority="9" w:unhideWhenUsed="1" w:qFormat="1"/>
+    <w:lsdException w:name="heading 8" w:semiHidden="1" w:uiPriority="9" w:unhideWhenUsed="1" w:qFormat="1"/>
+    <w:lsdException w:name="heading 9" w:semiHidden="1" w:uiPriority="9" w:unhideWhenUsed="1" w:qFormat="1"/>
     <w:lsdException w:name="index 1" w:semiHidden="1" w:unhideWhenUsed="1"/>
     <w:lsdException w:name="index 2" w:semiHidden="1" w:unhideWhenUsed="1"/>
     <w:lsdException w:name="index 3" w:semiHidden="1" w:unhideWhenUsed="1"/>
@@ -2083,22 +1861,22 @@
     <w:lsdException w:name="index 7" w:semiHidden="1" w:unhideWhenUsed="1"/>
     <w:lsdException w:name="index 8" w:semiHidden="1" w:unhideWhenUsed="1"/>
     <w:lsdException w:name="index 9" w:semiHidden="1" w:unhideWhenUsed="1"/>
-    <w:lsdException w:name="toc 1" w:uiPriority="39" w:semiHidden="1" w:unhideWhenUsed="1"/>
-    <w:lsdException w:name="toc 2" w:uiPriority="39" w:semiHidden="1" w:unhideWhenUsed="1"/>
-    <w:lsdException w:name="toc 3" w:uiPriority="39" w:semiHidden="1" w:unhideWhenUsed="1"/>
-    <w:lsdException w:name="toc 4" w:uiPriority="39" w:semiHidden="1" w:unhideWhenUsed="1"/>
-    <w:lsdException w:name="toc 5" w:uiPriority="39" w:semiHidden="1" w:unhideWhenUsed="1"/>
-    <w:lsdException w:name="toc 6" w:uiPriority="39" w:semiHidden="1" w:unhideWhenUsed="1"/>
-    <w:lsdException w:name="toc 7" w:uiPriority="39" w:semiHidden="1" w:unhideWhenUsed="1"/>
-    <w:lsdException w:name="toc 8" w:uiPriority="39" w:semiHidden="1" w:unhideWhenUsed="1"/>
-    <w:lsdException w:name="toc 9" w:uiPriority="39" w:semiHidden="1" w:unhideWhenUsed="1"/>
+    <w:lsdException w:name="toc 1" w:semiHidden="1" w:uiPriority="39" w:unhideWhenUsed="1"/>
+    <w:lsdException w:name="toc 2" w:semiHidden="1" w:uiPriority="39" w:unhideWhenUsed="1"/>
+    <w:lsdException w:name="toc 3" w:semiHidden="1" w:uiPriority="39" w:unhideWhenUsed="1"/>
+    <w:lsdException w:name="toc 4" w:semiHidden="1" w:uiPriority="39" w:unhideWhenUsed="1"/>
+    <w:lsdException w:name="toc 5" w:semiHidden="1" w:uiPriority="39" w:unhideWhenUsed="1"/>
+    <w:lsdException w:name="toc 6" w:semiHidden="1" w:uiPriority="39" w:unhideWhenUsed="1"/>
+    <w:lsdException w:name="toc 7" w:semiHidden="1" w:uiPriority="39" w:unhideWhenUsed="1"/>
+    <w:lsdException w:name="toc 8" w:semiHidden="1" w:uiPriority="39" w:unhideWhenUsed="1"/>
+    <w:lsdException w:name="toc 9" w:semiHidden="1" w:uiPriority="39" w:unhideWhenUsed="1"/>
     <w:lsdException w:name="Normal Indent" w:semiHidden="1" w:unhideWhenUsed="1"/>
     <w:lsdException w:name="footnote text" w:semiHidden="1" w:unhideWhenUsed="1"/>
     <w:lsdException w:name="annotation text" w:semiHidden="1" w:unhideWhenUsed="1"/>
     <w:lsdException w:name="header" w:semiHidden="1" w:unhideWhenUsed="1"/>
     <w:lsdException w:name="footer" w:semiHidden="1" w:unhideWhenUsed="1"/>
     <w:lsdException w:name="index heading" w:semiHidden="1" w:unhideWhenUsed="1"/>
-    <w:lsdException w:name="caption" w:uiPriority="35" w:semiHidden="1" w:unhideWhenUsed="1" w:qFormat="1"/>
+    <w:lsdException w:name="caption" w:semiHidden="1" w:uiPriority="35" w:unhideWhenUsed="1" w:qFormat="1"/>
     <w:lsdException w:name="table of figures" w:semiHidden="1" w:unhideWhenUsed="1"/>
     <w:lsdException w:name="envelope address" w:semiHidden="1" w:unhideWhenUsed="1"/>
     <w:lsdException w:name="envelope return" w:semiHidden="1" w:unhideWhenUsed="1"/>
@@ -2129,7 +1907,7 @@
     <w:lsdException w:name="Title" w:uiPriority="10" w:qFormat="1"/>
     <w:lsdException w:name="Closing" w:semiHidden="1" w:unhideWhenUsed="1"/>
     <w:lsdException w:name="Signature" w:semiHidden="1" w:unhideWhenUsed="1"/>
-    <w:lsdException w:name="Default Paragraph Font" w:uiPriority="1" w:semiHidden="1" w:unhideWhenUsed="1"/>
+    <w:lsdException w:name="Default Paragraph Font" w:semiHidden="1" w:uiPriority="1" w:unhideWhenUsed="1"/>
     <w:lsdException w:name="Body Text" w:semiHidden="1" w:unhideWhenUsed="1"/>
     <w:lsdException w:name="Body Text Indent" w:semiHidden="1" w:unhideWhenUsed="1"/>
     <w:lsdException w:name="List Continue" w:semiHidden="1" w:unhideWhenUsed="1"/>
@@ -2329,8 +2107,8 @@
     <w:lsdException w:name="Subtle Reference" w:uiPriority="31" w:qFormat="1"/>
     <w:lsdException w:name="Intense Reference" w:uiPriority="32" w:qFormat="1"/>
     <w:lsdException w:name="Book Title" w:uiPriority="33" w:qFormat="1"/>
-    <w:lsdException w:name="Bibliography" w:uiPriority="37" w:semiHidden="1" w:unhideWhenUsed="1"/>
-    <w:lsdException w:name="TOC Heading" w:uiPriority="39" w:semiHidden="1" w:unhideWhenUsed="1" w:qFormat="1"/>
+    <w:lsdException w:name="Bibliography" w:semiHidden="1" w:uiPriority="37" w:unhideWhenUsed="1"/>
+    <w:lsdException w:name="TOC Heading" w:semiHidden="1" w:uiPriority="39" w:unhideWhenUsed="1" w:qFormat="1"/>
     <w:lsdException w:name="Plain Table 1" w:uiPriority="41"/>
     <w:lsdException w:name="Plain Table 2" w:uiPriority="42"/>
     <w:lsdException w:name="Plain Table 3" w:uiPriority="43"/>
@@ -2436,25 +2214,12 @@
     <w:lsdException w:name="List Table 6 Colorful Accent 6" w:uiPriority="51"/>
     <w:lsdException w:name="List Table 7 Colorful Accent 6" w:uiPriority="52"/>
   </w:latentStyles>
-  <w:style w:type="paragraph" w:styleId="Normal" w:default="1">
+  <w:style w:type="paragraph" w:default="1" w:styleId="Normal">
     <w:name w:val="Normal"/>
     <w:qFormat/>
-    <w:pPr>
-      <w:widowControl/>
-      <w:bidi w:val="0"/>
-      <w:spacing w:lineRule="auto" w:line="276"/>
-      <w:jc w:val="left"/>
-    </w:pPr>
-    <w:rPr>
-      <w:rFonts w:ascii="Arial" w:hAnsi="Arial" w:eastAsia="Arial" w:cs="Arial"/>
-      <w:color w:val="000000"/>
-      <w:sz w:val="22"/>
-      <w:szCs w:val="22"/>
-      <w:lang w:val="es-ES" w:eastAsia="es-ES" w:bidi="ar-SA"/>
-    </w:rPr>
   </w:style>
   <w:style w:type="paragraph" w:styleId="Ttulo1">
-    <w:name w:val="Título 1"/>
+    <w:name w:val="heading 1"/>
     <w:basedOn w:val="Normal"/>
     <w:next w:val="Normal"/>
     <w:pPr>
@@ -2470,7 +2235,7 @@
     </w:rPr>
   </w:style>
   <w:style w:type="paragraph" w:styleId="Ttulo2">
-    <w:name w:val="Título 2"/>
+    <w:name w:val="heading 2"/>
     <w:basedOn w:val="Normal"/>
     <w:next w:val="Normal"/>
     <w:pPr>
@@ -2486,7 +2251,7 @@
     </w:rPr>
   </w:style>
   <w:style w:type="paragraph" w:styleId="Ttulo3">
-    <w:name w:val="Título 3"/>
+    <w:name w:val="heading 3"/>
     <w:basedOn w:val="Normal"/>
     <w:next w:val="Normal"/>
     <w:pPr>
@@ -2503,7 +2268,7 @@
     </w:rPr>
   </w:style>
   <w:style w:type="paragraph" w:styleId="Ttulo4">
-    <w:name w:val="Título 4"/>
+    <w:name w:val="heading 4"/>
     <w:basedOn w:val="Normal"/>
     <w:next w:val="Normal"/>
     <w:pPr>
@@ -2520,7 +2285,7 @@
     </w:rPr>
   </w:style>
   <w:style w:type="paragraph" w:styleId="Ttulo5">
-    <w:name w:val="Título 5"/>
+    <w:name w:val="heading 5"/>
     <w:basedOn w:val="Normal"/>
     <w:next w:val="Normal"/>
     <w:pPr>
@@ -2535,7 +2300,7 @@
     </w:rPr>
   </w:style>
   <w:style w:type="paragraph" w:styleId="Ttulo6">
-    <w:name w:val="Título 6"/>
+    <w:name w:val="heading 6"/>
     <w:basedOn w:val="Normal"/>
     <w:next w:val="Normal"/>
     <w:pPr>
@@ -2550,124 +2315,9 @@
       <w:color w:val="666666"/>
     </w:rPr>
   </w:style>
-  <w:style w:type="character" w:styleId="DefaultParagraphFont" w:default="1">
+  <w:style w:type="character" w:default="1" w:styleId="Fuentedeprrafopredeter">
     <w:name w:val="Default Paragraph Font"/>
     <w:uiPriority w:val="1"/>
-    <w:semiHidden/>
-    <w:unhideWhenUsed/>
-    <w:qFormat/>
-    <w:rPr/>
-  </w:style>
-  <w:style w:type="character" w:styleId="ListLabel1">
-    <w:name w:val="ListLabel 1"/>
-    <w:qFormat/>
-    <w:rPr>
-      <w:u w:val="none"/>
-    </w:rPr>
-  </w:style>
-  <w:style w:type="character" w:styleId="ListLabel2">
-    <w:name w:val="ListLabel 2"/>
-    <w:qFormat/>
-    <w:rPr>
-      <w:rFonts w:eastAsia="Arial" w:cs="Arial"/>
-      <w:color w:val="333333"/>
-      <w:sz w:val="22"/>
-      <w:szCs w:val="22"/>
-      <w:highlight w:val="white"/>
-      <w:u w:val="none"/>
-    </w:rPr>
-  </w:style>
-  <w:style w:type="paragraph" w:styleId="Ttulo">
-    <w:name w:val="Título"/>
-    <w:basedOn w:val="Normal"/>
-    <w:next w:val="Corpo"/>
-    <w:qFormat/>
-    <w:pPr>
-      <w:keepNext/>
-      <w:spacing w:before="240" w:after="120"/>
-    </w:pPr>
-    <w:rPr>
-      <w:rFonts w:ascii="Liberation Sans" w:hAnsi="Liberation Sans" w:eastAsia="Droid Sans Fallback" w:cs="FreeSans"/>
-      <w:sz w:val="28"/>
-      <w:szCs w:val="28"/>
-    </w:rPr>
-  </w:style>
-  <w:style w:type="paragraph" w:styleId="Corpo">
-    <w:name w:val="Corpo"/>
-    <w:basedOn w:val="Normal"/>
-    <w:pPr>
-      <w:spacing w:lineRule="auto" w:line="288" w:before="0" w:after="140"/>
-    </w:pPr>
-    <w:rPr/>
-  </w:style>
-  <w:style w:type="paragraph" w:styleId="Lista">
-    <w:name w:val="Lista"/>
-    <w:basedOn w:val="Corpo"/>
-    <w:pPr/>
-    <w:rPr>
-      <w:rFonts w:cs="FreeSans"/>
-    </w:rPr>
-  </w:style>
-  <w:style w:type="paragraph" w:styleId="Lenda">
-    <w:name w:val="Lenda"/>
-    <w:basedOn w:val="Normal"/>
-    <w:pPr>
-      <w:suppressLineNumbers/>
-      <w:spacing w:before="120" w:after="120"/>
-    </w:pPr>
-    <w:rPr>
-      <w:rFonts w:cs="FreeSans"/>
-      <w:i/>
-      <w:iCs/>
-      <w:sz w:val="24"/>
-      <w:szCs w:val="24"/>
-    </w:rPr>
-  </w:style>
-  <w:style w:type="paragraph" w:styleId="Ndice">
-    <w:name w:val="Índice"/>
-    <w:basedOn w:val="Normal"/>
-    <w:qFormat/>
-    <w:pPr>
-      <w:suppressLineNumbers/>
-    </w:pPr>
-    <w:rPr>
-      <w:rFonts w:cs="FreeSans"/>
-    </w:rPr>
-  </w:style>
-  <w:style w:type="paragraph" w:styleId="Ttulododocumento">
-    <w:name w:val="Título do documento"/>
-    <w:basedOn w:val="Normal"/>
-    <w:next w:val="Normal"/>
-    <w:pPr>
-      <w:keepNext/>
-      <w:keepLines/>
-      <w:spacing w:before="0" w:after="60"/>
-      <w:contextualSpacing/>
-    </w:pPr>
-    <w:rPr>
-      <w:sz w:val="52"/>
-      <w:szCs w:val="52"/>
-    </w:rPr>
-  </w:style>
-  <w:style w:type="paragraph" w:styleId="Subttulo">
-    <w:name w:val="Subtítulo"/>
-    <w:basedOn w:val="Normal"/>
-    <w:next w:val="Normal"/>
-    <w:pPr>
-      <w:keepNext/>
-      <w:keepLines/>
-      <w:spacing w:before="0" w:after="320"/>
-      <w:contextualSpacing/>
-    </w:pPr>
-    <w:rPr>
-      <w:color w:val="666666"/>
-      <w:sz w:val="30"/>
-      <w:szCs w:val="30"/>
-    </w:rPr>
-  </w:style>
-  <w:style w:type="numbering" w:styleId="NoList" w:default="1">
-    <w:name w:val="No List"/>
-    <w:uiPriority w:val="99"/>
     <w:semiHidden/>
     <w:unhideWhenUsed/>
   </w:style>
@@ -2685,6 +2335,117 @@
         <w:right w:w="108" w:type="dxa"/>
       </w:tblCellMar>
     </w:tblPr>
+  </w:style>
+  <w:style w:type="numbering" w:default="1" w:styleId="Sinlista">
+    <w:name w:val="No List"/>
+    <w:uiPriority w:val="99"/>
+    <w:semiHidden/>
+    <w:unhideWhenUsed/>
+  </w:style>
+  <w:style w:type="character" w:customStyle="1" w:styleId="ListLabel1">
+    <w:name w:val="ListLabel 1"/>
+    <w:qFormat/>
+    <w:rPr>
+      <w:u w:val="none"/>
+    </w:rPr>
+  </w:style>
+  <w:style w:type="character" w:customStyle="1" w:styleId="ListLabel2">
+    <w:name w:val="ListLabel 2"/>
+    <w:qFormat/>
+    <w:rPr>
+      <w:rFonts w:eastAsia="Arial" w:cs="Arial"/>
+      <w:color w:val="333333"/>
+      <w:sz w:val="22"/>
+      <w:szCs w:val="22"/>
+      <w:highlight w:val="white"/>
+      <w:u w:val="none"/>
+    </w:rPr>
+  </w:style>
+  <w:style w:type="paragraph" w:customStyle="1" w:styleId="Ttulo">
+    <w:name w:val="Título"/>
+    <w:basedOn w:val="Normal"/>
+    <w:next w:val="Corpo"/>
+    <w:qFormat/>
+    <w:pPr>
+      <w:keepNext/>
+      <w:spacing w:before="240" w:after="120"/>
+    </w:pPr>
+    <w:rPr>
+      <w:rFonts w:ascii="Liberation Sans" w:eastAsia="Droid Sans Fallback" w:hAnsi="Liberation Sans" w:cs="FreeSans"/>
+      <w:sz w:val="28"/>
+      <w:szCs w:val="28"/>
+    </w:rPr>
+  </w:style>
+  <w:style w:type="paragraph" w:customStyle="1" w:styleId="Corpo">
+    <w:name w:val="Corpo"/>
+    <w:basedOn w:val="Normal"/>
+    <w:pPr>
+      <w:spacing w:after="140" w:line="288" w:lineRule="auto"/>
+    </w:pPr>
+  </w:style>
+  <w:style w:type="paragraph" w:styleId="Lista">
+    <w:name w:val="List"/>
+    <w:basedOn w:val="Corpo"/>
+    <w:rPr>
+      <w:rFonts w:cs="FreeSans"/>
+    </w:rPr>
+  </w:style>
+  <w:style w:type="paragraph" w:customStyle="1" w:styleId="Lenda">
+    <w:name w:val="Lenda"/>
+    <w:basedOn w:val="Normal"/>
+    <w:pPr>
+      <w:suppressLineNumbers/>
+      <w:spacing w:before="120" w:after="120"/>
+    </w:pPr>
+    <w:rPr>
+      <w:rFonts w:cs="FreeSans"/>
+      <w:i/>
+      <w:iCs/>
+      <w:sz w:val="24"/>
+      <w:szCs w:val="24"/>
+    </w:rPr>
+  </w:style>
+  <w:style w:type="paragraph" w:customStyle="1" w:styleId="ndice">
+    <w:name w:val="Índice"/>
+    <w:basedOn w:val="Normal"/>
+    <w:qFormat/>
+    <w:pPr>
+      <w:suppressLineNumbers/>
+    </w:pPr>
+    <w:rPr>
+      <w:rFonts w:cs="FreeSans"/>
+    </w:rPr>
+  </w:style>
+  <w:style w:type="paragraph" w:customStyle="1" w:styleId="Ttulododocumento">
+    <w:name w:val="Título do documento"/>
+    <w:basedOn w:val="Normal"/>
+    <w:next w:val="Normal"/>
+    <w:pPr>
+      <w:keepNext/>
+      <w:keepLines/>
+      <w:spacing w:after="60"/>
+      <w:contextualSpacing/>
+    </w:pPr>
+    <w:rPr>
+      <w:sz w:val="52"/>
+      <w:szCs w:val="52"/>
+    </w:rPr>
+  </w:style>
+  <w:style w:type="paragraph" w:styleId="Subttulo">
+    <w:name w:val="Subtitle"/>
+    <w:basedOn w:val="Normal"/>
+    <w:next w:val="Normal"/>
+    <w:pPr>
+      <w:keepNext/>
+      <w:keepLines/>
+      <w:spacing w:after="320"/>
+      <w:contextualSpacing/>
+    </w:pPr>
+    <w:rPr>
+      <w:color w:val="666666"/>
+      <w:sz w:val="30"/>
+      <w:szCs w:val="30"/>
+    </w:rPr>
   </w:style>
   <w:style w:type="table" w:customStyle="1" w:styleId="TableNormal">
     <w:name w:val="Table Normal"/>

</xml_diff>